<commit_message>
java networking udp tcp need to test on other computer same lan.
</commit_message>
<xml_diff>
--- a/CISC650-CN/Webb_Assignment1_CISC650.docx
+++ b/CISC650-CN/Webb_Assignment1_CISC650.docx
@@ -1339,380 +1339,13 @@
       </w:pPr>
       <w:r>
         <w:rPr>
-          <w:sz w:val="23"/>
-          <w:szCs w:val="23"/>
-        </w:rPr>
-        <w:t xml:space="preserve">b. Suppose you run </w:t>
-      </w:r>
-      <w:proofErr w:type="spellStart"/>
-      <w:r>
-        <w:rPr>
-          <w:sz w:val="23"/>
-          <w:szCs w:val="23"/>
-        </w:rPr>
-        <w:t>UDPClient</w:t>
-      </w:r>
-      <w:proofErr w:type="spellEnd"/>
-      <w:r>
-        <w:rPr>
-          <w:sz w:val="23"/>
-          <w:szCs w:val="23"/>
-        </w:rPr>
-        <w:t xml:space="preserve"> before you run </w:t>
-      </w:r>
-      <w:proofErr w:type="spellStart"/>
-      <w:r>
-        <w:rPr>
-          <w:sz w:val="23"/>
-          <w:szCs w:val="23"/>
-        </w:rPr>
-        <w:t>UDPServer</w:t>
-      </w:r>
-      <w:proofErr w:type="spellEnd"/>
-      <w:r>
-        <w:rPr>
-          <w:sz w:val="23"/>
-          <w:szCs w:val="23"/>
-        </w:rPr>
-        <w:t xml:space="preserve">. What happens? Why? </w:t>
-      </w:r>
-    </w:p>
-    <w:p>
-      <w:pPr>
-        <w:pStyle w:val="Default"/>
-        <w:rPr>
-          <w:sz w:val="23"/>
-          <w:szCs w:val="23"/>
-        </w:rPr>
-      </w:pPr>
-      <w:r>
-        <w:rPr>
-          <w:sz w:val="23"/>
-          <w:szCs w:val="23"/>
-        </w:rPr>
-        <w:t xml:space="preserve">c. What happens if you use different port numbers for the client and server sides? </w:t>
-      </w:r>
-    </w:p>
-    <w:p>
-      <w:pPr>
-        <w:pStyle w:val="Default"/>
-        <w:rPr>
-          <w:i/>
-          <w:iCs/>
-          <w:sz w:val="23"/>
-          <w:szCs w:val="23"/>
-        </w:rPr>
-      </w:pPr>
-      <w:r>
-        <w:rPr>
-          <w:i/>
-          <w:iCs/>
-          <w:sz w:val="23"/>
-          <w:szCs w:val="23"/>
-        </w:rPr>
-        <w:t xml:space="preserve">Note: if you prefer Java programming, please use the attached file for TCP Client/Server and UDP Client/Server, and answer the same questions. </w:t>
-      </w:r>
-    </w:p>
-    <w:p>
-      <w:pPr>
-        <w:pStyle w:val="Default"/>
-        <w:rPr>
-          <w:i/>
-          <w:iCs/>
-          <w:sz w:val="23"/>
-          <w:szCs w:val="23"/>
-        </w:rPr>
-      </w:pPr>
-    </w:p>
-    <w:p>
-      <w:pPr>
-        <w:pStyle w:val="Default"/>
-        <w:rPr>
-          <w:sz w:val="23"/>
-          <w:szCs w:val="23"/>
-        </w:rPr>
-      </w:pPr>
-    </w:p>
-    <w:p>
-      <w:pPr>
-        <w:pStyle w:val="Default"/>
-        <w:rPr>
-          <w:sz w:val="23"/>
-          <w:szCs w:val="23"/>
-        </w:rPr>
-      </w:pPr>
-      <w:r>
-        <w:rPr>
-          <w:sz w:val="23"/>
-          <w:szCs w:val="23"/>
-        </w:rPr>
-        <w:t xml:space="preserve">2.7 Consider a HTTP client that wants to retrieve a remote file at a given URL. The IP address of the HTTP server is initially unknown. What transport and application-layer protocols besides HTTP are needed in this scenario? </w:t>
-      </w:r>
-    </w:p>
-    <w:p>
-      <w:pPr>
-        <w:pStyle w:val="Default"/>
-        <w:rPr>
-          <w:sz w:val="23"/>
-          <w:szCs w:val="23"/>
-        </w:rPr>
-      </w:pPr>
-      <w:r>
-        <w:rPr>
-          <w:sz w:val="23"/>
-          <w:szCs w:val="23"/>
-          <w:highlight w:val="cyan"/>
-        </w:rPr>
-        <w:t xml:space="preserve">- As far as application layer protocols you will need to use DNS to resolve the IP address from the URL. Next you would use a transfer </w:t>
-      </w:r>
-      <w:r>
-        <w:rPr>
-          <w:sz w:val="23"/>
-          <w:szCs w:val="23"/>
-          <w:highlight w:val="cyan"/>
-        </w:rPr>
-        <w:t>protocol such as FTP</w:t>
-      </w:r>
-      <w:r>
-        <w:rPr>
-          <w:sz w:val="23"/>
-          <w:szCs w:val="23"/>
-          <w:highlight w:val="cyan"/>
-        </w:rPr>
-        <w:t xml:space="preserve"> or SCP to transfer the files between</w:t>
-      </w:r>
-      <w:r>
-        <w:rPr>
-          <w:sz w:val="23"/>
-          <w:szCs w:val="23"/>
-          <w:highlight w:val="cyan"/>
-        </w:rPr>
-        <w:t xml:space="preserve"> </w:t>
-      </w:r>
-      <w:r>
-        <w:rPr>
-          <w:sz w:val="23"/>
-          <w:szCs w:val="23"/>
-          <w:highlight w:val="cyan"/>
-        </w:rPr>
-        <w:t>the host</w:t>
-      </w:r>
-      <w:r>
-        <w:rPr>
-          <w:sz w:val="23"/>
-          <w:szCs w:val="23"/>
-          <w:highlight w:val="cyan"/>
-        </w:rPr>
-        <w:t xml:space="preserve"> and the server.</w:t>
-      </w:r>
-      <w:r>
-        <w:rPr>
-          <w:sz w:val="23"/>
-          <w:szCs w:val="23"/>
-          <w:highlight w:val="cyan"/>
-        </w:rPr>
-        <w:t xml:space="preserve"> </w:t>
-      </w:r>
-      <w:r>
-        <w:rPr>
-          <w:sz w:val="23"/>
-          <w:szCs w:val="23"/>
-          <w:highlight w:val="cyan"/>
-        </w:rPr>
-        <w:t>As far at transport layer protocols you will use TCP to establish a connection and then transport the file with one of the application protocols mentioned.</w:t>
-      </w:r>
-    </w:p>
-    <w:p>
-      <w:pPr>
-        <w:pStyle w:val="Default"/>
-        <w:rPr>
-          <w:sz w:val="23"/>
-          <w:szCs w:val="23"/>
-        </w:rPr>
-      </w:pPr>
-      <w:r>
-        <w:rPr>
-          <w:sz w:val="23"/>
-          <w:szCs w:val="23"/>
-        </w:rPr>
-        <w:t xml:space="preserve"> </w:t>
-      </w:r>
-    </w:p>
-    <w:p>
-      <w:pPr>
-        <w:pStyle w:val="Default"/>
-        <w:rPr>
-          <w:sz w:val="23"/>
-          <w:szCs w:val="23"/>
-        </w:rPr>
-      </w:pPr>
-      <w:r>
-        <w:rPr>
-          <w:b/>
-          <w:bCs/>
-          <w:sz w:val="23"/>
-          <w:szCs w:val="23"/>
-        </w:rPr>
-        <w:t xml:space="preserve">Part 3. Practical assignment </w:t>
-      </w:r>
-      <w:r>
-        <w:rPr>
-          <w:sz w:val="23"/>
-          <w:szCs w:val="23"/>
-        </w:rPr>
-        <w:t xml:space="preserve">[30 points] </w:t>
-      </w:r>
-    </w:p>
-    <w:p>
-      <w:pPr>
-        <w:rPr>
-          <w:rFonts w:ascii="TimesNewRomanPSMT" w:hAnsi="TimesNewRomanPSMT" w:cs="TimesNewRomanPSMT"/>
-          <w:sz w:val="24"/>
-          <w:szCs w:val="24"/>
-        </w:rPr>
-      </w:pPr>
-      <w:r>
-        <w:rPr>
-          <w:sz w:val="23"/>
-          <w:szCs w:val="23"/>
-        </w:rPr>
-        <w:t>See the instructions in the “Wireshark_Intro.pdf” file for details on how to download and run a powerful network monitoring tool (</w:t>
-      </w:r>
-      <w:proofErr w:type="spellStart"/>
-      <w:r>
-        <w:rPr>
-          <w:sz w:val="23"/>
-          <w:szCs w:val="23"/>
-        </w:rPr>
-        <w:t>a.k.a</w:t>
-      </w:r>
-      <w:proofErr w:type="spellEnd"/>
-      <w:r>
-        <w:rPr>
-          <w:sz w:val="23"/>
-          <w:szCs w:val="23"/>
-        </w:rPr>
-        <w:t xml:space="preserve"> network sniffer) – Wireshark. Answer the questions listed in the file based on your experience with Wireshark. Please include necessary screenshots in your submission.</w:t>
-      </w:r>
-    </w:p>
-    <w:p>
-      <w:pPr>
-        <w:autoSpaceDE w:val="0"/>
-        <w:autoSpaceDN w:val="0"/>
-        <w:adjustRightInd w:val="0"/>
-        <w:spacing w:after="0" w:line="240" w:lineRule="auto"/>
-        <w:rPr>
-          <w:rFonts w:ascii="TimesNewRomanPSMT" w:hAnsi="TimesNewRomanPSMT" w:cs="TimesNewRomanPSMT"/>
-          <w:sz w:val="24"/>
-          <w:szCs w:val="24"/>
-        </w:rPr>
-      </w:pPr>
-    </w:p>
-    <w:p>
-      <w:pPr>
-        <w:autoSpaceDE w:val="0"/>
-        <w:autoSpaceDN w:val="0"/>
-        <w:adjustRightInd w:val="0"/>
-        <w:spacing w:after="0" w:line="240" w:lineRule="auto"/>
-        <w:rPr>
-          <w:rFonts w:ascii="TimesNewRomanPSMT" w:hAnsi="TimesNewRomanPSMT" w:cs="TimesNewRomanPSMT"/>
-          <w:sz w:val="24"/>
-          <w:szCs w:val="24"/>
-        </w:rPr>
-      </w:pPr>
-      <w:r>
-        <w:rPr>
-          <w:rFonts w:ascii="TimesNewRomanPSMT" w:hAnsi="TimesNewRomanPSMT" w:cs="TimesNewRomanPSMT"/>
-          <w:sz w:val="24"/>
-          <w:szCs w:val="24"/>
-        </w:rPr>
-        <w:t>1. List 3 different protocols that appear in the protocol column in the unfiltered</w:t>
-      </w:r>
-    </w:p>
-    <w:p>
-      <w:pPr>
-        <w:autoSpaceDE w:val="0"/>
-        <w:autoSpaceDN w:val="0"/>
-        <w:adjustRightInd w:val="0"/>
-        <w:spacing w:after="0" w:line="240" w:lineRule="auto"/>
-        <w:rPr>
-          <w:rFonts w:ascii="TimesNewRomanPSMT" w:hAnsi="TimesNewRomanPSMT" w:cs="TimesNewRomanPSMT"/>
-          <w:sz w:val="24"/>
-          <w:szCs w:val="24"/>
-        </w:rPr>
-      </w:pPr>
-      <w:proofErr w:type="gramStart"/>
-      <w:r>
-        <w:rPr>
-          <w:rFonts w:ascii="TimesNewRomanPSMT" w:hAnsi="TimesNewRomanPSMT" w:cs="TimesNewRomanPSMT"/>
-          <w:sz w:val="24"/>
-          <w:szCs w:val="24"/>
-        </w:rPr>
-        <w:t>packet-listing</w:t>
-      </w:r>
-      <w:proofErr w:type="gramEnd"/>
-      <w:r>
-        <w:rPr>
-          <w:rFonts w:ascii="TimesNewRomanPSMT" w:hAnsi="TimesNewRomanPSMT" w:cs="TimesNewRomanPSMT"/>
-          <w:sz w:val="24"/>
-          <w:szCs w:val="24"/>
-        </w:rPr>
-        <w:t xml:space="preserve"> window in step 7 above.</w:t>
-      </w:r>
-    </w:p>
-    <w:p>
-      <w:pPr>
-        <w:autoSpaceDE w:val="0"/>
-        <w:autoSpaceDN w:val="0"/>
-        <w:adjustRightInd w:val="0"/>
-        <w:spacing w:after="0" w:line="240" w:lineRule="auto"/>
-        <w:jc w:val="center"/>
-        <w:rPr>
-          <w:rFonts w:ascii="TimesNewRomanPSMT" w:hAnsi="TimesNewRomanPSMT" w:cs="TimesNewRomanPSMT"/>
-          <w:sz w:val="24"/>
-          <w:szCs w:val="24"/>
-        </w:rPr>
-      </w:pPr>
-      <w:r>
-        <w:rPr>
-          <w:rFonts w:ascii="TimesNewRomanPSMT" w:hAnsi="TimesNewRomanPSMT" w:cs="TimesNewRomanPSMT"/>
-          <w:sz w:val="24"/>
-          <w:szCs w:val="24"/>
-          <w:highlight w:val="cyan"/>
-        </w:rPr>
-        <w:t>1-</w:t>
-      </w:r>
-      <w:r>
-        <w:rPr>
-          <w:rFonts w:ascii="TimesNewRomanPSMT" w:hAnsi="TimesNewRomanPSMT" w:cs="TimesNewRomanPSMT"/>
-          <w:sz w:val="24"/>
-          <w:szCs w:val="24"/>
-          <w:highlight w:val="cyan"/>
-        </w:rPr>
-        <w:t>DNS</w:t>
-      </w:r>
-    </w:p>
-    <w:p>
-      <w:pPr>
-        <w:autoSpaceDE w:val="0"/>
-        <w:autoSpaceDN w:val="0"/>
-        <w:adjustRightInd w:val="0"/>
-        <w:spacing w:after="0" w:line="240" w:lineRule="auto"/>
-        <w:rPr>
-          <w:rFonts w:ascii="TimesNewRomanPSMT" w:hAnsi="TimesNewRomanPSMT" w:cs="TimesNewRomanPSMT"/>
-          <w:sz w:val="24"/>
-          <w:szCs w:val="24"/>
-        </w:rPr>
-      </w:pPr>
-      <w:r>
-        <w:rPr>
           <w:noProof/>
         </w:rPr>
         <w:drawing>
-          <wp:inline distT="0" distB="0" distL="0" distR="0" wp14:anchorId="0479811C" wp14:editId="52DB01BA">
-            <wp:extent cx="6006465" cy="227330"/>
-            <wp:effectExtent l="0" t="0" r="0" b="1270"/>
-            <wp:docPr id="1" name="Picture 1"/>
+          <wp:inline distT="0" distB="0" distL="0" distR="0" wp14:anchorId="03B0A084" wp14:editId="61E582F8">
+            <wp:extent cx="4933950" cy="5667375"/>
+            <wp:effectExtent l="0" t="0" r="0" b="9525"/>
+            <wp:docPr id="10" name="Picture 10"/>
             <wp:cNvGraphicFramePr>
               <a:graphicFrameLocks xmlns:a="http://schemas.openxmlformats.org/drawingml/2006/main" noChangeAspect="1"/>
             </wp:cNvGraphicFramePr>
@@ -1732,7 +1365,7 @@
                   <pic:spPr>
                     <a:xfrm>
                       <a:off x="0" y="0"/>
-                      <a:ext cx="6006465" cy="227330"/>
+                      <a:ext cx="4933950" cy="5667375"/>
                     </a:xfrm>
                     <a:prstGeom prst="rect">
                       <a:avLst/>
@@ -1747,38 +1380,84 @@
     </w:p>
     <w:p>
       <w:pPr>
-        <w:autoSpaceDE w:val="0"/>
-        <w:autoSpaceDN w:val="0"/>
-        <w:adjustRightInd w:val="0"/>
-        <w:spacing w:after="0" w:line="240" w:lineRule="auto"/>
-        <w:jc w:val="center"/>
-        <w:rPr>
-          <w:rFonts w:ascii="TimesNewRomanPSMT" w:hAnsi="TimesNewRomanPSMT" w:cs="TimesNewRomanPSMT"/>
-          <w:sz w:val="24"/>
-          <w:szCs w:val="24"/>
-        </w:rPr>
-      </w:pPr>
-      <w:r>
-        <w:rPr>
-          <w:rFonts w:ascii="TimesNewRomanPSMT" w:hAnsi="TimesNewRomanPSMT" w:cs="TimesNewRomanPSMT"/>
-          <w:sz w:val="24"/>
-          <w:szCs w:val="24"/>
-          <w:highlight w:val="cyan"/>
-        </w:rPr>
-        <w:t>2-TCP</w:t>
-      </w:r>
-    </w:p>
-    <w:p>
-      <w:pPr>
-        <w:autoSpaceDE w:val="0"/>
-        <w:autoSpaceDN w:val="0"/>
-        <w:adjustRightInd w:val="0"/>
-        <w:spacing w:after="0" w:line="240" w:lineRule="auto"/>
-        <w:jc w:val="center"/>
-        <w:rPr>
-          <w:rFonts w:ascii="TimesNewRomanPSMT" w:hAnsi="TimesNewRomanPSMT" w:cs="TimesNewRomanPSMT"/>
-          <w:sz w:val="24"/>
-          <w:szCs w:val="24"/>
+        <w:pStyle w:val="Default"/>
+        <w:rPr>
+          <w:sz w:val="23"/>
+          <w:szCs w:val="23"/>
+        </w:rPr>
+      </w:pPr>
+    </w:p>
+    <w:p>
+      <w:pPr>
+        <w:pStyle w:val="Default"/>
+        <w:rPr>
+          <w:sz w:val="23"/>
+          <w:szCs w:val="23"/>
+        </w:rPr>
+      </w:pPr>
+    </w:p>
+    <w:p>
+      <w:pPr>
+        <w:pStyle w:val="Default"/>
+        <w:rPr>
+          <w:sz w:val="23"/>
+          <w:szCs w:val="23"/>
+        </w:rPr>
+      </w:pPr>
+      <w:r>
+        <w:rPr>
+          <w:sz w:val="23"/>
+          <w:szCs w:val="23"/>
+        </w:rPr>
+        <w:lastRenderedPageBreak/>
+        <w:t>b</w:t>
+      </w:r>
+      <w:r>
+        <w:rPr>
+          <w:sz w:val="23"/>
+          <w:szCs w:val="23"/>
+        </w:rPr>
+        <w:t xml:space="preserve">. Suppose you run </w:t>
+      </w:r>
+      <w:proofErr w:type="spellStart"/>
+      <w:r>
+        <w:rPr>
+          <w:sz w:val="23"/>
+          <w:szCs w:val="23"/>
+        </w:rPr>
+        <w:t>UDPClient</w:t>
+      </w:r>
+      <w:proofErr w:type="spellEnd"/>
+      <w:r>
+        <w:rPr>
+          <w:sz w:val="23"/>
+          <w:szCs w:val="23"/>
+        </w:rPr>
+        <w:t xml:space="preserve"> before you run </w:t>
+      </w:r>
+      <w:proofErr w:type="spellStart"/>
+      <w:r>
+        <w:rPr>
+          <w:sz w:val="23"/>
+          <w:szCs w:val="23"/>
+        </w:rPr>
+        <w:t>UDPServer</w:t>
+      </w:r>
+      <w:proofErr w:type="spellEnd"/>
+      <w:r>
+        <w:rPr>
+          <w:sz w:val="23"/>
+          <w:szCs w:val="23"/>
+        </w:rPr>
+        <w:t xml:space="preserve">. What happens? Why? </w:t>
+      </w:r>
+    </w:p>
+    <w:p>
+      <w:pPr>
+        <w:pStyle w:val="Default"/>
+        <w:rPr>
+          <w:sz w:val="23"/>
+          <w:szCs w:val="23"/>
         </w:rPr>
       </w:pPr>
       <w:r>
@@ -1786,10 +1465,10 @@
           <w:noProof/>
         </w:rPr>
         <w:drawing>
-          <wp:inline distT="0" distB="0" distL="0" distR="0" wp14:anchorId="7150C701" wp14:editId="4751AA44">
-            <wp:extent cx="6006465" cy="301625"/>
-            <wp:effectExtent l="0" t="0" r="0" b="3175"/>
-            <wp:docPr id="2" name="Picture 2"/>
+          <wp:inline distT="0" distB="0" distL="0" distR="0" wp14:anchorId="6A849CE3" wp14:editId="2ABB9998">
+            <wp:extent cx="5210175" cy="7048500"/>
+            <wp:effectExtent l="0" t="0" r="9525" b="0"/>
+            <wp:docPr id="12" name="Picture 12"/>
             <wp:cNvGraphicFramePr>
               <a:graphicFrameLocks xmlns:a="http://schemas.openxmlformats.org/drawingml/2006/main" noChangeAspect="1"/>
             </wp:cNvGraphicFramePr>
@@ -1809,7 +1488,7 @@
                   <pic:spPr>
                     <a:xfrm>
                       <a:off x="0" y="0"/>
-                      <a:ext cx="6006465" cy="301625"/>
+                      <a:ext cx="5210175" cy="7048500"/>
                     </a:xfrm>
                     <a:prstGeom prst="rect">
                       <a:avLst/>
@@ -1821,6 +1500,292 @@
           </wp:inline>
         </w:drawing>
       </w:r>
+      <w:bookmarkStart w:id="0" w:name="_GoBack"/>
+      <w:bookmarkEnd w:id="0"/>
+    </w:p>
+    <w:p>
+      <w:pPr>
+        <w:pStyle w:val="Default"/>
+        <w:rPr>
+          <w:sz w:val="23"/>
+          <w:szCs w:val="23"/>
+        </w:rPr>
+      </w:pPr>
+      <w:r>
+        <w:rPr>
+          <w:sz w:val="23"/>
+          <w:szCs w:val="23"/>
+        </w:rPr>
+        <w:t xml:space="preserve">c. What happens if you use different port numbers for the client and server sides? </w:t>
+      </w:r>
+    </w:p>
+    <w:p>
+      <w:pPr>
+        <w:pStyle w:val="Default"/>
+        <w:rPr>
+          <w:i/>
+          <w:iCs/>
+          <w:sz w:val="23"/>
+          <w:szCs w:val="23"/>
+        </w:rPr>
+      </w:pPr>
+      <w:r>
+        <w:rPr>
+          <w:i/>
+          <w:iCs/>
+          <w:sz w:val="23"/>
+          <w:szCs w:val="23"/>
+        </w:rPr>
+        <w:t xml:space="preserve">Note: if you prefer Java programming, please use the attached file for TCP Client/Server and UDP Client/Server, and answer the same questions. </w:t>
+      </w:r>
+    </w:p>
+    <w:p>
+      <w:pPr>
+        <w:pStyle w:val="Default"/>
+        <w:rPr>
+          <w:i/>
+          <w:iCs/>
+          <w:sz w:val="23"/>
+          <w:szCs w:val="23"/>
+        </w:rPr>
+      </w:pPr>
+    </w:p>
+    <w:p>
+      <w:pPr>
+        <w:pStyle w:val="Default"/>
+        <w:rPr>
+          <w:sz w:val="23"/>
+          <w:szCs w:val="23"/>
+        </w:rPr>
+      </w:pPr>
+    </w:p>
+    <w:p>
+      <w:pPr>
+        <w:pStyle w:val="Default"/>
+        <w:rPr>
+          <w:sz w:val="23"/>
+          <w:szCs w:val="23"/>
+        </w:rPr>
+      </w:pPr>
+      <w:r>
+        <w:rPr>
+          <w:sz w:val="23"/>
+          <w:szCs w:val="23"/>
+        </w:rPr>
+        <w:lastRenderedPageBreak/>
+        <w:t xml:space="preserve">2.7 Consider a HTTP client that wants to retrieve a remote file at a given URL. The IP address of the HTTP server is initially unknown. What transport and application-layer protocols besides HTTP are needed in this scenario? </w:t>
+      </w:r>
+    </w:p>
+    <w:p>
+      <w:pPr>
+        <w:pStyle w:val="Default"/>
+        <w:rPr>
+          <w:sz w:val="23"/>
+          <w:szCs w:val="23"/>
+        </w:rPr>
+      </w:pPr>
+      <w:r>
+        <w:rPr>
+          <w:sz w:val="23"/>
+          <w:szCs w:val="23"/>
+          <w:highlight w:val="cyan"/>
+        </w:rPr>
+        <w:t xml:space="preserve">- As far as application layer protocols you will need to use DNS to resolve the IP address from the URL. Next you would use a transfer </w:t>
+      </w:r>
+      <w:r>
+        <w:rPr>
+          <w:sz w:val="23"/>
+          <w:szCs w:val="23"/>
+          <w:highlight w:val="cyan"/>
+        </w:rPr>
+        <w:t>protocol such as FTP</w:t>
+      </w:r>
+      <w:r>
+        <w:rPr>
+          <w:sz w:val="23"/>
+          <w:szCs w:val="23"/>
+          <w:highlight w:val="cyan"/>
+        </w:rPr>
+        <w:t xml:space="preserve"> or SCP to transfer the files between</w:t>
+      </w:r>
+      <w:r>
+        <w:rPr>
+          <w:sz w:val="23"/>
+          <w:szCs w:val="23"/>
+          <w:highlight w:val="cyan"/>
+        </w:rPr>
+        <w:t xml:space="preserve"> </w:t>
+      </w:r>
+      <w:r>
+        <w:rPr>
+          <w:sz w:val="23"/>
+          <w:szCs w:val="23"/>
+          <w:highlight w:val="cyan"/>
+        </w:rPr>
+        <w:t>the host</w:t>
+      </w:r>
+      <w:r>
+        <w:rPr>
+          <w:sz w:val="23"/>
+          <w:szCs w:val="23"/>
+          <w:highlight w:val="cyan"/>
+        </w:rPr>
+        <w:t xml:space="preserve"> and the server.</w:t>
+      </w:r>
+      <w:r>
+        <w:rPr>
+          <w:sz w:val="23"/>
+          <w:szCs w:val="23"/>
+          <w:highlight w:val="cyan"/>
+        </w:rPr>
+        <w:t xml:space="preserve"> </w:t>
+      </w:r>
+      <w:r>
+        <w:rPr>
+          <w:sz w:val="23"/>
+          <w:szCs w:val="23"/>
+          <w:highlight w:val="cyan"/>
+        </w:rPr>
+        <w:t>As far at transport layer protocols you will use TCP to establish a connection and then transport the file with one of the application protocols mentioned.</w:t>
+      </w:r>
+    </w:p>
+    <w:p>
+      <w:pPr>
+        <w:pStyle w:val="Default"/>
+        <w:rPr>
+          <w:sz w:val="23"/>
+          <w:szCs w:val="23"/>
+        </w:rPr>
+      </w:pPr>
+      <w:r>
+        <w:rPr>
+          <w:sz w:val="23"/>
+          <w:szCs w:val="23"/>
+        </w:rPr>
+        <w:t xml:space="preserve"> </w:t>
+      </w:r>
+    </w:p>
+    <w:p>
+      <w:pPr>
+        <w:pStyle w:val="Default"/>
+        <w:rPr>
+          <w:sz w:val="23"/>
+          <w:szCs w:val="23"/>
+        </w:rPr>
+      </w:pPr>
+      <w:r>
+        <w:rPr>
+          <w:b/>
+          <w:bCs/>
+          <w:sz w:val="23"/>
+          <w:szCs w:val="23"/>
+        </w:rPr>
+        <w:t xml:space="preserve">Part 3. Practical assignment </w:t>
+      </w:r>
+      <w:r>
+        <w:rPr>
+          <w:sz w:val="23"/>
+          <w:szCs w:val="23"/>
+        </w:rPr>
+        <w:t xml:space="preserve">[30 points] </w:t>
+      </w:r>
+    </w:p>
+    <w:p>
+      <w:pPr>
+        <w:rPr>
+          <w:rFonts w:ascii="TimesNewRomanPSMT" w:hAnsi="TimesNewRomanPSMT" w:cs="TimesNewRomanPSMT"/>
+          <w:sz w:val="24"/>
+          <w:szCs w:val="24"/>
+        </w:rPr>
+      </w:pPr>
+      <w:r>
+        <w:rPr>
+          <w:sz w:val="23"/>
+          <w:szCs w:val="23"/>
+        </w:rPr>
+        <w:t>See the instructions in the “Wireshark_Intro.pdf” file for details on how to download and run a powerful network monitoring tool (</w:t>
+      </w:r>
+      <w:proofErr w:type="spellStart"/>
+      <w:r>
+        <w:rPr>
+          <w:sz w:val="23"/>
+          <w:szCs w:val="23"/>
+        </w:rPr>
+        <w:t>a.k.a</w:t>
+      </w:r>
+      <w:proofErr w:type="spellEnd"/>
+      <w:r>
+        <w:rPr>
+          <w:sz w:val="23"/>
+          <w:szCs w:val="23"/>
+        </w:rPr>
+        <w:t xml:space="preserve"> network sniffer) – Wireshark. Answer the questions listed in the file based on your experience with Wireshark. Please include necessary screenshots in your submission.</w:t>
+      </w:r>
+    </w:p>
+    <w:p>
+      <w:pPr>
+        <w:autoSpaceDE w:val="0"/>
+        <w:autoSpaceDN w:val="0"/>
+        <w:adjustRightInd w:val="0"/>
+        <w:spacing w:after="0" w:line="240" w:lineRule="auto"/>
+        <w:rPr>
+          <w:rFonts w:ascii="TimesNewRomanPSMT" w:hAnsi="TimesNewRomanPSMT" w:cs="TimesNewRomanPSMT"/>
+          <w:sz w:val="24"/>
+          <w:szCs w:val="24"/>
+        </w:rPr>
+      </w:pPr>
+    </w:p>
+    <w:p>
+      <w:pPr>
+        <w:autoSpaceDE w:val="0"/>
+        <w:autoSpaceDN w:val="0"/>
+        <w:adjustRightInd w:val="0"/>
+        <w:spacing w:after="0" w:line="240" w:lineRule="auto"/>
+        <w:rPr>
+          <w:rFonts w:ascii="TimesNewRomanPSMT" w:hAnsi="TimesNewRomanPSMT" w:cs="TimesNewRomanPSMT"/>
+          <w:sz w:val="24"/>
+          <w:szCs w:val="24"/>
+        </w:rPr>
+      </w:pPr>
+      <w:r>
+        <w:rPr>
+          <w:rFonts w:ascii="TimesNewRomanPSMT" w:hAnsi="TimesNewRomanPSMT" w:cs="TimesNewRomanPSMT"/>
+          <w:sz w:val="24"/>
+          <w:szCs w:val="24"/>
+        </w:rPr>
+        <w:t>1. List 3 different protocols that appear in the protocol column in the unfiltered</w:t>
+      </w:r>
+    </w:p>
+    <w:p>
+      <w:pPr>
+        <w:autoSpaceDE w:val="0"/>
+        <w:autoSpaceDN w:val="0"/>
+        <w:adjustRightInd w:val="0"/>
+        <w:spacing w:after="0" w:line="240" w:lineRule="auto"/>
+        <w:rPr>
+          <w:rFonts w:ascii="TimesNewRomanPSMT" w:hAnsi="TimesNewRomanPSMT" w:cs="TimesNewRomanPSMT"/>
+          <w:sz w:val="24"/>
+          <w:szCs w:val="24"/>
+        </w:rPr>
+      </w:pPr>
+      <w:proofErr w:type="gramStart"/>
+      <w:r>
+        <w:rPr>
+          <w:rFonts w:ascii="TimesNewRomanPSMT" w:hAnsi="TimesNewRomanPSMT" w:cs="TimesNewRomanPSMT"/>
+          <w:sz w:val="24"/>
+          <w:szCs w:val="24"/>
+        </w:rPr>
+        <w:t>packet-listing</w:t>
+      </w:r>
+      <w:proofErr w:type="gramEnd"/>
+      <w:r>
+        <w:rPr>
+          <w:rFonts w:ascii="TimesNewRomanPSMT" w:hAnsi="TimesNewRomanPSMT" w:cs="TimesNewRomanPSMT"/>
+          <w:sz w:val="24"/>
+          <w:szCs w:val="24"/>
+        </w:rPr>
+        <w:t xml:space="preserve"> window in step 7 above.</w:t>
+      </w:r>
     </w:p>
     <w:p>
       <w:pPr>
@@ -1842,16 +1807,24 @@
           <w:szCs w:val="24"/>
           <w:highlight w:val="cyan"/>
         </w:rPr>
-        <w:t>3-HTTP</w:t>
-      </w:r>
-    </w:p>
-    <w:p>
-      <w:pPr>
-        <w:autoSpaceDE w:val="0"/>
-        <w:autoSpaceDN w:val="0"/>
-        <w:adjustRightInd w:val="0"/>
-        <w:spacing w:after="0" w:line="240" w:lineRule="auto"/>
-        <w:jc w:val="center"/>
+        <w:t>1-</w:t>
+      </w:r>
+      <w:r>
+        <w:rPr>
+          <w:rFonts w:ascii="TimesNewRomanPSMT" w:hAnsi="TimesNewRomanPSMT" w:cs="TimesNewRomanPSMT"/>
+          <w:sz w:val="24"/>
+          <w:szCs w:val="24"/>
+          <w:highlight w:val="cyan"/>
+        </w:rPr>
+        <w:t>DNS</w:t>
+      </w:r>
+    </w:p>
+    <w:p>
+      <w:pPr>
+        <w:autoSpaceDE w:val="0"/>
+        <w:autoSpaceDN w:val="0"/>
+        <w:adjustRightInd w:val="0"/>
+        <w:spacing w:after="0" w:line="240" w:lineRule="auto"/>
         <w:rPr>
           <w:rFonts w:ascii="TimesNewRomanPSMT" w:hAnsi="TimesNewRomanPSMT" w:cs="TimesNewRomanPSMT"/>
           <w:sz w:val="24"/>
@@ -1863,10 +1836,10 @@
           <w:noProof/>
         </w:rPr>
         <w:drawing>
-          <wp:inline distT="0" distB="0" distL="0" distR="0" wp14:anchorId="2AE1BEED" wp14:editId="30883332">
-            <wp:extent cx="6006465" cy="287655"/>
-            <wp:effectExtent l="0" t="0" r="0" b="0"/>
-            <wp:docPr id="3" name="Picture 3"/>
+          <wp:inline distT="0" distB="0" distL="0" distR="0" wp14:anchorId="0479811C" wp14:editId="52DB01BA">
+            <wp:extent cx="6006465" cy="227330"/>
+            <wp:effectExtent l="0" t="0" r="0" b="1270"/>
+            <wp:docPr id="1" name="Picture 1"/>
             <wp:cNvGraphicFramePr>
               <a:graphicFrameLocks xmlns:a="http://schemas.openxmlformats.org/drawingml/2006/main" noChangeAspect="1"/>
             </wp:cNvGraphicFramePr>
@@ -1886,7 +1859,7 @@
                   <pic:spPr>
                     <a:xfrm>
                       <a:off x="0" y="0"/>
-                      <a:ext cx="6006465" cy="287655"/>
+                      <a:ext cx="6006465" cy="227330"/>
                     </a:xfrm>
                     <a:prstGeom prst="rect">
                       <a:avLst/>
@@ -1905,171 +1878,6 @@
         <w:autoSpaceDN w:val="0"/>
         <w:adjustRightInd w:val="0"/>
         <w:spacing w:after="0" w:line="240" w:lineRule="auto"/>
-        <w:rPr>
-          <w:rFonts w:ascii="TimesNewRomanPSMT" w:hAnsi="TimesNewRomanPSMT" w:cs="TimesNewRomanPSMT"/>
-          <w:sz w:val="24"/>
-          <w:szCs w:val="24"/>
-        </w:rPr>
-      </w:pPr>
-    </w:p>
-    <w:p>
-      <w:pPr>
-        <w:autoSpaceDE w:val="0"/>
-        <w:autoSpaceDN w:val="0"/>
-        <w:adjustRightInd w:val="0"/>
-        <w:spacing w:after="0" w:line="240" w:lineRule="auto"/>
-        <w:rPr>
-          <w:rFonts w:ascii="TimesNewRomanPSMT" w:hAnsi="TimesNewRomanPSMT" w:cs="TimesNewRomanPSMT"/>
-          <w:sz w:val="24"/>
-          <w:szCs w:val="24"/>
-        </w:rPr>
-      </w:pPr>
-    </w:p>
-    <w:p>
-      <w:pPr>
-        <w:autoSpaceDE w:val="0"/>
-        <w:autoSpaceDN w:val="0"/>
-        <w:adjustRightInd w:val="0"/>
-        <w:spacing w:after="0" w:line="240" w:lineRule="auto"/>
-        <w:rPr>
-          <w:rFonts w:ascii="TimesNewRomanPSMT" w:hAnsi="TimesNewRomanPSMT" w:cs="TimesNewRomanPSMT"/>
-          <w:sz w:val="24"/>
-          <w:szCs w:val="24"/>
-        </w:rPr>
-      </w:pPr>
-    </w:p>
-    <w:p>
-      <w:pPr>
-        <w:autoSpaceDE w:val="0"/>
-        <w:autoSpaceDN w:val="0"/>
-        <w:adjustRightInd w:val="0"/>
-        <w:spacing w:after="0" w:line="240" w:lineRule="auto"/>
-        <w:rPr>
-          <w:rFonts w:ascii="TimesNewRomanPSMT" w:hAnsi="TimesNewRomanPSMT" w:cs="TimesNewRomanPSMT"/>
-          <w:sz w:val="24"/>
-          <w:szCs w:val="24"/>
-        </w:rPr>
-      </w:pPr>
-    </w:p>
-    <w:p>
-      <w:pPr>
-        <w:autoSpaceDE w:val="0"/>
-        <w:autoSpaceDN w:val="0"/>
-        <w:adjustRightInd w:val="0"/>
-        <w:spacing w:after="0" w:line="240" w:lineRule="auto"/>
-        <w:rPr>
-          <w:rFonts w:ascii="TimesNewRomanPSMT" w:hAnsi="TimesNewRomanPSMT" w:cs="TimesNewRomanPSMT"/>
-          <w:sz w:val="24"/>
-          <w:szCs w:val="24"/>
-        </w:rPr>
-      </w:pPr>
-      <w:r>
-        <w:rPr>
-          <w:rFonts w:ascii="TimesNewRomanPSMT" w:hAnsi="TimesNewRomanPSMT" w:cs="TimesNewRomanPSMT"/>
-          <w:sz w:val="24"/>
-          <w:szCs w:val="24"/>
-        </w:rPr>
-        <w:lastRenderedPageBreak/>
-        <w:t xml:space="preserve">2. How long did it take from when the HTTP GET message was sent until the </w:t>
-      </w:r>
-      <w:proofErr w:type="gramStart"/>
-      <w:r>
-        <w:rPr>
-          <w:rFonts w:ascii="TimesNewRomanPSMT" w:hAnsi="TimesNewRomanPSMT" w:cs="TimesNewRomanPSMT"/>
-          <w:sz w:val="24"/>
-          <w:szCs w:val="24"/>
-        </w:rPr>
-        <w:t>HTTP</w:t>
-      </w:r>
-      <w:proofErr w:type="gramEnd"/>
-    </w:p>
-    <w:p>
-      <w:pPr>
-        <w:autoSpaceDE w:val="0"/>
-        <w:autoSpaceDN w:val="0"/>
-        <w:adjustRightInd w:val="0"/>
-        <w:spacing w:after="0" w:line="240" w:lineRule="auto"/>
-        <w:rPr>
-          <w:rFonts w:ascii="TimesNewRomanPSMT" w:hAnsi="TimesNewRomanPSMT" w:cs="TimesNewRomanPSMT"/>
-          <w:sz w:val="24"/>
-          <w:szCs w:val="24"/>
-        </w:rPr>
-      </w:pPr>
-      <w:r>
-        <w:rPr>
-          <w:rFonts w:ascii="TimesNewRomanPSMT" w:hAnsi="TimesNewRomanPSMT" w:cs="TimesNewRomanPSMT"/>
-          <w:sz w:val="24"/>
-          <w:szCs w:val="24"/>
-        </w:rPr>
-        <w:t>OK reply was received? (By default, the value of the Time column in the packet</w:t>
-      </w:r>
-      <w:r>
-        <w:rPr>
-          <w:rFonts w:ascii="TimesNewRomanPSMT" w:hAnsi="TimesNewRomanPSMT" w:cs="TimesNewRomanPSMT"/>
-          <w:sz w:val="24"/>
-          <w:szCs w:val="24"/>
-        </w:rPr>
-        <w:t xml:space="preserve"> </w:t>
-      </w:r>
-      <w:r>
-        <w:rPr>
-          <w:rFonts w:ascii="TimesNewRomanPSMT" w:hAnsi="TimesNewRomanPSMT" w:cs="TimesNewRomanPSMT"/>
-          <w:sz w:val="24"/>
-          <w:szCs w:val="24"/>
-        </w:rPr>
-        <w:t>listing</w:t>
-      </w:r>
-    </w:p>
-    <w:p>
-      <w:pPr>
-        <w:autoSpaceDE w:val="0"/>
-        <w:autoSpaceDN w:val="0"/>
-        <w:adjustRightInd w:val="0"/>
-        <w:spacing w:after="0" w:line="240" w:lineRule="auto"/>
-        <w:rPr>
-          <w:rFonts w:ascii="TimesNewRomanPSMT" w:hAnsi="TimesNewRomanPSMT" w:cs="TimesNewRomanPSMT"/>
-          <w:sz w:val="24"/>
-          <w:szCs w:val="24"/>
-        </w:rPr>
-      </w:pPr>
-      <w:proofErr w:type="gramStart"/>
-      <w:r>
-        <w:rPr>
-          <w:rFonts w:ascii="TimesNewRomanPSMT" w:hAnsi="TimesNewRomanPSMT" w:cs="TimesNewRomanPSMT"/>
-          <w:sz w:val="24"/>
-          <w:szCs w:val="24"/>
-        </w:rPr>
-        <w:t>window</w:t>
-      </w:r>
-      <w:proofErr w:type="gramEnd"/>
-      <w:r>
-        <w:rPr>
-          <w:rFonts w:ascii="TimesNewRomanPSMT" w:hAnsi="TimesNewRomanPSMT" w:cs="TimesNewRomanPSMT"/>
-          <w:sz w:val="24"/>
-          <w:szCs w:val="24"/>
-        </w:rPr>
-        <w:t xml:space="preserve"> is the amount of time, in seconds, since Wireshark tracing began.</w:t>
-      </w:r>
-    </w:p>
-    <w:p>
-      <w:pPr>
-        <w:autoSpaceDE w:val="0"/>
-        <w:autoSpaceDN w:val="0"/>
-        <w:adjustRightInd w:val="0"/>
-        <w:spacing w:after="0" w:line="240" w:lineRule="auto"/>
-        <w:rPr>
-          <w:rFonts w:ascii="TimesNewRomanPSMT" w:hAnsi="TimesNewRomanPSMT" w:cs="TimesNewRomanPSMT"/>
-          <w:sz w:val="24"/>
-          <w:szCs w:val="24"/>
-        </w:rPr>
-      </w:pPr>
-    </w:p>
-    <w:p>
-      <w:pPr>
-        <w:autoSpaceDE w:val="0"/>
-        <w:autoSpaceDN w:val="0"/>
-        <w:adjustRightInd w:val="0"/>
-        <w:spacing w:after="0" w:line="240" w:lineRule="auto"/>
         <w:jc w:val="center"/>
         <w:rPr>
           <w:rFonts w:ascii="TimesNewRomanPSMT" w:hAnsi="TimesNewRomanPSMT" w:cs="TimesNewRomanPSMT"/>
@@ -2084,15 +1892,16 @@
           <w:szCs w:val="24"/>
           <w:highlight w:val="cyan"/>
         </w:rPr>
-        <w:t>Less than a second, about .04767 of a second.</w:t>
-      </w:r>
-    </w:p>
-    <w:p>
-      <w:pPr>
-        <w:autoSpaceDE w:val="0"/>
-        <w:autoSpaceDN w:val="0"/>
-        <w:adjustRightInd w:val="0"/>
-        <w:spacing w:after="0" w:line="240" w:lineRule="auto"/>
+        <w:t>2-TCP</w:t>
+      </w:r>
+    </w:p>
+    <w:p>
+      <w:pPr>
+        <w:autoSpaceDE w:val="0"/>
+        <w:autoSpaceDN w:val="0"/>
+        <w:adjustRightInd w:val="0"/>
+        <w:spacing w:after="0" w:line="240" w:lineRule="auto"/>
+        <w:jc w:val="center"/>
         <w:rPr>
           <w:rFonts w:ascii="TimesNewRomanPSMT" w:hAnsi="TimesNewRomanPSMT" w:cs="TimesNewRomanPSMT"/>
           <w:sz w:val="24"/>
@@ -2104,10 +1913,10 @@
           <w:noProof/>
         </w:rPr>
         <w:drawing>
-          <wp:inline distT="0" distB="0" distL="0" distR="0" wp14:anchorId="04E2AAFB" wp14:editId="69881F5A">
-            <wp:extent cx="6210074" cy="581025"/>
-            <wp:effectExtent l="0" t="0" r="635" b="0"/>
-            <wp:docPr id="4" name="Picture 4"/>
+          <wp:inline distT="0" distB="0" distL="0" distR="0" wp14:anchorId="7150C701" wp14:editId="4751AA44">
+            <wp:extent cx="6006465" cy="301625"/>
+            <wp:effectExtent l="0" t="0" r="0" b="3175"/>
+            <wp:docPr id="2" name="Picture 2"/>
             <wp:cNvGraphicFramePr>
               <a:graphicFrameLocks xmlns:a="http://schemas.openxmlformats.org/drawingml/2006/main" noChangeAspect="1"/>
             </wp:cNvGraphicFramePr>
@@ -2127,7 +1936,7 @@
                   <pic:spPr>
                     <a:xfrm>
                       <a:off x="0" y="0"/>
-                      <a:ext cx="6322489" cy="591543"/>
+                      <a:ext cx="6006465" cy="301625"/>
                     </a:xfrm>
                     <a:prstGeom prst="rect">
                       <a:avLst/>
@@ -2146,81 +1955,6 @@
         <w:autoSpaceDN w:val="0"/>
         <w:adjustRightInd w:val="0"/>
         <w:spacing w:after="0" w:line="240" w:lineRule="auto"/>
-        <w:rPr>
-          <w:rFonts w:ascii="TimesNewRomanPSMT" w:hAnsi="TimesNewRomanPSMT" w:cs="TimesNewRomanPSMT"/>
-          <w:sz w:val="24"/>
-          <w:szCs w:val="24"/>
-        </w:rPr>
-      </w:pPr>
-    </w:p>
-    <w:p>
-      <w:pPr>
-        <w:autoSpaceDE w:val="0"/>
-        <w:autoSpaceDN w:val="0"/>
-        <w:adjustRightInd w:val="0"/>
-        <w:spacing w:after="0" w:line="240" w:lineRule="auto"/>
-        <w:rPr>
-          <w:rFonts w:ascii="TimesNewRomanPSMT" w:hAnsi="TimesNewRomanPSMT" w:cs="TimesNewRomanPSMT"/>
-          <w:sz w:val="24"/>
-          <w:szCs w:val="24"/>
-        </w:rPr>
-      </w:pPr>
-      <w:r>
-        <w:rPr>
-          <w:rFonts w:ascii="TimesNewRomanPSMT" w:hAnsi="TimesNewRomanPSMT" w:cs="TimesNewRomanPSMT"/>
-          <w:sz w:val="24"/>
-          <w:szCs w:val="24"/>
-        </w:rPr>
-        <w:t xml:space="preserve">3. What is the Internet address of the gaia.cs.umass.edu (also known as </w:t>
-      </w:r>
-      <w:proofErr w:type="spellStart"/>
-      <w:proofErr w:type="gramStart"/>
-      <w:r>
-        <w:rPr>
-          <w:rFonts w:ascii="TimesNewRomanPSMT" w:hAnsi="TimesNewRomanPSMT" w:cs="TimesNewRomanPSMT"/>
-          <w:sz w:val="24"/>
-          <w:szCs w:val="24"/>
-        </w:rPr>
-        <w:t>wwwnet</w:t>
-      </w:r>
-      <w:proofErr w:type="spellEnd"/>
-      <w:r>
-        <w:rPr>
-          <w:rFonts w:ascii="TimesNewRomanPSMT" w:hAnsi="TimesNewRomanPSMT" w:cs="TimesNewRomanPSMT"/>
-          <w:sz w:val="24"/>
-          <w:szCs w:val="24"/>
-        </w:rPr>
-        <w:t>.</w:t>
-      </w:r>
-      <w:proofErr w:type="gramEnd"/>
-    </w:p>
-    <w:p>
-      <w:pPr>
-        <w:autoSpaceDE w:val="0"/>
-        <w:autoSpaceDN w:val="0"/>
-        <w:adjustRightInd w:val="0"/>
-        <w:spacing w:after="0" w:line="240" w:lineRule="auto"/>
-        <w:rPr>
-          <w:rFonts w:ascii="TimesNewRomanPSMT" w:hAnsi="TimesNewRomanPSMT" w:cs="TimesNewRomanPSMT"/>
-          <w:sz w:val="24"/>
-          <w:szCs w:val="24"/>
-        </w:rPr>
-      </w:pPr>
-      <w:r>
-        <w:rPr>
-          <w:rFonts w:ascii="TimesNewRomanPSMT" w:hAnsi="TimesNewRomanPSMT" w:cs="TimesNewRomanPSMT"/>
-          <w:sz w:val="24"/>
-          <w:szCs w:val="24"/>
-        </w:rPr>
-        <w:t>cs.umass.edu)? What is the Internet address of your computer?</w:t>
-      </w:r>
-    </w:p>
-    <w:p>
-      <w:pPr>
-        <w:autoSpaceDE w:val="0"/>
-        <w:autoSpaceDN w:val="0"/>
-        <w:adjustRightInd w:val="0"/>
-        <w:spacing w:after="0" w:line="240" w:lineRule="auto"/>
         <w:jc w:val="center"/>
         <w:rPr>
           <w:rFonts w:ascii="TimesNewRomanPSMT" w:hAnsi="TimesNewRomanPSMT" w:cs="TimesNewRomanPSMT"/>
@@ -2235,15 +1969,16 @@
           <w:szCs w:val="24"/>
           <w:highlight w:val="cyan"/>
         </w:rPr>
-        <w:t>My local address is 192.168.1.5 and the address or Gaia is 128.119.245.12</w:t>
-      </w:r>
-    </w:p>
-    <w:p>
-      <w:pPr>
-        <w:autoSpaceDE w:val="0"/>
-        <w:autoSpaceDN w:val="0"/>
-        <w:adjustRightInd w:val="0"/>
-        <w:spacing w:after="0" w:line="240" w:lineRule="auto"/>
+        <w:t>3-HTTP</w:t>
+      </w:r>
+    </w:p>
+    <w:p>
+      <w:pPr>
+        <w:autoSpaceDE w:val="0"/>
+        <w:autoSpaceDN w:val="0"/>
+        <w:adjustRightInd w:val="0"/>
+        <w:spacing w:after="0" w:line="240" w:lineRule="auto"/>
+        <w:jc w:val="center"/>
         <w:rPr>
           <w:rFonts w:ascii="TimesNewRomanPSMT" w:hAnsi="TimesNewRomanPSMT" w:cs="TimesNewRomanPSMT"/>
           <w:sz w:val="24"/>
@@ -2255,76 +1990,10 @@
           <w:noProof/>
         </w:rPr>
         <w:drawing>
-          <wp:inline distT="0" distB="0" distL="0" distR="0" wp14:anchorId="64973085" wp14:editId="172D46C5">
-            <wp:extent cx="6006465" cy="562012"/>
-            <wp:effectExtent l="0" t="0" r="0" b="9525"/>
-            <wp:docPr id="6" name="Picture 6"/>
-            <wp:cNvGraphicFramePr>
-              <a:graphicFrameLocks xmlns:a="http://schemas.openxmlformats.org/drawingml/2006/main" noChangeAspect="1"/>
-            </wp:cNvGraphicFramePr>
-            <a:graphic xmlns:a="http://schemas.openxmlformats.org/drawingml/2006/main">
-              <a:graphicData uri="http://schemas.openxmlformats.org/drawingml/2006/picture">
-                <pic:pic xmlns:pic="http://schemas.openxmlformats.org/drawingml/2006/picture">
-                  <pic:nvPicPr>
-                    <pic:cNvPr id="1" name=""/>
-                    <pic:cNvPicPr/>
-                  </pic:nvPicPr>
-                  <pic:blipFill>
-                    <a:blip r:embed="rId8"/>
-                    <a:stretch>
-                      <a:fillRect/>
-                    </a:stretch>
-                  </pic:blipFill>
-                  <pic:spPr>
-                    <a:xfrm>
-                      <a:off x="0" y="0"/>
-                      <a:ext cx="6006465" cy="562012"/>
-                    </a:xfrm>
-                    <a:prstGeom prst="rect">
-                      <a:avLst/>
-                    </a:prstGeom>
-                  </pic:spPr>
-                </pic:pic>
-              </a:graphicData>
-            </a:graphic>
-          </wp:inline>
-        </w:drawing>
-      </w:r>
-    </w:p>
-    <w:p>
-      <w:pPr>
-        <w:autoSpaceDE w:val="0"/>
-        <w:autoSpaceDN w:val="0"/>
-        <w:adjustRightInd w:val="0"/>
-        <w:spacing w:after="0" w:line="240" w:lineRule="auto"/>
-        <w:rPr>
-          <w:rFonts w:ascii="TimesNewRomanPSMT" w:hAnsi="TimesNewRomanPSMT" w:cs="TimesNewRomanPSMT"/>
-          <w:sz w:val="24"/>
-          <w:szCs w:val="24"/>
-        </w:rPr>
-      </w:pPr>
-    </w:p>
-    <w:p>
-      <w:pPr>
-        <w:autoSpaceDE w:val="0"/>
-        <w:autoSpaceDN w:val="0"/>
-        <w:adjustRightInd w:val="0"/>
-        <w:spacing w:after="0" w:line="240" w:lineRule="auto"/>
-        <w:rPr>
-          <w:rFonts w:ascii="TimesNewRomanPSMT" w:hAnsi="TimesNewRomanPSMT" w:cs="TimesNewRomanPSMT"/>
-          <w:sz w:val="24"/>
-          <w:szCs w:val="24"/>
-        </w:rPr>
-      </w:pPr>
-      <w:r>
-        <w:rPr>
-          <w:noProof/>
-        </w:rPr>
-        <w:drawing>
-          <wp:inline distT="0" distB="0" distL="0" distR="0" wp14:anchorId="1876A96E" wp14:editId="17A50C3B">
-            <wp:extent cx="2495550" cy="981075"/>
-            <wp:effectExtent l="0" t="0" r="0" b="9525"/>
-            <wp:docPr id="8" name="Picture 8"/>
+          <wp:inline distT="0" distB="0" distL="0" distR="0" wp14:anchorId="2AE1BEED" wp14:editId="30883332">
+            <wp:extent cx="6006465" cy="287655"/>
+            <wp:effectExtent l="0" t="0" r="0" b="0"/>
+            <wp:docPr id="3" name="Picture 3"/>
             <wp:cNvGraphicFramePr>
               <a:graphicFrameLocks xmlns:a="http://schemas.openxmlformats.org/drawingml/2006/main" noChangeAspect="1"/>
             </wp:cNvGraphicFramePr>
@@ -2344,7 +2013,7 @@
                   <pic:spPr>
                     <a:xfrm>
                       <a:off x="0" y="0"/>
-                      <a:ext cx="2495550" cy="981075"/>
+                      <a:ext cx="6006465" cy="287655"/>
                     </a:xfrm>
                     <a:prstGeom prst="rect">
                       <a:avLst/>
@@ -2369,15 +2038,202 @@
           <w:szCs w:val="24"/>
         </w:rPr>
       </w:pPr>
+    </w:p>
+    <w:p>
+      <w:pPr>
+        <w:autoSpaceDE w:val="0"/>
+        <w:autoSpaceDN w:val="0"/>
+        <w:adjustRightInd w:val="0"/>
+        <w:spacing w:after="0" w:line="240" w:lineRule="auto"/>
+        <w:rPr>
+          <w:rFonts w:ascii="TimesNewRomanPSMT" w:hAnsi="TimesNewRomanPSMT" w:cs="TimesNewRomanPSMT"/>
+          <w:sz w:val="24"/>
+          <w:szCs w:val="24"/>
+        </w:rPr>
+      </w:pPr>
+    </w:p>
+    <w:p>
+      <w:pPr>
+        <w:autoSpaceDE w:val="0"/>
+        <w:autoSpaceDN w:val="0"/>
+        <w:adjustRightInd w:val="0"/>
+        <w:spacing w:after="0" w:line="240" w:lineRule="auto"/>
+        <w:rPr>
+          <w:rFonts w:ascii="TimesNewRomanPSMT" w:hAnsi="TimesNewRomanPSMT" w:cs="TimesNewRomanPSMT"/>
+          <w:sz w:val="24"/>
+          <w:szCs w:val="24"/>
+        </w:rPr>
+      </w:pPr>
+    </w:p>
+    <w:p>
+      <w:pPr>
+        <w:autoSpaceDE w:val="0"/>
+        <w:autoSpaceDN w:val="0"/>
+        <w:adjustRightInd w:val="0"/>
+        <w:spacing w:after="0" w:line="240" w:lineRule="auto"/>
+        <w:rPr>
+          <w:rFonts w:ascii="TimesNewRomanPSMT" w:hAnsi="TimesNewRomanPSMT" w:cs="TimesNewRomanPSMT"/>
+          <w:sz w:val="24"/>
+          <w:szCs w:val="24"/>
+        </w:rPr>
+      </w:pPr>
+    </w:p>
+    <w:p>
+      <w:pPr>
+        <w:autoSpaceDE w:val="0"/>
+        <w:autoSpaceDN w:val="0"/>
+        <w:adjustRightInd w:val="0"/>
+        <w:spacing w:after="0" w:line="240" w:lineRule="auto"/>
+        <w:rPr>
+          <w:rFonts w:ascii="TimesNewRomanPSMT" w:hAnsi="TimesNewRomanPSMT" w:cs="TimesNewRomanPSMT"/>
+          <w:sz w:val="24"/>
+          <w:szCs w:val="24"/>
+        </w:rPr>
+      </w:pPr>
+      <w:r>
+        <w:rPr>
+          <w:rFonts w:ascii="TimesNewRomanPSMT" w:hAnsi="TimesNewRomanPSMT" w:cs="TimesNewRomanPSMT"/>
+          <w:sz w:val="24"/>
+          <w:szCs w:val="24"/>
+        </w:rPr>
+        <w:t xml:space="preserve">2. How long did it take from when the HTTP GET message was sent until the </w:t>
+      </w:r>
+      <w:proofErr w:type="gramStart"/>
+      <w:r>
+        <w:rPr>
+          <w:rFonts w:ascii="TimesNewRomanPSMT" w:hAnsi="TimesNewRomanPSMT" w:cs="TimesNewRomanPSMT"/>
+          <w:sz w:val="24"/>
+          <w:szCs w:val="24"/>
+        </w:rPr>
+        <w:t>HTTP</w:t>
+      </w:r>
+      <w:proofErr w:type="gramEnd"/>
+    </w:p>
+    <w:p>
+      <w:pPr>
+        <w:autoSpaceDE w:val="0"/>
+        <w:autoSpaceDN w:val="0"/>
+        <w:adjustRightInd w:val="0"/>
+        <w:spacing w:after="0" w:line="240" w:lineRule="auto"/>
+        <w:rPr>
+          <w:rFonts w:ascii="TimesNewRomanPSMT" w:hAnsi="TimesNewRomanPSMT" w:cs="TimesNewRomanPSMT"/>
+          <w:sz w:val="24"/>
+          <w:szCs w:val="24"/>
+        </w:rPr>
+      </w:pPr>
+      <w:r>
+        <w:rPr>
+          <w:rFonts w:ascii="TimesNewRomanPSMT" w:hAnsi="TimesNewRomanPSMT" w:cs="TimesNewRomanPSMT"/>
+          <w:sz w:val="24"/>
+          <w:szCs w:val="24"/>
+        </w:rPr>
+        <w:t>OK reply was received? (By default, the value of the Time column in the packet</w:t>
+      </w:r>
+      <w:r>
+        <w:rPr>
+          <w:rFonts w:ascii="TimesNewRomanPSMT" w:hAnsi="TimesNewRomanPSMT" w:cs="TimesNewRomanPSMT"/>
+          <w:sz w:val="24"/>
+          <w:szCs w:val="24"/>
+        </w:rPr>
+        <w:t xml:space="preserve"> </w:t>
+      </w:r>
+      <w:r>
+        <w:rPr>
+          <w:rFonts w:ascii="TimesNewRomanPSMT" w:hAnsi="TimesNewRomanPSMT" w:cs="TimesNewRomanPSMT"/>
+          <w:sz w:val="24"/>
+          <w:szCs w:val="24"/>
+        </w:rPr>
+        <w:t>listing</w:t>
+      </w:r>
+    </w:p>
+    <w:p>
+      <w:pPr>
+        <w:autoSpaceDE w:val="0"/>
+        <w:autoSpaceDN w:val="0"/>
+        <w:adjustRightInd w:val="0"/>
+        <w:spacing w:after="0" w:line="240" w:lineRule="auto"/>
+        <w:rPr>
+          <w:rFonts w:ascii="TimesNewRomanPSMT" w:hAnsi="TimesNewRomanPSMT" w:cs="TimesNewRomanPSMT"/>
+          <w:sz w:val="24"/>
+          <w:szCs w:val="24"/>
+        </w:rPr>
+      </w:pPr>
+      <w:proofErr w:type="gramStart"/>
+      <w:r>
+        <w:rPr>
+          <w:rFonts w:ascii="TimesNewRomanPSMT" w:hAnsi="TimesNewRomanPSMT" w:cs="TimesNewRomanPSMT"/>
+          <w:sz w:val="24"/>
+          <w:szCs w:val="24"/>
+        </w:rPr>
+        <w:t>window</w:t>
+      </w:r>
+      <w:proofErr w:type="gramEnd"/>
+      <w:r>
+        <w:rPr>
+          <w:rFonts w:ascii="TimesNewRomanPSMT" w:hAnsi="TimesNewRomanPSMT" w:cs="TimesNewRomanPSMT"/>
+          <w:sz w:val="24"/>
+          <w:szCs w:val="24"/>
+        </w:rPr>
+        <w:t xml:space="preserve"> is the amount of time, in seconds, since Wireshark tracing began.</w:t>
+      </w:r>
+    </w:p>
+    <w:p>
+      <w:pPr>
+        <w:autoSpaceDE w:val="0"/>
+        <w:autoSpaceDN w:val="0"/>
+        <w:adjustRightInd w:val="0"/>
+        <w:spacing w:after="0" w:line="240" w:lineRule="auto"/>
+        <w:rPr>
+          <w:rFonts w:ascii="TimesNewRomanPSMT" w:hAnsi="TimesNewRomanPSMT" w:cs="TimesNewRomanPSMT"/>
+          <w:sz w:val="24"/>
+          <w:szCs w:val="24"/>
+        </w:rPr>
+      </w:pPr>
+    </w:p>
+    <w:p>
+      <w:pPr>
+        <w:autoSpaceDE w:val="0"/>
+        <w:autoSpaceDN w:val="0"/>
+        <w:adjustRightInd w:val="0"/>
+        <w:spacing w:after="0" w:line="240" w:lineRule="auto"/>
+        <w:jc w:val="center"/>
+        <w:rPr>
+          <w:rFonts w:ascii="TimesNewRomanPSMT" w:hAnsi="TimesNewRomanPSMT" w:cs="TimesNewRomanPSMT"/>
+          <w:sz w:val="24"/>
+          <w:szCs w:val="24"/>
+        </w:rPr>
+      </w:pPr>
+      <w:r>
+        <w:rPr>
+          <w:rFonts w:ascii="TimesNewRomanPSMT" w:hAnsi="TimesNewRomanPSMT" w:cs="TimesNewRomanPSMT"/>
+          <w:sz w:val="24"/>
+          <w:szCs w:val="24"/>
+          <w:highlight w:val="cyan"/>
+        </w:rPr>
+        <w:t>Less than a second, about .04767 of a second.</w:t>
+      </w:r>
+    </w:p>
+    <w:p>
+      <w:pPr>
+        <w:autoSpaceDE w:val="0"/>
+        <w:autoSpaceDN w:val="0"/>
+        <w:adjustRightInd w:val="0"/>
+        <w:spacing w:after="0" w:line="240" w:lineRule="auto"/>
+        <w:rPr>
+          <w:rFonts w:ascii="TimesNewRomanPSMT" w:hAnsi="TimesNewRomanPSMT" w:cs="TimesNewRomanPSMT"/>
+          <w:sz w:val="24"/>
+          <w:szCs w:val="24"/>
+        </w:rPr>
+      </w:pPr>
       <w:r>
         <w:rPr>
           <w:noProof/>
         </w:rPr>
         <w:drawing>
-          <wp:inline distT="0" distB="0" distL="0" distR="0" wp14:anchorId="235B4C4F" wp14:editId="5DEAD8B1">
-            <wp:extent cx="4629150" cy="1400175"/>
-            <wp:effectExtent l="0" t="0" r="0" b="9525"/>
-            <wp:docPr id="7" name="Picture 7"/>
+          <wp:inline distT="0" distB="0" distL="0" distR="0" wp14:anchorId="04E2AAFB" wp14:editId="69881F5A">
+            <wp:extent cx="6210074" cy="581025"/>
+            <wp:effectExtent l="0" t="0" r="635" b="0"/>
+            <wp:docPr id="4" name="Picture 4"/>
             <wp:cNvGraphicFramePr>
               <a:graphicFrameLocks xmlns:a="http://schemas.openxmlformats.org/drawingml/2006/main" noChangeAspect="1"/>
             </wp:cNvGraphicFramePr>
@@ -2397,6 +2253,277 @@
                   <pic:spPr>
                     <a:xfrm>
                       <a:off x="0" y="0"/>
+                      <a:ext cx="6322489" cy="591543"/>
+                    </a:xfrm>
+                    <a:prstGeom prst="rect">
+                      <a:avLst/>
+                    </a:prstGeom>
+                  </pic:spPr>
+                </pic:pic>
+              </a:graphicData>
+            </a:graphic>
+          </wp:inline>
+        </w:drawing>
+      </w:r>
+    </w:p>
+    <w:p>
+      <w:pPr>
+        <w:autoSpaceDE w:val="0"/>
+        <w:autoSpaceDN w:val="0"/>
+        <w:adjustRightInd w:val="0"/>
+        <w:spacing w:after="0" w:line="240" w:lineRule="auto"/>
+        <w:rPr>
+          <w:rFonts w:ascii="TimesNewRomanPSMT" w:hAnsi="TimesNewRomanPSMT" w:cs="TimesNewRomanPSMT"/>
+          <w:sz w:val="24"/>
+          <w:szCs w:val="24"/>
+        </w:rPr>
+      </w:pPr>
+    </w:p>
+    <w:p>
+      <w:pPr>
+        <w:autoSpaceDE w:val="0"/>
+        <w:autoSpaceDN w:val="0"/>
+        <w:adjustRightInd w:val="0"/>
+        <w:spacing w:after="0" w:line="240" w:lineRule="auto"/>
+        <w:rPr>
+          <w:rFonts w:ascii="TimesNewRomanPSMT" w:hAnsi="TimesNewRomanPSMT" w:cs="TimesNewRomanPSMT"/>
+          <w:sz w:val="24"/>
+          <w:szCs w:val="24"/>
+        </w:rPr>
+      </w:pPr>
+      <w:r>
+        <w:rPr>
+          <w:rFonts w:ascii="TimesNewRomanPSMT" w:hAnsi="TimesNewRomanPSMT" w:cs="TimesNewRomanPSMT"/>
+          <w:sz w:val="24"/>
+          <w:szCs w:val="24"/>
+        </w:rPr>
+        <w:t xml:space="preserve">3. What is the Internet address of the gaia.cs.umass.edu (also known as </w:t>
+      </w:r>
+      <w:proofErr w:type="spellStart"/>
+      <w:proofErr w:type="gramStart"/>
+      <w:r>
+        <w:rPr>
+          <w:rFonts w:ascii="TimesNewRomanPSMT" w:hAnsi="TimesNewRomanPSMT" w:cs="TimesNewRomanPSMT"/>
+          <w:sz w:val="24"/>
+          <w:szCs w:val="24"/>
+        </w:rPr>
+        <w:t>wwwnet</w:t>
+      </w:r>
+      <w:proofErr w:type="spellEnd"/>
+      <w:r>
+        <w:rPr>
+          <w:rFonts w:ascii="TimesNewRomanPSMT" w:hAnsi="TimesNewRomanPSMT" w:cs="TimesNewRomanPSMT"/>
+          <w:sz w:val="24"/>
+          <w:szCs w:val="24"/>
+        </w:rPr>
+        <w:t>.</w:t>
+      </w:r>
+      <w:proofErr w:type="gramEnd"/>
+    </w:p>
+    <w:p>
+      <w:pPr>
+        <w:autoSpaceDE w:val="0"/>
+        <w:autoSpaceDN w:val="0"/>
+        <w:adjustRightInd w:val="0"/>
+        <w:spacing w:after="0" w:line="240" w:lineRule="auto"/>
+        <w:rPr>
+          <w:rFonts w:ascii="TimesNewRomanPSMT" w:hAnsi="TimesNewRomanPSMT" w:cs="TimesNewRomanPSMT"/>
+          <w:sz w:val="24"/>
+          <w:szCs w:val="24"/>
+        </w:rPr>
+      </w:pPr>
+      <w:r>
+        <w:rPr>
+          <w:rFonts w:ascii="TimesNewRomanPSMT" w:hAnsi="TimesNewRomanPSMT" w:cs="TimesNewRomanPSMT"/>
+          <w:sz w:val="24"/>
+          <w:szCs w:val="24"/>
+        </w:rPr>
+        <w:t>cs.umass.edu)? What is the Internet address of your computer?</w:t>
+      </w:r>
+    </w:p>
+    <w:p>
+      <w:pPr>
+        <w:autoSpaceDE w:val="0"/>
+        <w:autoSpaceDN w:val="0"/>
+        <w:adjustRightInd w:val="0"/>
+        <w:spacing w:after="0" w:line="240" w:lineRule="auto"/>
+        <w:jc w:val="center"/>
+        <w:rPr>
+          <w:rFonts w:ascii="TimesNewRomanPSMT" w:hAnsi="TimesNewRomanPSMT" w:cs="TimesNewRomanPSMT"/>
+          <w:sz w:val="24"/>
+          <w:szCs w:val="24"/>
+        </w:rPr>
+      </w:pPr>
+      <w:r>
+        <w:rPr>
+          <w:rFonts w:ascii="TimesNewRomanPSMT" w:hAnsi="TimesNewRomanPSMT" w:cs="TimesNewRomanPSMT"/>
+          <w:sz w:val="24"/>
+          <w:szCs w:val="24"/>
+          <w:highlight w:val="cyan"/>
+        </w:rPr>
+        <w:t>My local address is 192.168.1.5 and the address or Gaia is 128.119.245.12</w:t>
+      </w:r>
+    </w:p>
+    <w:p>
+      <w:pPr>
+        <w:autoSpaceDE w:val="0"/>
+        <w:autoSpaceDN w:val="0"/>
+        <w:adjustRightInd w:val="0"/>
+        <w:spacing w:after="0" w:line="240" w:lineRule="auto"/>
+        <w:rPr>
+          <w:rFonts w:ascii="TimesNewRomanPSMT" w:hAnsi="TimesNewRomanPSMT" w:cs="TimesNewRomanPSMT"/>
+          <w:sz w:val="24"/>
+          <w:szCs w:val="24"/>
+        </w:rPr>
+      </w:pPr>
+      <w:r>
+        <w:rPr>
+          <w:noProof/>
+        </w:rPr>
+        <w:drawing>
+          <wp:inline distT="0" distB="0" distL="0" distR="0" wp14:anchorId="64973085" wp14:editId="172D46C5">
+            <wp:extent cx="6006465" cy="562012"/>
+            <wp:effectExtent l="0" t="0" r="0" b="9525"/>
+            <wp:docPr id="6" name="Picture 6"/>
+            <wp:cNvGraphicFramePr>
+              <a:graphicFrameLocks xmlns:a="http://schemas.openxmlformats.org/drawingml/2006/main" noChangeAspect="1"/>
+            </wp:cNvGraphicFramePr>
+            <a:graphic xmlns:a="http://schemas.openxmlformats.org/drawingml/2006/main">
+              <a:graphicData uri="http://schemas.openxmlformats.org/drawingml/2006/picture">
+                <pic:pic xmlns:pic="http://schemas.openxmlformats.org/drawingml/2006/picture">
+                  <pic:nvPicPr>
+                    <pic:cNvPr id="1" name=""/>
+                    <pic:cNvPicPr/>
+                  </pic:nvPicPr>
+                  <pic:blipFill>
+                    <a:blip r:embed="rId10"/>
+                    <a:stretch>
+                      <a:fillRect/>
+                    </a:stretch>
+                  </pic:blipFill>
+                  <pic:spPr>
+                    <a:xfrm>
+                      <a:off x="0" y="0"/>
+                      <a:ext cx="6006465" cy="562012"/>
+                    </a:xfrm>
+                    <a:prstGeom prst="rect">
+                      <a:avLst/>
+                    </a:prstGeom>
+                  </pic:spPr>
+                </pic:pic>
+              </a:graphicData>
+            </a:graphic>
+          </wp:inline>
+        </w:drawing>
+      </w:r>
+    </w:p>
+    <w:p>
+      <w:pPr>
+        <w:autoSpaceDE w:val="0"/>
+        <w:autoSpaceDN w:val="0"/>
+        <w:adjustRightInd w:val="0"/>
+        <w:spacing w:after="0" w:line="240" w:lineRule="auto"/>
+        <w:rPr>
+          <w:rFonts w:ascii="TimesNewRomanPSMT" w:hAnsi="TimesNewRomanPSMT" w:cs="TimesNewRomanPSMT"/>
+          <w:sz w:val="24"/>
+          <w:szCs w:val="24"/>
+        </w:rPr>
+      </w:pPr>
+    </w:p>
+    <w:p>
+      <w:pPr>
+        <w:autoSpaceDE w:val="0"/>
+        <w:autoSpaceDN w:val="0"/>
+        <w:adjustRightInd w:val="0"/>
+        <w:spacing w:after="0" w:line="240" w:lineRule="auto"/>
+        <w:rPr>
+          <w:rFonts w:ascii="TimesNewRomanPSMT" w:hAnsi="TimesNewRomanPSMT" w:cs="TimesNewRomanPSMT"/>
+          <w:sz w:val="24"/>
+          <w:szCs w:val="24"/>
+        </w:rPr>
+      </w:pPr>
+      <w:r>
+        <w:rPr>
+          <w:noProof/>
+        </w:rPr>
+        <w:lastRenderedPageBreak/>
+        <w:drawing>
+          <wp:inline distT="0" distB="0" distL="0" distR="0" wp14:anchorId="1876A96E" wp14:editId="17A50C3B">
+            <wp:extent cx="2495550" cy="981075"/>
+            <wp:effectExtent l="0" t="0" r="0" b="9525"/>
+            <wp:docPr id="8" name="Picture 8"/>
+            <wp:cNvGraphicFramePr>
+              <a:graphicFrameLocks xmlns:a="http://schemas.openxmlformats.org/drawingml/2006/main" noChangeAspect="1"/>
+            </wp:cNvGraphicFramePr>
+            <a:graphic xmlns:a="http://schemas.openxmlformats.org/drawingml/2006/main">
+              <a:graphicData uri="http://schemas.openxmlformats.org/drawingml/2006/picture">
+                <pic:pic xmlns:pic="http://schemas.openxmlformats.org/drawingml/2006/picture">
+                  <pic:nvPicPr>
+                    <pic:cNvPr id="1" name=""/>
+                    <pic:cNvPicPr/>
+                  </pic:nvPicPr>
+                  <pic:blipFill>
+                    <a:blip r:embed="rId11"/>
+                    <a:stretch>
+                      <a:fillRect/>
+                    </a:stretch>
+                  </pic:blipFill>
+                  <pic:spPr>
+                    <a:xfrm>
+                      <a:off x="0" y="0"/>
+                      <a:ext cx="2495550" cy="981075"/>
+                    </a:xfrm>
+                    <a:prstGeom prst="rect">
+                      <a:avLst/>
+                    </a:prstGeom>
+                  </pic:spPr>
+                </pic:pic>
+              </a:graphicData>
+            </a:graphic>
+          </wp:inline>
+        </w:drawing>
+      </w:r>
+    </w:p>
+    <w:p>
+      <w:pPr>
+        <w:autoSpaceDE w:val="0"/>
+        <w:autoSpaceDN w:val="0"/>
+        <w:adjustRightInd w:val="0"/>
+        <w:spacing w:after="0" w:line="240" w:lineRule="auto"/>
+        <w:rPr>
+          <w:rFonts w:ascii="TimesNewRomanPSMT" w:hAnsi="TimesNewRomanPSMT" w:cs="TimesNewRomanPSMT"/>
+          <w:sz w:val="24"/>
+          <w:szCs w:val="24"/>
+        </w:rPr>
+      </w:pPr>
+      <w:r>
+        <w:rPr>
+          <w:noProof/>
+        </w:rPr>
+        <w:drawing>
+          <wp:inline distT="0" distB="0" distL="0" distR="0" wp14:anchorId="235B4C4F" wp14:editId="5DEAD8B1">
+            <wp:extent cx="4629150" cy="1400175"/>
+            <wp:effectExtent l="0" t="0" r="0" b="9525"/>
+            <wp:docPr id="7" name="Picture 7"/>
+            <wp:cNvGraphicFramePr>
+              <a:graphicFrameLocks xmlns:a="http://schemas.openxmlformats.org/drawingml/2006/main" noChangeAspect="1"/>
+            </wp:cNvGraphicFramePr>
+            <a:graphic xmlns:a="http://schemas.openxmlformats.org/drawingml/2006/main">
+              <a:graphicData uri="http://schemas.openxmlformats.org/drawingml/2006/picture">
+                <pic:pic xmlns:pic="http://schemas.openxmlformats.org/drawingml/2006/picture">
+                  <pic:nvPicPr>
+                    <pic:cNvPr id="1" name=""/>
+                    <pic:cNvPicPr/>
+                  </pic:nvPicPr>
+                  <pic:blipFill>
+                    <a:blip r:embed="rId12"/>
+                    <a:stretch>
+                      <a:fillRect/>
+                    </a:stretch>
+                  </pic:blipFill>
+                  <pic:spPr>
+                    <a:xfrm>
+                      <a:off x="0" y="0"/>
                       <a:ext cx="4629150" cy="1400175"/>
                     </a:xfrm>
                     <a:prstGeom prst="rect">
@@ -2630,15 +2757,181 @@
           <w:szCs w:val="24"/>
         </w:rPr>
       </w:pPr>
-      <w:bookmarkStart w:id="0" w:name="_GoBack"/>
-      <w:bookmarkEnd w:id="0"/>
-      <w:r>
-        <w:rPr>
-          <w:rFonts w:ascii="TimesNewRomanPSMT" w:hAnsi="TimesNewRomanPSMT" w:cs="TimesNewRomanPSMT"/>
-          <w:sz w:val="24"/>
-          <w:szCs w:val="24"/>
-        </w:rPr>
-        <w:lastRenderedPageBreak/>
+    </w:p>
+    <w:p>
+      <w:pPr>
+        <w:autoSpaceDE w:val="0"/>
+        <w:autoSpaceDN w:val="0"/>
+        <w:adjustRightInd w:val="0"/>
+        <w:spacing w:after="0" w:line="240" w:lineRule="auto"/>
+        <w:rPr>
+          <w:rFonts w:ascii="TimesNewRomanPSMT" w:hAnsi="TimesNewRomanPSMT" w:cs="TimesNewRomanPSMT"/>
+          <w:sz w:val="24"/>
+          <w:szCs w:val="24"/>
+        </w:rPr>
+      </w:pPr>
+    </w:p>
+    <w:p>
+      <w:pPr>
+        <w:autoSpaceDE w:val="0"/>
+        <w:autoSpaceDN w:val="0"/>
+        <w:adjustRightInd w:val="0"/>
+        <w:spacing w:after="0" w:line="240" w:lineRule="auto"/>
+        <w:rPr>
+          <w:rFonts w:ascii="TimesNewRomanPSMT" w:hAnsi="TimesNewRomanPSMT" w:cs="TimesNewRomanPSMT"/>
+          <w:sz w:val="24"/>
+          <w:szCs w:val="24"/>
+        </w:rPr>
+      </w:pPr>
+    </w:p>
+    <w:p>
+      <w:pPr>
+        <w:autoSpaceDE w:val="0"/>
+        <w:autoSpaceDN w:val="0"/>
+        <w:adjustRightInd w:val="0"/>
+        <w:spacing w:after="0" w:line="240" w:lineRule="auto"/>
+        <w:rPr>
+          <w:rFonts w:ascii="TimesNewRomanPSMT" w:hAnsi="TimesNewRomanPSMT" w:cs="TimesNewRomanPSMT"/>
+          <w:sz w:val="24"/>
+          <w:szCs w:val="24"/>
+        </w:rPr>
+      </w:pPr>
+    </w:p>
+    <w:p>
+      <w:pPr>
+        <w:autoSpaceDE w:val="0"/>
+        <w:autoSpaceDN w:val="0"/>
+        <w:adjustRightInd w:val="0"/>
+        <w:spacing w:after="0" w:line="240" w:lineRule="auto"/>
+        <w:rPr>
+          <w:rFonts w:ascii="TimesNewRomanPSMT" w:hAnsi="TimesNewRomanPSMT" w:cs="TimesNewRomanPSMT"/>
+          <w:sz w:val="24"/>
+          <w:szCs w:val="24"/>
+        </w:rPr>
+      </w:pPr>
+    </w:p>
+    <w:p>
+      <w:pPr>
+        <w:autoSpaceDE w:val="0"/>
+        <w:autoSpaceDN w:val="0"/>
+        <w:adjustRightInd w:val="0"/>
+        <w:spacing w:after="0" w:line="240" w:lineRule="auto"/>
+        <w:rPr>
+          <w:rFonts w:ascii="TimesNewRomanPSMT" w:hAnsi="TimesNewRomanPSMT" w:cs="TimesNewRomanPSMT"/>
+          <w:sz w:val="24"/>
+          <w:szCs w:val="24"/>
+        </w:rPr>
+      </w:pPr>
+    </w:p>
+    <w:p>
+      <w:pPr>
+        <w:autoSpaceDE w:val="0"/>
+        <w:autoSpaceDN w:val="0"/>
+        <w:adjustRightInd w:val="0"/>
+        <w:spacing w:after="0" w:line="240" w:lineRule="auto"/>
+        <w:rPr>
+          <w:rFonts w:ascii="TimesNewRomanPSMT" w:hAnsi="TimesNewRomanPSMT" w:cs="TimesNewRomanPSMT"/>
+          <w:sz w:val="24"/>
+          <w:szCs w:val="24"/>
+        </w:rPr>
+      </w:pPr>
+    </w:p>
+    <w:p>
+      <w:pPr>
+        <w:autoSpaceDE w:val="0"/>
+        <w:autoSpaceDN w:val="0"/>
+        <w:adjustRightInd w:val="0"/>
+        <w:spacing w:after="0" w:line="240" w:lineRule="auto"/>
+        <w:rPr>
+          <w:rFonts w:ascii="TimesNewRomanPSMT" w:hAnsi="TimesNewRomanPSMT" w:cs="TimesNewRomanPSMT"/>
+          <w:sz w:val="24"/>
+          <w:szCs w:val="24"/>
+        </w:rPr>
+      </w:pPr>
+    </w:p>
+    <w:p>
+      <w:pPr>
+        <w:autoSpaceDE w:val="0"/>
+        <w:autoSpaceDN w:val="0"/>
+        <w:adjustRightInd w:val="0"/>
+        <w:spacing w:after="0" w:line="240" w:lineRule="auto"/>
+        <w:rPr>
+          <w:rFonts w:ascii="TimesNewRomanPSMT" w:hAnsi="TimesNewRomanPSMT" w:cs="TimesNewRomanPSMT"/>
+          <w:sz w:val="24"/>
+          <w:szCs w:val="24"/>
+        </w:rPr>
+      </w:pPr>
+    </w:p>
+    <w:p>
+      <w:pPr>
+        <w:autoSpaceDE w:val="0"/>
+        <w:autoSpaceDN w:val="0"/>
+        <w:adjustRightInd w:val="0"/>
+        <w:spacing w:after="0" w:line="240" w:lineRule="auto"/>
+        <w:rPr>
+          <w:rFonts w:ascii="TimesNewRomanPSMT" w:hAnsi="TimesNewRomanPSMT" w:cs="TimesNewRomanPSMT"/>
+          <w:sz w:val="24"/>
+          <w:szCs w:val="24"/>
+        </w:rPr>
+      </w:pPr>
+    </w:p>
+    <w:p>
+      <w:pPr>
+        <w:autoSpaceDE w:val="0"/>
+        <w:autoSpaceDN w:val="0"/>
+        <w:adjustRightInd w:val="0"/>
+        <w:spacing w:after="0" w:line="240" w:lineRule="auto"/>
+        <w:rPr>
+          <w:rFonts w:ascii="TimesNewRomanPSMT" w:hAnsi="TimesNewRomanPSMT" w:cs="TimesNewRomanPSMT"/>
+          <w:sz w:val="24"/>
+          <w:szCs w:val="24"/>
+        </w:rPr>
+      </w:pPr>
+    </w:p>
+    <w:p>
+      <w:pPr>
+        <w:autoSpaceDE w:val="0"/>
+        <w:autoSpaceDN w:val="0"/>
+        <w:adjustRightInd w:val="0"/>
+        <w:spacing w:after="0" w:line="240" w:lineRule="auto"/>
+        <w:rPr>
+          <w:rFonts w:ascii="TimesNewRomanPSMT" w:hAnsi="TimesNewRomanPSMT" w:cs="TimesNewRomanPSMT"/>
+          <w:sz w:val="24"/>
+          <w:szCs w:val="24"/>
+        </w:rPr>
+      </w:pPr>
+    </w:p>
+    <w:p>
+      <w:pPr>
+        <w:autoSpaceDE w:val="0"/>
+        <w:autoSpaceDN w:val="0"/>
+        <w:adjustRightInd w:val="0"/>
+        <w:spacing w:after="0" w:line="240" w:lineRule="auto"/>
+        <w:rPr>
+          <w:rFonts w:ascii="TimesNewRomanPSMT" w:hAnsi="TimesNewRomanPSMT" w:cs="TimesNewRomanPSMT"/>
+          <w:sz w:val="24"/>
+          <w:szCs w:val="24"/>
+        </w:rPr>
+      </w:pPr>
+    </w:p>
+    <w:p>
+      <w:pPr>
+        <w:autoSpaceDE w:val="0"/>
+        <w:autoSpaceDN w:val="0"/>
+        <w:adjustRightInd w:val="0"/>
+        <w:spacing w:after="0" w:line="240" w:lineRule="auto"/>
+        <w:rPr>
+          <w:rFonts w:ascii="TimesNewRomanPSMT" w:hAnsi="TimesNewRomanPSMT" w:cs="TimesNewRomanPSMT"/>
+          <w:sz w:val="24"/>
+          <w:szCs w:val="24"/>
+        </w:rPr>
+      </w:pPr>
+      <w:r>
+        <w:rPr>
+          <w:rFonts w:ascii="TimesNewRomanPSMT" w:hAnsi="TimesNewRomanPSMT" w:cs="TimesNewRomanPSMT"/>
+          <w:sz w:val="24"/>
+          <w:szCs w:val="24"/>
+        </w:rPr>
         <w:t>4. Print the two HTTP messages (GET and OK) referred to in question 2 above. To</w:t>
       </w:r>
     </w:p>
@@ -2835,7 +3128,7 @@
                     <pic:cNvPicPr/>
                   </pic:nvPicPr>
                   <pic:blipFill>
-                    <a:blip r:embed="rId11"/>
+                    <a:blip r:embed="rId13"/>
                     <a:stretch>
                       <a:fillRect/>
                     </a:stretch>

</xml_diff>

<commit_message>
done with networking assignment 1 needs review.
</commit_message>
<xml_diff>
--- a/CISC650-CN/Webb_Assignment1_CISC650.docx
+++ b/CISC650-CN/Webb_Assignment1_CISC650.docx
@@ -1339,13 +1339,46 @@
       </w:pPr>
       <w:r>
         <w:rPr>
+          <w:sz w:val="23"/>
+          <w:szCs w:val="23"/>
+          <w:highlight w:val="cyan"/>
+        </w:rPr>
+        <w:t xml:space="preserve">TCP CLIENT BEFORE SERVER </w:t>
+      </w:r>
+      <w:r>
+        <w:rPr>
+          <w:sz w:val="23"/>
+          <w:szCs w:val="23"/>
+          <w:highlight w:val="cyan"/>
+        </w:rPr>
+        <w:t>T</w:t>
+      </w:r>
+      <w:r>
+        <w:rPr>
+          <w:sz w:val="23"/>
+          <w:szCs w:val="23"/>
+          <w:highlight w:val="cyan"/>
+        </w:rPr>
+        <w:t>imeout</w:t>
+      </w:r>
+    </w:p>
+    <w:p>
+      <w:pPr>
+        <w:pStyle w:val="Default"/>
+        <w:rPr>
+          <w:sz w:val="23"/>
+          <w:szCs w:val="23"/>
+        </w:rPr>
+      </w:pPr>
+      <w:r>
+        <w:rPr>
           <w:noProof/>
         </w:rPr>
         <w:drawing>
-          <wp:inline distT="0" distB="0" distL="0" distR="0" wp14:anchorId="03B0A084" wp14:editId="61E582F8">
-            <wp:extent cx="4933950" cy="5667375"/>
-            <wp:effectExtent l="0" t="0" r="0" b="9525"/>
-            <wp:docPr id="10" name="Picture 10"/>
+          <wp:inline distT="0" distB="0" distL="0" distR="0" wp14:anchorId="5CD6E7DB" wp14:editId="608E7EDF">
+            <wp:extent cx="3378891" cy="3914775"/>
+            <wp:effectExtent l="0" t="0" r="0" b="0"/>
+            <wp:docPr id="15" name="Picture 15"/>
             <wp:cNvGraphicFramePr>
               <a:graphicFrameLocks xmlns:a="http://schemas.openxmlformats.org/drawingml/2006/main" noChangeAspect="1"/>
             </wp:cNvGraphicFramePr>
@@ -1365,7 +1398,7 @@
                   <pic:spPr>
                     <a:xfrm>
                       <a:off x="0" y="0"/>
-                      <a:ext cx="4933950" cy="5667375"/>
+                      <a:ext cx="3379902" cy="3915946"/>
                     </a:xfrm>
                     <a:prstGeom prst="rect">
                       <a:avLst/>
@@ -1404,6 +1437,87 @@
           <w:szCs w:val="23"/>
         </w:rPr>
       </w:pPr>
+    </w:p>
+    <w:p>
+      <w:pPr>
+        <w:pStyle w:val="Default"/>
+        <w:rPr>
+          <w:sz w:val="23"/>
+          <w:szCs w:val="23"/>
+        </w:rPr>
+      </w:pPr>
+    </w:p>
+    <w:p>
+      <w:pPr>
+        <w:pStyle w:val="Default"/>
+        <w:rPr>
+          <w:sz w:val="23"/>
+          <w:szCs w:val="23"/>
+        </w:rPr>
+      </w:pPr>
+    </w:p>
+    <w:p>
+      <w:pPr>
+        <w:pStyle w:val="Default"/>
+        <w:rPr>
+          <w:sz w:val="23"/>
+          <w:szCs w:val="23"/>
+        </w:rPr>
+      </w:pPr>
+    </w:p>
+    <w:p>
+      <w:pPr>
+        <w:pStyle w:val="Default"/>
+        <w:rPr>
+          <w:sz w:val="23"/>
+          <w:szCs w:val="23"/>
+        </w:rPr>
+      </w:pPr>
+    </w:p>
+    <w:p>
+      <w:pPr>
+        <w:pStyle w:val="Default"/>
+        <w:rPr>
+          <w:sz w:val="23"/>
+          <w:szCs w:val="23"/>
+        </w:rPr>
+      </w:pPr>
+    </w:p>
+    <w:p>
+      <w:pPr>
+        <w:pStyle w:val="Default"/>
+        <w:rPr>
+          <w:sz w:val="23"/>
+          <w:szCs w:val="23"/>
+        </w:rPr>
+      </w:pPr>
+    </w:p>
+    <w:p>
+      <w:pPr>
+        <w:pStyle w:val="Default"/>
+        <w:rPr>
+          <w:sz w:val="23"/>
+          <w:szCs w:val="23"/>
+        </w:rPr>
+      </w:pPr>
+    </w:p>
+    <w:p>
+      <w:pPr>
+        <w:pStyle w:val="Default"/>
+        <w:rPr>
+          <w:sz w:val="23"/>
+          <w:szCs w:val="23"/>
+        </w:rPr>
+      </w:pPr>
+    </w:p>
+    <w:p>
+      <w:pPr>
+        <w:pStyle w:val="Default"/>
+        <w:rPr>
+          <w:sz w:val="23"/>
+          <w:szCs w:val="23"/>
+        </w:rPr>
+      </w:pPr>
       <w:r>
         <w:rPr>
           <w:sz w:val="23"/>
@@ -1460,15 +1574,34 @@
           <w:szCs w:val="23"/>
         </w:rPr>
       </w:pPr>
+      <w:proofErr w:type="gramStart"/>
+      <w:r>
+        <w:rPr>
+          <w:sz w:val="23"/>
+          <w:szCs w:val="23"/>
+          <w:highlight w:val="cyan"/>
+        </w:rPr>
+        <w:t>nothing</w:t>
+      </w:r>
+      <w:proofErr w:type="gramEnd"/>
+    </w:p>
+    <w:p>
+      <w:pPr>
+        <w:pStyle w:val="Default"/>
+        <w:rPr>
+          <w:sz w:val="23"/>
+          <w:szCs w:val="23"/>
+        </w:rPr>
+      </w:pPr>
       <w:r>
         <w:rPr>
           <w:noProof/>
         </w:rPr>
         <w:drawing>
-          <wp:inline distT="0" distB="0" distL="0" distR="0" wp14:anchorId="6A849CE3" wp14:editId="2ABB9998">
-            <wp:extent cx="5210175" cy="7048500"/>
-            <wp:effectExtent l="0" t="0" r="9525" b="0"/>
-            <wp:docPr id="12" name="Picture 12"/>
+          <wp:inline distT="0" distB="0" distL="0" distR="0" wp14:anchorId="5528542B" wp14:editId="3F52F3BB">
+            <wp:extent cx="4562475" cy="5400675"/>
+            <wp:effectExtent l="0" t="0" r="9525" b="9525"/>
+            <wp:docPr id="16" name="Picture 16"/>
             <wp:cNvGraphicFramePr>
               <a:graphicFrameLocks xmlns:a="http://schemas.openxmlformats.org/drawingml/2006/main" noChangeAspect="1"/>
             </wp:cNvGraphicFramePr>
@@ -1488,7 +1621,7 @@
                   <pic:spPr>
                     <a:xfrm>
                       <a:off x="0" y="0"/>
-                      <a:ext cx="5210175" cy="7048500"/>
+                      <a:ext cx="4562475" cy="5400675"/>
                     </a:xfrm>
                     <a:prstGeom prst="rect">
                       <a:avLst/>
@@ -1500,8 +1633,6 @@
           </wp:inline>
         </w:drawing>
       </w:r>
-      <w:bookmarkStart w:id="0" w:name="_GoBack"/>
-      <w:bookmarkEnd w:id="0"/>
     </w:p>
     <w:p>
       <w:pPr>
@@ -1529,50 +1660,225 @@
           <w:szCs w:val="23"/>
         </w:rPr>
       </w:pPr>
-      <w:r>
-        <w:rPr>
-          <w:i/>
-          <w:iCs/>
-          <w:sz w:val="23"/>
-          <w:szCs w:val="23"/>
-        </w:rPr>
-        <w:t xml:space="preserve">Note: if you prefer Java programming, please use the attached file for TCP Client/Server and UDP Client/Server, and answer the same questions. </w:t>
-      </w:r>
-    </w:p>
-    <w:p>
-      <w:pPr>
-        <w:pStyle w:val="Default"/>
-        <w:rPr>
-          <w:i/>
-          <w:iCs/>
-          <w:sz w:val="23"/>
-          <w:szCs w:val="23"/>
-        </w:rPr>
-      </w:pPr>
-    </w:p>
-    <w:p>
-      <w:pPr>
-        <w:pStyle w:val="Default"/>
-        <w:rPr>
-          <w:sz w:val="23"/>
-          <w:szCs w:val="23"/>
-        </w:rPr>
-      </w:pPr>
-    </w:p>
-    <w:p>
-      <w:pPr>
-        <w:pStyle w:val="Default"/>
-        <w:rPr>
-          <w:sz w:val="23"/>
-          <w:szCs w:val="23"/>
-        </w:rPr>
-      </w:pPr>
-      <w:r>
-        <w:rPr>
-          <w:sz w:val="23"/>
-          <w:szCs w:val="23"/>
-        </w:rPr>
-        <w:lastRenderedPageBreak/>
+    </w:p>
+    <w:tbl>
+      <w:tblPr>
+        <w:tblStyle w:val="TableGrid"/>
+        <w:tblW w:w="0" w:type="auto"/>
+        <w:tblLook w:val="04A0" w:firstRow="1" w:lastRow="0" w:firstColumn="1" w:lastColumn="0" w:noHBand="0" w:noVBand="1"/>
+      </w:tblPr>
+      <w:tblGrid>
+        <w:gridCol w:w="4724"/>
+        <w:gridCol w:w="4725"/>
+      </w:tblGrid>
+      <w:tr>
+        <w:tc>
+          <w:tcPr>
+            <w:tcW w:w="4724" w:type="dxa"/>
+          </w:tcPr>
+          <w:p>
+            <w:pPr>
+              <w:pStyle w:val="Default"/>
+              <w:rPr>
+                <w:sz w:val="23"/>
+                <w:szCs w:val="23"/>
+              </w:rPr>
+            </w:pPr>
+            <w:r>
+              <w:rPr>
+                <w:sz w:val="23"/>
+                <w:szCs w:val="23"/>
+              </w:rPr>
+              <w:t>Time out</w:t>
+            </w:r>
+          </w:p>
+        </w:tc>
+        <w:tc>
+          <w:tcPr>
+            <w:tcW w:w="4725" w:type="dxa"/>
+          </w:tcPr>
+          <w:p>
+            <w:pPr>
+              <w:pStyle w:val="Default"/>
+              <w:rPr>
+                <w:sz w:val="23"/>
+                <w:szCs w:val="23"/>
+              </w:rPr>
+            </w:pPr>
+            <w:r>
+              <w:rPr>
+                <w:sz w:val="23"/>
+                <w:szCs w:val="23"/>
+              </w:rPr>
+              <w:t>nothing</w:t>
+            </w:r>
+          </w:p>
+        </w:tc>
+      </w:tr>
+      <w:tr>
+        <w:tc>
+          <w:tcPr>
+            <w:tcW w:w="4724" w:type="dxa"/>
+          </w:tcPr>
+          <w:p>
+            <w:pPr>
+              <w:pStyle w:val="Default"/>
+              <w:rPr>
+                <w:sz w:val="23"/>
+                <w:szCs w:val="23"/>
+              </w:rPr>
+            </w:pPr>
+            <w:r>
+              <w:rPr>
+                <w:noProof/>
+              </w:rPr>
+              <w:lastRenderedPageBreak/>
+              <w:drawing>
+                <wp:inline distT="0" distB="0" distL="0" distR="0" wp14:anchorId="1F6D9A5D" wp14:editId="29075AAD">
+                  <wp:extent cx="2676525" cy="3156237"/>
+                  <wp:effectExtent l="0" t="0" r="0" b="6350"/>
+                  <wp:docPr id="18" name="Picture 18"/>
+                  <wp:cNvGraphicFramePr>
+                    <a:graphicFrameLocks xmlns:a="http://schemas.openxmlformats.org/drawingml/2006/main" noChangeAspect="1"/>
+                  </wp:cNvGraphicFramePr>
+                  <a:graphic xmlns:a="http://schemas.openxmlformats.org/drawingml/2006/main">
+                    <a:graphicData uri="http://schemas.openxmlformats.org/drawingml/2006/picture">
+                      <pic:pic xmlns:pic="http://schemas.openxmlformats.org/drawingml/2006/picture">
+                        <pic:nvPicPr>
+                          <pic:cNvPr id="1" name=""/>
+                          <pic:cNvPicPr/>
+                        </pic:nvPicPr>
+                        <pic:blipFill>
+                          <a:blip r:embed="rId7"/>
+                          <a:stretch>
+                            <a:fillRect/>
+                          </a:stretch>
+                        </pic:blipFill>
+                        <pic:spPr>
+                          <a:xfrm>
+                            <a:off x="0" y="0"/>
+                            <a:ext cx="2692287" cy="3174824"/>
+                          </a:xfrm>
+                          <a:prstGeom prst="rect">
+                            <a:avLst/>
+                          </a:prstGeom>
+                        </pic:spPr>
+                      </pic:pic>
+                    </a:graphicData>
+                  </a:graphic>
+                </wp:inline>
+              </w:drawing>
+            </w:r>
+          </w:p>
+        </w:tc>
+        <w:tc>
+          <w:tcPr>
+            <w:tcW w:w="4725" w:type="dxa"/>
+          </w:tcPr>
+          <w:p>
+            <w:pPr>
+              <w:pStyle w:val="Default"/>
+              <w:rPr>
+                <w:sz w:val="23"/>
+                <w:szCs w:val="23"/>
+              </w:rPr>
+            </w:pPr>
+            <w:r>
+              <w:rPr>
+                <w:noProof/>
+              </w:rPr>
+              <w:drawing>
+                <wp:inline distT="0" distB="0" distL="0" distR="0" wp14:anchorId="064036D0" wp14:editId="2FF7C476">
+                  <wp:extent cx="2066925" cy="2356558"/>
+                  <wp:effectExtent l="0" t="0" r="0" b="5715"/>
+                  <wp:docPr id="17" name="Picture 17"/>
+                  <wp:cNvGraphicFramePr>
+                    <a:graphicFrameLocks xmlns:a="http://schemas.openxmlformats.org/drawingml/2006/main" noChangeAspect="1"/>
+                  </wp:cNvGraphicFramePr>
+                  <a:graphic xmlns:a="http://schemas.openxmlformats.org/drawingml/2006/main">
+                    <a:graphicData uri="http://schemas.openxmlformats.org/drawingml/2006/picture">
+                      <pic:pic xmlns:pic="http://schemas.openxmlformats.org/drawingml/2006/picture">
+                        <pic:nvPicPr>
+                          <pic:cNvPr id="1" name=""/>
+                          <pic:cNvPicPr/>
+                        </pic:nvPicPr>
+                        <pic:blipFill>
+                          <a:blip r:embed="rId8"/>
+                          <a:stretch>
+                            <a:fillRect/>
+                          </a:stretch>
+                        </pic:blipFill>
+                        <pic:spPr>
+                          <a:xfrm>
+                            <a:off x="0" y="0"/>
+                            <a:ext cx="2080741" cy="2372310"/>
+                          </a:xfrm>
+                          <a:prstGeom prst="rect">
+                            <a:avLst/>
+                          </a:prstGeom>
+                        </pic:spPr>
+                      </pic:pic>
+                    </a:graphicData>
+                  </a:graphic>
+                </wp:inline>
+              </w:drawing>
+            </w:r>
+          </w:p>
+        </w:tc>
+      </w:tr>
+      <w:tr>
+        <w:tc>
+          <w:tcPr>
+            <w:tcW w:w="4724" w:type="dxa"/>
+          </w:tcPr>
+          <w:p>
+            <w:pPr>
+              <w:pStyle w:val="Default"/>
+              <w:rPr>
+                <w:sz w:val="23"/>
+                <w:szCs w:val="23"/>
+              </w:rPr>
+            </w:pPr>
+          </w:p>
+        </w:tc>
+        <w:tc>
+          <w:tcPr>
+            <w:tcW w:w="4725" w:type="dxa"/>
+          </w:tcPr>
+          <w:p>
+            <w:pPr>
+              <w:pStyle w:val="Default"/>
+              <w:rPr>
+                <w:sz w:val="23"/>
+                <w:szCs w:val="23"/>
+              </w:rPr>
+            </w:pPr>
+          </w:p>
+        </w:tc>
+      </w:tr>
+    </w:tbl>
+    <w:p>
+      <w:pPr>
+        <w:pStyle w:val="Default"/>
+        <w:rPr>
+          <w:sz w:val="23"/>
+          <w:szCs w:val="23"/>
+        </w:rPr>
+      </w:pPr>
+    </w:p>
+    <w:p>
+      <w:pPr>
+        <w:pStyle w:val="Default"/>
+        <w:rPr>
+          <w:sz w:val="23"/>
+          <w:szCs w:val="23"/>
+        </w:rPr>
+      </w:pPr>
+      <w:r>
+        <w:rPr>
+          <w:sz w:val="23"/>
+          <w:szCs w:val="23"/>
+        </w:rPr>
         <w:t xml:space="preserve">2.7 Consider a HTTP client that wants to retrieve a remote file at a given URL. The IP address of the HTTP server is initially unknown. What transport and application-layer protocols besides HTTP are needed in this scenario? </w:t>
       </w:r>
     </w:p>
@@ -1840,160 +2146,6 @@
             <wp:extent cx="6006465" cy="227330"/>
             <wp:effectExtent l="0" t="0" r="0" b="1270"/>
             <wp:docPr id="1" name="Picture 1"/>
-            <wp:cNvGraphicFramePr>
-              <a:graphicFrameLocks xmlns:a="http://schemas.openxmlformats.org/drawingml/2006/main" noChangeAspect="1"/>
-            </wp:cNvGraphicFramePr>
-            <a:graphic xmlns:a="http://schemas.openxmlformats.org/drawingml/2006/main">
-              <a:graphicData uri="http://schemas.openxmlformats.org/drawingml/2006/picture">
-                <pic:pic xmlns:pic="http://schemas.openxmlformats.org/drawingml/2006/picture">
-                  <pic:nvPicPr>
-                    <pic:cNvPr id="1" name=""/>
-                    <pic:cNvPicPr/>
-                  </pic:nvPicPr>
-                  <pic:blipFill>
-                    <a:blip r:embed="rId7"/>
-                    <a:stretch>
-                      <a:fillRect/>
-                    </a:stretch>
-                  </pic:blipFill>
-                  <pic:spPr>
-                    <a:xfrm>
-                      <a:off x="0" y="0"/>
-                      <a:ext cx="6006465" cy="227330"/>
-                    </a:xfrm>
-                    <a:prstGeom prst="rect">
-                      <a:avLst/>
-                    </a:prstGeom>
-                  </pic:spPr>
-                </pic:pic>
-              </a:graphicData>
-            </a:graphic>
-          </wp:inline>
-        </w:drawing>
-      </w:r>
-    </w:p>
-    <w:p>
-      <w:pPr>
-        <w:autoSpaceDE w:val="0"/>
-        <w:autoSpaceDN w:val="0"/>
-        <w:adjustRightInd w:val="0"/>
-        <w:spacing w:after="0" w:line="240" w:lineRule="auto"/>
-        <w:jc w:val="center"/>
-        <w:rPr>
-          <w:rFonts w:ascii="TimesNewRomanPSMT" w:hAnsi="TimesNewRomanPSMT" w:cs="TimesNewRomanPSMT"/>
-          <w:sz w:val="24"/>
-          <w:szCs w:val="24"/>
-        </w:rPr>
-      </w:pPr>
-      <w:r>
-        <w:rPr>
-          <w:rFonts w:ascii="TimesNewRomanPSMT" w:hAnsi="TimesNewRomanPSMT" w:cs="TimesNewRomanPSMT"/>
-          <w:sz w:val="24"/>
-          <w:szCs w:val="24"/>
-          <w:highlight w:val="cyan"/>
-        </w:rPr>
-        <w:t>2-TCP</w:t>
-      </w:r>
-    </w:p>
-    <w:p>
-      <w:pPr>
-        <w:autoSpaceDE w:val="0"/>
-        <w:autoSpaceDN w:val="0"/>
-        <w:adjustRightInd w:val="0"/>
-        <w:spacing w:after="0" w:line="240" w:lineRule="auto"/>
-        <w:jc w:val="center"/>
-        <w:rPr>
-          <w:rFonts w:ascii="TimesNewRomanPSMT" w:hAnsi="TimesNewRomanPSMT" w:cs="TimesNewRomanPSMT"/>
-          <w:sz w:val="24"/>
-          <w:szCs w:val="24"/>
-        </w:rPr>
-      </w:pPr>
-      <w:r>
-        <w:rPr>
-          <w:noProof/>
-        </w:rPr>
-        <w:drawing>
-          <wp:inline distT="0" distB="0" distL="0" distR="0" wp14:anchorId="7150C701" wp14:editId="4751AA44">
-            <wp:extent cx="6006465" cy="301625"/>
-            <wp:effectExtent l="0" t="0" r="0" b="3175"/>
-            <wp:docPr id="2" name="Picture 2"/>
-            <wp:cNvGraphicFramePr>
-              <a:graphicFrameLocks xmlns:a="http://schemas.openxmlformats.org/drawingml/2006/main" noChangeAspect="1"/>
-            </wp:cNvGraphicFramePr>
-            <a:graphic xmlns:a="http://schemas.openxmlformats.org/drawingml/2006/main">
-              <a:graphicData uri="http://schemas.openxmlformats.org/drawingml/2006/picture">
-                <pic:pic xmlns:pic="http://schemas.openxmlformats.org/drawingml/2006/picture">
-                  <pic:nvPicPr>
-                    <pic:cNvPr id="1" name=""/>
-                    <pic:cNvPicPr/>
-                  </pic:nvPicPr>
-                  <pic:blipFill>
-                    <a:blip r:embed="rId8"/>
-                    <a:stretch>
-                      <a:fillRect/>
-                    </a:stretch>
-                  </pic:blipFill>
-                  <pic:spPr>
-                    <a:xfrm>
-                      <a:off x="0" y="0"/>
-                      <a:ext cx="6006465" cy="301625"/>
-                    </a:xfrm>
-                    <a:prstGeom prst="rect">
-                      <a:avLst/>
-                    </a:prstGeom>
-                  </pic:spPr>
-                </pic:pic>
-              </a:graphicData>
-            </a:graphic>
-          </wp:inline>
-        </w:drawing>
-      </w:r>
-    </w:p>
-    <w:p>
-      <w:pPr>
-        <w:autoSpaceDE w:val="0"/>
-        <w:autoSpaceDN w:val="0"/>
-        <w:adjustRightInd w:val="0"/>
-        <w:spacing w:after="0" w:line="240" w:lineRule="auto"/>
-        <w:jc w:val="center"/>
-        <w:rPr>
-          <w:rFonts w:ascii="TimesNewRomanPSMT" w:hAnsi="TimesNewRomanPSMT" w:cs="TimesNewRomanPSMT"/>
-          <w:sz w:val="24"/>
-          <w:szCs w:val="24"/>
-        </w:rPr>
-      </w:pPr>
-      <w:r>
-        <w:rPr>
-          <w:rFonts w:ascii="TimesNewRomanPSMT" w:hAnsi="TimesNewRomanPSMT" w:cs="TimesNewRomanPSMT"/>
-          <w:sz w:val="24"/>
-          <w:szCs w:val="24"/>
-          <w:highlight w:val="cyan"/>
-        </w:rPr>
-        <w:t>3-HTTP</w:t>
-      </w:r>
-    </w:p>
-    <w:p>
-      <w:pPr>
-        <w:autoSpaceDE w:val="0"/>
-        <w:autoSpaceDN w:val="0"/>
-        <w:adjustRightInd w:val="0"/>
-        <w:spacing w:after="0" w:line="240" w:lineRule="auto"/>
-        <w:jc w:val="center"/>
-        <w:rPr>
-          <w:rFonts w:ascii="TimesNewRomanPSMT" w:hAnsi="TimesNewRomanPSMT" w:cs="TimesNewRomanPSMT"/>
-          <w:sz w:val="24"/>
-          <w:szCs w:val="24"/>
-        </w:rPr>
-      </w:pPr>
-      <w:r>
-        <w:rPr>
-          <w:noProof/>
-        </w:rPr>
-        <w:drawing>
-          <wp:inline distT="0" distB="0" distL="0" distR="0" wp14:anchorId="2AE1BEED" wp14:editId="30883332">
-            <wp:extent cx="6006465" cy="287655"/>
-            <wp:effectExtent l="0" t="0" r="0" b="0"/>
-            <wp:docPr id="3" name="Picture 3"/>
             <wp:cNvGraphicFramePr>
               <a:graphicFrameLocks xmlns:a="http://schemas.openxmlformats.org/drawingml/2006/main" noChangeAspect="1"/>
             </wp:cNvGraphicFramePr>
@@ -2013,7 +2165,7 @@
                   <pic:spPr>
                     <a:xfrm>
                       <a:off x="0" y="0"/>
-                      <a:ext cx="6006465" cy="287655"/>
+                      <a:ext cx="6006465" cy="227330"/>
                     </a:xfrm>
                     <a:prstGeom prst="rect">
                       <a:avLst/>
@@ -2032,170 +2184,6 @@
         <w:autoSpaceDN w:val="0"/>
         <w:adjustRightInd w:val="0"/>
         <w:spacing w:after="0" w:line="240" w:lineRule="auto"/>
-        <w:rPr>
-          <w:rFonts w:ascii="TimesNewRomanPSMT" w:hAnsi="TimesNewRomanPSMT" w:cs="TimesNewRomanPSMT"/>
-          <w:sz w:val="24"/>
-          <w:szCs w:val="24"/>
-        </w:rPr>
-      </w:pPr>
-    </w:p>
-    <w:p>
-      <w:pPr>
-        <w:autoSpaceDE w:val="0"/>
-        <w:autoSpaceDN w:val="0"/>
-        <w:adjustRightInd w:val="0"/>
-        <w:spacing w:after="0" w:line="240" w:lineRule="auto"/>
-        <w:rPr>
-          <w:rFonts w:ascii="TimesNewRomanPSMT" w:hAnsi="TimesNewRomanPSMT" w:cs="TimesNewRomanPSMT"/>
-          <w:sz w:val="24"/>
-          <w:szCs w:val="24"/>
-        </w:rPr>
-      </w:pPr>
-    </w:p>
-    <w:p>
-      <w:pPr>
-        <w:autoSpaceDE w:val="0"/>
-        <w:autoSpaceDN w:val="0"/>
-        <w:adjustRightInd w:val="0"/>
-        <w:spacing w:after="0" w:line="240" w:lineRule="auto"/>
-        <w:rPr>
-          <w:rFonts w:ascii="TimesNewRomanPSMT" w:hAnsi="TimesNewRomanPSMT" w:cs="TimesNewRomanPSMT"/>
-          <w:sz w:val="24"/>
-          <w:szCs w:val="24"/>
-        </w:rPr>
-      </w:pPr>
-    </w:p>
-    <w:p>
-      <w:pPr>
-        <w:autoSpaceDE w:val="0"/>
-        <w:autoSpaceDN w:val="0"/>
-        <w:adjustRightInd w:val="0"/>
-        <w:spacing w:after="0" w:line="240" w:lineRule="auto"/>
-        <w:rPr>
-          <w:rFonts w:ascii="TimesNewRomanPSMT" w:hAnsi="TimesNewRomanPSMT" w:cs="TimesNewRomanPSMT"/>
-          <w:sz w:val="24"/>
-          <w:szCs w:val="24"/>
-        </w:rPr>
-      </w:pPr>
-    </w:p>
-    <w:p>
-      <w:pPr>
-        <w:autoSpaceDE w:val="0"/>
-        <w:autoSpaceDN w:val="0"/>
-        <w:adjustRightInd w:val="0"/>
-        <w:spacing w:after="0" w:line="240" w:lineRule="auto"/>
-        <w:rPr>
-          <w:rFonts w:ascii="TimesNewRomanPSMT" w:hAnsi="TimesNewRomanPSMT" w:cs="TimesNewRomanPSMT"/>
-          <w:sz w:val="24"/>
-          <w:szCs w:val="24"/>
-        </w:rPr>
-      </w:pPr>
-      <w:r>
-        <w:rPr>
-          <w:rFonts w:ascii="TimesNewRomanPSMT" w:hAnsi="TimesNewRomanPSMT" w:cs="TimesNewRomanPSMT"/>
-          <w:sz w:val="24"/>
-          <w:szCs w:val="24"/>
-        </w:rPr>
-        <w:t xml:space="preserve">2. How long did it take from when the HTTP GET message was sent until the </w:t>
-      </w:r>
-      <w:proofErr w:type="gramStart"/>
-      <w:r>
-        <w:rPr>
-          <w:rFonts w:ascii="TimesNewRomanPSMT" w:hAnsi="TimesNewRomanPSMT" w:cs="TimesNewRomanPSMT"/>
-          <w:sz w:val="24"/>
-          <w:szCs w:val="24"/>
-        </w:rPr>
-        <w:t>HTTP</w:t>
-      </w:r>
-      <w:proofErr w:type="gramEnd"/>
-    </w:p>
-    <w:p>
-      <w:pPr>
-        <w:autoSpaceDE w:val="0"/>
-        <w:autoSpaceDN w:val="0"/>
-        <w:adjustRightInd w:val="0"/>
-        <w:spacing w:after="0" w:line="240" w:lineRule="auto"/>
-        <w:rPr>
-          <w:rFonts w:ascii="TimesNewRomanPSMT" w:hAnsi="TimesNewRomanPSMT" w:cs="TimesNewRomanPSMT"/>
-          <w:sz w:val="24"/>
-          <w:szCs w:val="24"/>
-        </w:rPr>
-      </w:pPr>
-      <w:r>
-        <w:rPr>
-          <w:rFonts w:ascii="TimesNewRomanPSMT" w:hAnsi="TimesNewRomanPSMT" w:cs="TimesNewRomanPSMT"/>
-          <w:sz w:val="24"/>
-          <w:szCs w:val="24"/>
-        </w:rPr>
-        <w:t>OK reply was received? (By default, the value of the Time column in the packet</w:t>
-      </w:r>
-      <w:r>
-        <w:rPr>
-          <w:rFonts w:ascii="TimesNewRomanPSMT" w:hAnsi="TimesNewRomanPSMT" w:cs="TimesNewRomanPSMT"/>
-          <w:sz w:val="24"/>
-          <w:szCs w:val="24"/>
-        </w:rPr>
-        <w:t xml:space="preserve"> </w:t>
-      </w:r>
-      <w:r>
-        <w:rPr>
-          <w:rFonts w:ascii="TimesNewRomanPSMT" w:hAnsi="TimesNewRomanPSMT" w:cs="TimesNewRomanPSMT"/>
-          <w:sz w:val="24"/>
-          <w:szCs w:val="24"/>
-        </w:rPr>
-        <w:t>listing</w:t>
-      </w:r>
-    </w:p>
-    <w:p>
-      <w:pPr>
-        <w:autoSpaceDE w:val="0"/>
-        <w:autoSpaceDN w:val="0"/>
-        <w:adjustRightInd w:val="0"/>
-        <w:spacing w:after="0" w:line="240" w:lineRule="auto"/>
-        <w:rPr>
-          <w:rFonts w:ascii="TimesNewRomanPSMT" w:hAnsi="TimesNewRomanPSMT" w:cs="TimesNewRomanPSMT"/>
-          <w:sz w:val="24"/>
-          <w:szCs w:val="24"/>
-        </w:rPr>
-      </w:pPr>
-      <w:proofErr w:type="gramStart"/>
-      <w:r>
-        <w:rPr>
-          <w:rFonts w:ascii="TimesNewRomanPSMT" w:hAnsi="TimesNewRomanPSMT" w:cs="TimesNewRomanPSMT"/>
-          <w:sz w:val="24"/>
-          <w:szCs w:val="24"/>
-        </w:rPr>
-        <w:t>window</w:t>
-      </w:r>
-      <w:proofErr w:type="gramEnd"/>
-      <w:r>
-        <w:rPr>
-          <w:rFonts w:ascii="TimesNewRomanPSMT" w:hAnsi="TimesNewRomanPSMT" w:cs="TimesNewRomanPSMT"/>
-          <w:sz w:val="24"/>
-          <w:szCs w:val="24"/>
-        </w:rPr>
-        <w:t xml:space="preserve"> is the amount of time, in seconds, since Wireshark tracing began.</w:t>
-      </w:r>
-    </w:p>
-    <w:p>
-      <w:pPr>
-        <w:autoSpaceDE w:val="0"/>
-        <w:autoSpaceDN w:val="0"/>
-        <w:adjustRightInd w:val="0"/>
-        <w:spacing w:after="0" w:line="240" w:lineRule="auto"/>
-        <w:rPr>
-          <w:rFonts w:ascii="TimesNewRomanPSMT" w:hAnsi="TimesNewRomanPSMT" w:cs="TimesNewRomanPSMT"/>
-          <w:sz w:val="24"/>
-          <w:szCs w:val="24"/>
-        </w:rPr>
-      </w:pPr>
-    </w:p>
-    <w:p>
-      <w:pPr>
-        <w:autoSpaceDE w:val="0"/>
-        <w:autoSpaceDN w:val="0"/>
-        <w:adjustRightInd w:val="0"/>
-        <w:spacing w:after="0" w:line="240" w:lineRule="auto"/>
         <w:jc w:val="center"/>
         <w:rPr>
           <w:rFonts w:ascii="TimesNewRomanPSMT" w:hAnsi="TimesNewRomanPSMT" w:cs="TimesNewRomanPSMT"/>
@@ -2210,15 +2198,16 @@
           <w:szCs w:val="24"/>
           <w:highlight w:val="cyan"/>
         </w:rPr>
-        <w:t>Less than a second, about .04767 of a second.</w:t>
-      </w:r>
-    </w:p>
-    <w:p>
-      <w:pPr>
-        <w:autoSpaceDE w:val="0"/>
-        <w:autoSpaceDN w:val="0"/>
-        <w:adjustRightInd w:val="0"/>
-        <w:spacing w:after="0" w:line="240" w:lineRule="auto"/>
+        <w:t>2-TCP</w:t>
+      </w:r>
+    </w:p>
+    <w:p>
+      <w:pPr>
+        <w:autoSpaceDE w:val="0"/>
+        <w:autoSpaceDN w:val="0"/>
+        <w:adjustRightInd w:val="0"/>
+        <w:spacing w:after="0" w:line="240" w:lineRule="auto"/>
+        <w:jc w:val="center"/>
         <w:rPr>
           <w:rFonts w:ascii="TimesNewRomanPSMT" w:hAnsi="TimesNewRomanPSMT" w:cs="TimesNewRomanPSMT"/>
           <w:sz w:val="24"/>
@@ -2230,10 +2219,10 @@
           <w:noProof/>
         </w:rPr>
         <w:drawing>
-          <wp:inline distT="0" distB="0" distL="0" distR="0" wp14:anchorId="04E2AAFB" wp14:editId="69881F5A">
-            <wp:extent cx="6210074" cy="581025"/>
-            <wp:effectExtent l="0" t="0" r="635" b="0"/>
-            <wp:docPr id="4" name="Picture 4"/>
+          <wp:inline distT="0" distB="0" distL="0" distR="0" wp14:anchorId="7150C701" wp14:editId="4751AA44">
+            <wp:extent cx="6006465" cy="301625"/>
+            <wp:effectExtent l="0" t="0" r="0" b="3175"/>
+            <wp:docPr id="2" name="Picture 2"/>
             <wp:cNvGraphicFramePr>
               <a:graphicFrameLocks xmlns:a="http://schemas.openxmlformats.org/drawingml/2006/main" noChangeAspect="1"/>
             </wp:cNvGraphicFramePr>
@@ -2253,7 +2242,7 @@
                   <pic:spPr>
                     <a:xfrm>
                       <a:off x="0" y="0"/>
-                      <a:ext cx="6322489" cy="591543"/>
+                      <a:ext cx="6006465" cy="301625"/>
                     </a:xfrm>
                     <a:prstGeom prst="rect">
                       <a:avLst/>
@@ -2272,81 +2261,6 @@
         <w:autoSpaceDN w:val="0"/>
         <w:adjustRightInd w:val="0"/>
         <w:spacing w:after="0" w:line="240" w:lineRule="auto"/>
-        <w:rPr>
-          <w:rFonts w:ascii="TimesNewRomanPSMT" w:hAnsi="TimesNewRomanPSMT" w:cs="TimesNewRomanPSMT"/>
-          <w:sz w:val="24"/>
-          <w:szCs w:val="24"/>
-        </w:rPr>
-      </w:pPr>
-    </w:p>
-    <w:p>
-      <w:pPr>
-        <w:autoSpaceDE w:val="0"/>
-        <w:autoSpaceDN w:val="0"/>
-        <w:adjustRightInd w:val="0"/>
-        <w:spacing w:after="0" w:line="240" w:lineRule="auto"/>
-        <w:rPr>
-          <w:rFonts w:ascii="TimesNewRomanPSMT" w:hAnsi="TimesNewRomanPSMT" w:cs="TimesNewRomanPSMT"/>
-          <w:sz w:val="24"/>
-          <w:szCs w:val="24"/>
-        </w:rPr>
-      </w:pPr>
-      <w:r>
-        <w:rPr>
-          <w:rFonts w:ascii="TimesNewRomanPSMT" w:hAnsi="TimesNewRomanPSMT" w:cs="TimesNewRomanPSMT"/>
-          <w:sz w:val="24"/>
-          <w:szCs w:val="24"/>
-        </w:rPr>
-        <w:t xml:space="preserve">3. What is the Internet address of the gaia.cs.umass.edu (also known as </w:t>
-      </w:r>
-      <w:proofErr w:type="spellStart"/>
-      <w:proofErr w:type="gramStart"/>
-      <w:r>
-        <w:rPr>
-          <w:rFonts w:ascii="TimesNewRomanPSMT" w:hAnsi="TimesNewRomanPSMT" w:cs="TimesNewRomanPSMT"/>
-          <w:sz w:val="24"/>
-          <w:szCs w:val="24"/>
-        </w:rPr>
-        <w:t>wwwnet</w:t>
-      </w:r>
-      <w:proofErr w:type="spellEnd"/>
-      <w:r>
-        <w:rPr>
-          <w:rFonts w:ascii="TimesNewRomanPSMT" w:hAnsi="TimesNewRomanPSMT" w:cs="TimesNewRomanPSMT"/>
-          <w:sz w:val="24"/>
-          <w:szCs w:val="24"/>
-        </w:rPr>
-        <w:t>.</w:t>
-      </w:r>
-      <w:proofErr w:type="gramEnd"/>
-    </w:p>
-    <w:p>
-      <w:pPr>
-        <w:autoSpaceDE w:val="0"/>
-        <w:autoSpaceDN w:val="0"/>
-        <w:adjustRightInd w:val="0"/>
-        <w:spacing w:after="0" w:line="240" w:lineRule="auto"/>
-        <w:rPr>
-          <w:rFonts w:ascii="TimesNewRomanPSMT" w:hAnsi="TimesNewRomanPSMT" w:cs="TimesNewRomanPSMT"/>
-          <w:sz w:val="24"/>
-          <w:szCs w:val="24"/>
-        </w:rPr>
-      </w:pPr>
-      <w:r>
-        <w:rPr>
-          <w:rFonts w:ascii="TimesNewRomanPSMT" w:hAnsi="TimesNewRomanPSMT" w:cs="TimesNewRomanPSMT"/>
-          <w:sz w:val="24"/>
-          <w:szCs w:val="24"/>
-        </w:rPr>
-        <w:t>cs.umass.edu)? What is the Internet address of your computer?</w:t>
-      </w:r>
-    </w:p>
-    <w:p>
-      <w:pPr>
-        <w:autoSpaceDE w:val="0"/>
-        <w:autoSpaceDN w:val="0"/>
-        <w:adjustRightInd w:val="0"/>
-        <w:spacing w:after="0" w:line="240" w:lineRule="auto"/>
         <w:jc w:val="center"/>
         <w:rPr>
           <w:rFonts w:ascii="TimesNewRomanPSMT" w:hAnsi="TimesNewRomanPSMT" w:cs="TimesNewRomanPSMT"/>
@@ -2361,15 +2275,16 @@
           <w:szCs w:val="24"/>
           <w:highlight w:val="cyan"/>
         </w:rPr>
-        <w:t>My local address is 192.168.1.5 and the address or Gaia is 128.119.245.12</w:t>
-      </w:r>
-    </w:p>
-    <w:p>
-      <w:pPr>
-        <w:autoSpaceDE w:val="0"/>
-        <w:autoSpaceDN w:val="0"/>
-        <w:adjustRightInd w:val="0"/>
-        <w:spacing w:after="0" w:line="240" w:lineRule="auto"/>
+        <w:t>3-HTTP</w:t>
+      </w:r>
+    </w:p>
+    <w:p>
+      <w:pPr>
+        <w:autoSpaceDE w:val="0"/>
+        <w:autoSpaceDN w:val="0"/>
+        <w:adjustRightInd w:val="0"/>
+        <w:spacing w:after="0" w:line="240" w:lineRule="auto"/>
+        <w:jc w:val="center"/>
         <w:rPr>
           <w:rFonts w:ascii="TimesNewRomanPSMT" w:hAnsi="TimesNewRomanPSMT" w:cs="TimesNewRomanPSMT"/>
           <w:sz w:val="24"/>
@@ -2381,77 +2296,10 @@
           <w:noProof/>
         </w:rPr>
         <w:drawing>
-          <wp:inline distT="0" distB="0" distL="0" distR="0" wp14:anchorId="64973085" wp14:editId="172D46C5">
-            <wp:extent cx="6006465" cy="562012"/>
-            <wp:effectExtent l="0" t="0" r="0" b="9525"/>
-            <wp:docPr id="6" name="Picture 6"/>
-            <wp:cNvGraphicFramePr>
-              <a:graphicFrameLocks xmlns:a="http://schemas.openxmlformats.org/drawingml/2006/main" noChangeAspect="1"/>
-            </wp:cNvGraphicFramePr>
-            <a:graphic xmlns:a="http://schemas.openxmlformats.org/drawingml/2006/main">
-              <a:graphicData uri="http://schemas.openxmlformats.org/drawingml/2006/picture">
-                <pic:pic xmlns:pic="http://schemas.openxmlformats.org/drawingml/2006/picture">
-                  <pic:nvPicPr>
-                    <pic:cNvPr id="1" name=""/>
-                    <pic:cNvPicPr/>
-                  </pic:nvPicPr>
-                  <pic:blipFill>
-                    <a:blip r:embed="rId10"/>
-                    <a:stretch>
-                      <a:fillRect/>
-                    </a:stretch>
-                  </pic:blipFill>
-                  <pic:spPr>
-                    <a:xfrm>
-                      <a:off x="0" y="0"/>
-                      <a:ext cx="6006465" cy="562012"/>
-                    </a:xfrm>
-                    <a:prstGeom prst="rect">
-                      <a:avLst/>
-                    </a:prstGeom>
-                  </pic:spPr>
-                </pic:pic>
-              </a:graphicData>
-            </a:graphic>
-          </wp:inline>
-        </w:drawing>
-      </w:r>
-    </w:p>
-    <w:p>
-      <w:pPr>
-        <w:autoSpaceDE w:val="0"/>
-        <w:autoSpaceDN w:val="0"/>
-        <w:adjustRightInd w:val="0"/>
-        <w:spacing w:after="0" w:line="240" w:lineRule="auto"/>
-        <w:rPr>
-          <w:rFonts w:ascii="TimesNewRomanPSMT" w:hAnsi="TimesNewRomanPSMT" w:cs="TimesNewRomanPSMT"/>
-          <w:sz w:val="24"/>
-          <w:szCs w:val="24"/>
-        </w:rPr>
-      </w:pPr>
-    </w:p>
-    <w:p>
-      <w:pPr>
-        <w:autoSpaceDE w:val="0"/>
-        <w:autoSpaceDN w:val="0"/>
-        <w:adjustRightInd w:val="0"/>
-        <w:spacing w:after="0" w:line="240" w:lineRule="auto"/>
-        <w:rPr>
-          <w:rFonts w:ascii="TimesNewRomanPSMT" w:hAnsi="TimesNewRomanPSMT" w:cs="TimesNewRomanPSMT"/>
-          <w:sz w:val="24"/>
-          <w:szCs w:val="24"/>
-        </w:rPr>
-      </w:pPr>
-      <w:r>
-        <w:rPr>
-          <w:noProof/>
-        </w:rPr>
-        <w:lastRenderedPageBreak/>
-        <w:drawing>
-          <wp:inline distT="0" distB="0" distL="0" distR="0" wp14:anchorId="1876A96E" wp14:editId="17A50C3B">
-            <wp:extent cx="2495550" cy="981075"/>
-            <wp:effectExtent l="0" t="0" r="0" b="9525"/>
-            <wp:docPr id="8" name="Picture 8"/>
+          <wp:inline distT="0" distB="0" distL="0" distR="0" wp14:anchorId="2AE1BEED" wp14:editId="30883332">
+            <wp:extent cx="6006465" cy="287655"/>
+            <wp:effectExtent l="0" t="0" r="0" b="0"/>
+            <wp:docPr id="3" name="Picture 3"/>
             <wp:cNvGraphicFramePr>
               <a:graphicFrameLocks xmlns:a="http://schemas.openxmlformats.org/drawingml/2006/main" noChangeAspect="1"/>
             </wp:cNvGraphicFramePr>
@@ -2471,7 +2319,7 @@
                   <pic:spPr>
                     <a:xfrm>
                       <a:off x="0" y="0"/>
-                      <a:ext cx="2495550" cy="981075"/>
+                      <a:ext cx="6006465" cy="287655"/>
                     </a:xfrm>
                     <a:prstGeom prst="rect">
                       <a:avLst/>
@@ -2496,15 +2344,202 @@
           <w:szCs w:val="24"/>
         </w:rPr>
       </w:pPr>
+    </w:p>
+    <w:p>
+      <w:pPr>
+        <w:autoSpaceDE w:val="0"/>
+        <w:autoSpaceDN w:val="0"/>
+        <w:adjustRightInd w:val="0"/>
+        <w:spacing w:after="0" w:line="240" w:lineRule="auto"/>
+        <w:rPr>
+          <w:rFonts w:ascii="TimesNewRomanPSMT" w:hAnsi="TimesNewRomanPSMT" w:cs="TimesNewRomanPSMT"/>
+          <w:sz w:val="24"/>
+          <w:szCs w:val="24"/>
+        </w:rPr>
+      </w:pPr>
+    </w:p>
+    <w:p>
+      <w:pPr>
+        <w:autoSpaceDE w:val="0"/>
+        <w:autoSpaceDN w:val="0"/>
+        <w:adjustRightInd w:val="0"/>
+        <w:spacing w:after="0" w:line="240" w:lineRule="auto"/>
+        <w:rPr>
+          <w:rFonts w:ascii="TimesNewRomanPSMT" w:hAnsi="TimesNewRomanPSMT" w:cs="TimesNewRomanPSMT"/>
+          <w:sz w:val="24"/>
+          <w:szCs w:val="24"/>
+        </w:rPr>
+      </w:pPr>
+    </w:p>
+    <w:p>
+      <w:pPr>
+        <w:autoSpaceDE w:val="0"/>
+        <w:autoSpaceDN w:val="0"/>
+        <w:adjustRightInd w:val="0"/>
+        <w:spacing w:after="0" w:line="240" w:lineRule="auto"/>
+        <w:rPr>
+          <w:rFonts w:ascii="TimesNewRomanPSMT" w:hAnsi="TimesNewRomanPSMT" w:cs="TimesNewRomanPSMT"/>
+          <w:sz w:val="24"/>
+          <w:szCs w:val="24"/>
+        </w:rPr>
+      </w:pPr>
+    </w:p>
+    <w:p>
+      <w:pPr>
+        <w:autoSpaceDE w:val="0"/>
+        <w:autoSpaceDN w:val="0"/>
+        <w:adjustRightInd w:val="0"/>
+        <w:spacing w:after="0" w:line="240" w:lineRule="auto"/>
+        <w:rPr>
+          <w:rFonts w:ascii="TimesNewRomanPSMT" w:hAnsi="TimesNewRomanPSMT" w:cs="TimesNewRomanPSMT"/>
+          <w:sz w:val="24"/>
+          <w:szCs w:val="24"/>
+        </w:rPr>
+      </w:pPr>
+      <w:r>
+        <w:rPr>
+          <w:rFonts w:ascii="TimesNewRomanPSMT" w:hAnsi="TimesNewRomanPSMT" w:cs="TimesNewRomanPSMT"/>
+          <w:sz w:val="24"/>
+          <w:szCs w:val="24"/>
+        </w:rPr>
+        <w:t xml:space="preserve">2. How long did it take from when the HTTP GET message was sent until the </w:t>
+      </w:r>
+      <w:proofErr w:type="gramStart"/>
+      <w:r>
+        <w:rPr>
+          <w:rFonts w:ascii="TimesNewRomanPSMT" w:hAnsi="TimesNewRomanPSMT" w:cs="TimesNewRomanPSMT"/>
+          <w:sz w:val="24"/>
+          <w:szCs w:val="24"/>
+        </w:rPr>
+        <w:t>HTTP</w:t>
+      </w:r>
+      <w:proofErr w:type="gramEnd"/>
+    </w:p>
+    <w:p>
+      <w:pPr>
+        <w:autoSpaceDE w:val="0"/>
+        <w:autoSpaceDN w:val="0"/>
+        <w:adjustRightInd w:val="0"/>
+        <w:spacing w:after="0" w:line="240" w:lineRule="auto"/>
+        <w:rPr>
+          <w:rFonts w:ascii="TimesNewRomanPSMT" w:hAnsi="TimesNewRomanPSMT" w:cs="TimesNewRomanPSMT"/>
+          <w:sz w:val="24"/>
+          <w:szCs w:val="24"/>
+        </w:rPr>
+      </w:pPr>
+      <w:r>
+        <w:rPr>
+          <w:rFonts w:ascii="TimesNewRomanPSMT" w:hAnsi="TimesNewRomanPSMT" w:cs="TimesNewRomanPSMT"/>
+          <w:sz w:val="24"/>
+          <w:szCs w:val="24"/>
+        </w:rPr>
+        <w:t>OK reply was received? (By default, the value of the Time column in the packet</w:t>
+      </w:r>
+      <w:r>
+        <w:rPr>
+          <w:rFonts w:ascii="TimesNewRomanPSMT" w:hAnsi="TimesNewRomanPSMT" w:cs="TimesNewRomanPSMT"/>
+          <w:sz w:val="24"/>
+          <w:szCs w:val="24"/>
+        </w:rPr>
+        <w:t xml:space="preserve"> </w:t>
+      </w:r>
+      <w:r>
+        <w:rPr>
+          <w:rFonts w:ascii="TimesNewRomanPSMT" w:hAnsi="TimesNewRomanPSMT" w:cs="TimesNewRomanPSMT"/>
+          <w:sz w:val="24"/>
+          <w:szCs w:val="24"/>
+        </w:rPr>
+        <w:t>listing</w:t>
+      </w:r>
+    </w:p>
+    <w:p>
+      <w:pPr>
+        <w:autoSpaceDE w:val="0"/>
+        <w:autoSpaceDN w:val="0"/>
+        <w:adjustRightInd w:val="0"/>
+        <w:spacing w:after="0" w:line="240" w:lineRule="auto"/>
+        <w:rPr>
+          <w:rFonts w:ascii="TimesNewRomanPSMT" w:hAnsi="TimesNewRomanPSMT" w:cs="TimesNewRomanPSMT"/>
+          <w:sz w:val="24"/>
+          <w:szCs w:val="24"/>
+        </w:rPr>
+      </w:pPr>
+      <w:proofErr w:type="gramStart"/>
+      <w:r>
+        <w:rPr>
+          <w:rFonts w:ascii="TimesNewRomanPSMT" w:hAnsi="TimesNewRomanPSMT" w:cs="TimesNewRomanPSMT"/>
+          <w:sz w:val="24"/>
+          <w:szCs w:val="24"/>
+        </w:rPr>
+        <w:t>window</w:t>
+      </w:r>
+      <w:proofErr w:type="gramEnd"/>
+      <w:r>
+        <w:rPr>
+          <w:rFonts w:ascii="TimesNewRomanPSMT" w:hAnsi="TimesNewRomanPSMT" w:cs="TimesNewRomanPSMT"/>
+          <w:sz w:val="24"/>
+          <w:szCs w:val="24"/>
+        </w:rPr>
+        <w:t xml:space="preserve"> is the amount of time, in seconds, since Wireshark tracing began.</w:t>
+      </w:r>
+    </w:p>
+    <w:p>
+      <w:pPr>
+        <w:autoSpaceDE w:val="0"/>
+        <w:autoSpaceDN w:val="0"/>
+        <w:adjustRightInd w:val="0"/>
+        <w:spacing w:after="0" w:line="240" w:lineRule="auto"/>
+        <w:rPr>
+          <w:rFonts w:ascii="TimesNewRomanPSMT" w:hAnsi="TimesNewRomanPSMT" w:cs="TimesNewRomanPSMT"/>
+          <w:sz w:val="24"/>
+          <w:szCs w:val="24"/>
+        </w:rPr>
+      </w:pPr>
+    </w:p>
+    <w:p>
+      <w:pPr>
+        <w:autoSpaceDE w:val="0"/>
+        <w:autoSpaceDN w:val="0"/>
+        <w:adjustRightInd w:val="0"/>
+        <w:spacing w:after="0" w:line="240" w:lineRule="auto"/>
+        <w:jc w:val="center"/>
+        <w:rPr>
+          <w:rFonts w:ascii="TimesNewRomanPSMT" w:hAnsi="TimesNewRomanPSMT" w:cs="TimesNewRomanPSMT"/>
+          <w:sz w:val="24"/>
+          <w:szCs w:val="24"/>
+        </w:rPr>
+      </w:pPr>
+      <w:r>
+        <w:rPr>
+          <w:rFonts w:ascii="TimesNewRomanPSMT" w:hAnsi="TimesNewRomanPSMT" w:cs="TimesNewRomanPSMT"/>
+          <w:sz w:val="24"/>
+          <w:szCs w:val="24"/>
+          <w:highlight w:val="cyan"/>
+        </w:rPr>
+        <w:t>Less than a second, about .04767 of a second.</w:t>
+      </w:r>
+    </w:p>
+    <w:p>
+      <w:pPr>
+        <w:autoSpaceDE w:val="0"/>
+        <w:autoSpaceDN w:val="0"/>
+        <w:adjustRightInd w:val="0"/>
+        <w:spacing w:after="0" w:line="240" w:lineRule="auto"/>
+        <w:rPr>
+          <w:rFonts w:ascii="TimesNewRomanPSMT" w:hAnsi="TimesNewRomanPSMT" w:cs="TimesNewRomanPSMT"/>
+          <w:sz w:val="24"/>
+          <w:szCs w:val="24"/>
+        </w:rPr>
+      </w:pPr>
       <w:r>
         <w:rPr>
           <w:noProof/>
         </w:rPr>
         <w:drawing>
-          <wp:inline distT="0" distB="0" distL="0" distR="0" wp14:anchorId="235B4C4F" wp14:editId="5DEAD8B1">
-            <wp:extent cx="4629150" cy="1400175"/>
-            <wp:effectExtent l="0" t="0" r="0" b="9525"/>
-            <wp:docPr id="7" name="Picture 7"/>
+          <wp:inline distT="0" distB="0" distL="0" distR="0" wp14:anchorId="04E2AAFB" wp14:editId="69881F5A">
+            <wp:extent cx="6210074" cy="581025"/>
+            <wp:effectExtent l="0" t="0" r="635" b="0"/>
+            <wp:docPr id="4" name="Picture 4"/>
             <wp:cNvGraphicFramePr>
               <a:graphicFrameLocks xmlns:a="http://schemas.openxmlformats.org/drawingml/2006/main" noChangeAspect="1"/>
             </wp:cNvGraphicFramePr>
@@ -2524,6 +2559,276 @@
                   <pic:spPr>
                     <a:xfrm>
                       <a:off x="0" y="0"/>
+                      <a:ext cx="6322489" cy="591543"/>
+                    </a:xfrm>
+                    <a:prstGeom prst="rect">
+                      <a:avLst/>
+                    </a:prstGeom>
+                  </pic:spPr>
+                </pic:pic>
+              </a:graphicData>
+            </a:graphic>
+          </wp:inline>
+        </w:drawing>
+      </w:r>
+    </w:p>
+    <w:p>
+      <w:pPr>
+        <w:autoSpaceDE w:val="0"/>
+        <w:autoSpaceDN w:val="0"/>
+        <w:adjustRightInd w:val="0"/>
+        <w:spacing w:after="0" w:line="240" w:lineRule="auto"/>
+        <w:rPr>
+          <w:rFonts w:ascii="TimesNewRomanPSMT" w:hAnsi="TimesNewRomanPSMT" w:cs="TimesNewRomanPSMT"/>
+          <w:sz w:val="24"/>
+          <w:szCs w:val="24"/>
+        </w:rPr>
+      </w:pPr>
+    </w:p>
+    <w:p>
+      <w:pPr>
+        <w:autoSpaceDE w:val="0"/>
+        <w:autoSpaceDN w:val="0"/>
+        <w:adjustRightInd w:val="0"/>
+        <w:spacing w:after="0" w:line="240" w:lineRule="auto"/>
+        <w:rPr>
+          <w:rFonts w:ascii="TimesNewRomanPSMT" w:hAnsi="TimesNewRomanPSMT" w:cs="TimesNewRomanPSMT"/>
+          <w:sz w:val="24"/>
+          <w:szCs w:val="24"/>
+        </w:rPr>
+      </w:pPr>
+      <w:r>
+        <w:rPr>
+          <w:rFonts w:ascii="TimesNewRomanPSMT" w:hAnsi="TimesNewRomanPSMT" w:cs="TimesNewRomanPSMT"/>
+          <w:sz w:val="24"/>
+          <w:szCs w:val="24"/>
+        </w:rPr>
+        <w:t xml:space="preserve">3. What is the Internet address of the gaia.cs.umass.edu (also known as </w:t>
+      </w:r>
+      <w:proofErr w:type="spellStart"/>
+      <w:proofErr w:type="gramStart"/>
+      <w:r>
+        <w:rPr>
+          <w:rFonts w:ascii="TimesNewRomanPSMT" w:hAnsi="TimesNewRomanPSMT" w:cs="TimesNewRomanPSMT"/>
+          <w:sz w:val="24"/>
+          <w:szCs w:val="24"/>
+        </w:rPr>
+        <w:t>wwwnet</w:t>
+      </w:r>
+      <w:proofErr w:type="spellEnd"/>
+      <w:r>
+        <w:rPr>
+          <w:rFonts w:ascii="TimesNewRomanPSMT" w:hAnsi="TimesNewRomanPSMT" w:cs="TimesNewRomanPSMT"/>
+          <w:sz w:val="24"/>
+          <w:szCs w:val="24"/>
+        </w:rPr>
+        <w:t>.</w:t>
+      </w:r>
+      <w:proofErr w:type="gramEnd"/>
+    </w:p>
+    <w:p>
+      <w:pPr>
+        <w:autoSpaceDE w:val="0"/>
+        <w:autoSpaceDN w:val="0"/>
+        <w:adjustRightInd w:val="0"/>
+        <w:spacing w:after="0" w:line="240" w:lineRule="auto"/>
+        <w:rPr>
+          <w:rFonts w:ascii="TimesNewRomanPSMT" w:hAnsi="TimesNewRomanPSMT" w:cs="TimesNewRomanPSMT"/>
+          <w:sz w:val="24"/>
+          <w:szCs w:val="24"/>
+        </w:rPr>
+      </w:pPr>
+      <w:r>
+        <w:rPr>
+          <w:rFonts w:ascii="TimesNewRomanPSMT" w:hAnsi="TimesNewRomanPSMT" w:cs="TimesNewRomanPSMT"/>
+          <w:sz w:val="24"/>
+          <w:szCs w:val="24"/>
+        </w:rPr>
+        <w:t>cs.umass.edu)? What is the Internet address of your computer?</w:t>
+      </w:r>
+    </w:p>
+    <w:p>
+      <w:pPr>
+        <w:autoSpaceDE w:val="0"/>
+        <w:autoSpaceDN w:val="0"/>
+        <w:adjustRightInd w:val="0"/>
+        <w:spacing w:after="0" w:line="240" w:lineRule="auto"/>
+        <w:jc w:val="center"/>
+        <w:rPr>
+          <w:rFonts w:ascii="TimesNewRomanPSMT" w:hAnsi="TimesNewRomanPSMT" w:cs="TimesNewRomanPSMT"/>
+          <w:sz w:val="24"/>
+          <w:szCs w:val="24"/>
+        </w:rPr>
+      </w:pPr>
+      <w:r>
+        <w:rPr>
+          <w:rFonts w:ascii="TimesNewRomanPSMT" w:hAnsi="TimesNewRomanPSMT" w:cs="TimesNewRomanPSMT"/>
+          <w:sz w:val="24"/>
+          <w:szCs w:val="24"/>
+          <w:highlight w:val="cyan"/>
+        </w:rPr>
+        <w:t>My local address is 192.168.1.5 and the address or Gaia is 128.119.245.12</w:t>
+      </w:r>
+    </w:p>
+    <w:p>
+      <w:pPr>
+        <w:autoSpaceDE w:val="0"/>
+        <w:autoSpaceDN w:val="0"/>
+        <w:adjustRightInd w:val="0"/>
+        <w:spacing w:after="0" w:line="240" w:lineRule="auto"/>
+        <w:rPr>
+          <w:rFonts w:ascii="TimesNewRomanPSMT" w:hAnsi="TimesNewRomanPSMT" w:cs="TimesNewRomanPSMT"/>
+          <w:sz w:val="24"/>
+          <w:szCs w:val="24"/>
+        </w:rPr>
+      </w:pPr>
+      <w:r>
+        <w:rPr>
+          <w:noProof/>
+        </w:rPr>
+        <w:drawing>
+          <wp:inline distT="0" distB="0" distL="0" distR="0" wp14:anchorId="64973085" wp14:editId="172D46C5">
+            <wp:extent cx="6006465" cy="562012"/>
+            <wp:effectExtent l="0" t="0" r="0" b="9525"/>
+            <wp:docPr id="6" name="Picture 6"/>
+            <wp:cNvGraphicFramePr>
+              <a:graphicFrameLocks xmlns:a="http://schemas.openxmlformats.org/drawingml/2006/main" noChangeAspect="1"/>
+            </wp:cNvGraphicFramePr>
+            <a:graphic xmlns:a="http://schemas.openxmlformats.org/drawingml/2006/main">
+              <a:graphicData uri="http://schemas.openxmlformats.org/drawingml/2006/picture">
+                <pic:pic xmlns:pic="http://schemas.openxmlformats.org/drawingml/2006/picture">
+                  <pic:nvPicPr>
+                    <pic:cNvPr id="1" name=""/>
+                    <pic:cNvPicPr/>
+                  </pic:nvPicPr>
+                  <pic:blipFill>
+                    <a:blip r:embed="rId12"/>
+                    <a:stretch>
+                      <a:fillRect/>
+                    </a:stretch>
+                  </pic:blipFill>
+                  <pic:spPr>
+                    <a:xfrm>
+                      <a:off x="0" y="0"/>
+                      <a:ext cx="6006465" cy="562012"/>
+                    </a:xfrm>
+                    <a:prstGeom prst="rect">
+                      <a:avLst/>
+                    </a:prstGeom>
+                  </pic:spPr>
+                </pic:pic>
+              </a:graphicData>
+            </a:graphic>
+          </wp:inline>
+        </w:drawing>
+      </w:r>
+    </w:p>
+    <w:p>
+      <w:pPr>
+        <w:autoSpaceDE w:val="0"/>
+        <w:autoSpaceDN w:val="0"/>
+        <w:adjustRightInd w:val="0"/>
+        <w:spacing w:after="0" w:line="240" w:lineRule="auto"/>
+        <w:rPr>
+          <w:rFonts w:ascii="TimesNewRomanPSMT" w:hAnsi="TimesNewRomanPSMT" w:cs="TimesNewRomanPSMT"/>
+          <w:sz w:val="24"/>
+          <w:szCs w:val="24"/>
+        </w:rPr>
+      </w:pPr>
+    </w:p>
+    <w:p>
+      <w:pPr>
+        <w:autoSpaceDE w:val="0"/>
+        <w:autoSpaceDN w:val="0"/>
+        <w:adjustRightInd w:val="0"/>
+        <w:spacing w:after="0" w:line="240" w:lineRule="auto"/>
+        <w:rPr>
+          <w:rFonts w:ascii="TimesNewRomanPSMT" w:hAnsi="TimesNewRomanPSMT" w:cs="TimesNewRomanPSMT"/>
+          <w:sz w:val="24"/>
+          <w:szCs w:val="24"/>
+        </w:rPr>
+      </w:pPr>
+      <w:r>
+        <w:rPr>
+          <w:noProof/>
+        </w:rPr>
+        <w:drawing>
+          <wp:inline distT="0" distB="0" distL="0" distR="0" wp14:anchorId="1876A96E" wp14:editId="17A50C3B">
+            <wp:extent cx="2495550" cy="981075"/>
+            <wp:effectExtent l="0" t="0" r="0" b="9525"/>
+            <wp:docPr id="8" name="Picture 8"/>
+            <wp:cNvGraphicFramePr>
+              <a:graphicFrameLocks xmlns:a="http://schemas.openxmlformats.org/drawingml/2006/main" noChangeAspect="1"/>
+            </wp:cNvGraphicFramePr>
+            <a:graphic xmlns:a="http://schemas.openxmlformats.org/drawingml/2006/main">
+              <a:graphicData uri="http://schemas.openxmlformats.org/drawingml/2006/picture">
+                <pic:pic xmlns:pic="http://schemas.openxmlformats.org/drawingml/2006/picture">
+                  <pic:nvPicPr>
+                    <pic:cNvPr id="1" name=""/>
+                    <pic:cNvPicPr/>
+                  </pic:nvPicPr>
+                  <pic:blipFill>
+                    <a:blip r:embed="rId13"/>
+                    <a:stretch>
+                      <a:fillRect/>
+                    </a:stretch>
+                  </pic:blipFill>
+                  <pic:spPr>
+                    <a:xfrm>
+                      <a:off x="0" y="0"/>
+                      <a:ext cx="2495550" cy="981075"/>
+                    </a:xfrm>
+                    <a:prstGeom prst="rect">
+                      <a:avLst/>
+                    </a:prstGeom>
+                  </pic:spPr>
+                </pic:pic>
+              </a:graphicData>
+            </a:graphic>
+          </wp:inline>
+        </w:drawing>
+      </w:r>
+    </w:p>
+    <w:p>
+      <w:pPr>
+        <w:autoSpaceDE w:val="0"/>
+        <w:autoSpaceDN w:val="0"/>
+        <w:adjustRightInd w:val="0"/>
+        <w:spacing w:after="0" w:line="240" w:lineRule="auto"/>
+        <w:rPr>
+          <w:rFonts w:ascii="TimesNewRomanPSMT" w:hAnsi="TimesNewRomanPSMT" w:cs="TimesNewRomanPSMT"/>
+          <w:sz w:val="24"/>
+          <w:szCs w:val="24"/>
+        </w:rPr>
+      </w:pPr>
+      <w:r>
+        <w:rPr>
+          <w:noProof/>
+        </w:rPr>
+        <w:drawing>
+          <wp:inline distT="0" distB="0" distL="0" distR="0" wp14:anchorId="235B4C4F" wp14:editId="5DEAD8B1">
+            <wp:extent cx="4629150" cy="1400175"/>
+            <wp:effectExtent l="0" t="0" r="0" b="9525"/>
+            <wp:docPr id="7" name="Picture 7"/>
+            <wp:cNvGraphicFramePr>
+              <a:graphicFrameLocks xmlns:a="http://schemas.openxmlformats.org/drawingml/2006/main" noChangeAspect="1"/>
+            </wp:cNvGraphicFramePr>
+            <a:graphic xmlns:a="http://schemas.openxmlformats.org/drawingml/2006/main">
+              <a:graphicData uri="http://schemas.openxmlformats.org/drawingml/2006/picture">
+                <pic:pic xmlns:pic="http://schemas.openxmlformats.org/drawingml/2006/picture">
+                  <pic:nvPicPr>
+                    <pic:cNvPr id="1" name=""/>
+                    <pic:cNvPicPr/>
+                  </pic:nvPicPr>
+                  <pic:blipFill>
+                    <a:blip r:embed="rId14"/>
+                    <a:stretch>
+                      <a:fillRect/>
+                    </a:stretch>
+                  </pic:blipFill>
+                  <pic:spPr>
+                    <a:xfrm>
+                      <a:off x="0" y="0"/>
                       <a:ext cx="4629150" cy="1400175"/>
                     </a:xfrm>
                     <a:prstGeom prst="rect">
@@ -3106,12 +3411,15 @@
           <w:szCs w:val="24"/>
         </w:rPr>
       </w:pPr>
+      <w:bookmarkStart w:id="0" w:name="_GoBack"/>
+      <w:bookmarkEnd w:id="0"/>
     </w:p>
     <w:p>
       <w:r>
         <w:rPr>
           <w:noProof/>
         </w:rPr>
+        <w:lastRenderedPageBreak/>
         <w:drawing>
           <wp:inline distT="0" distB="0" distL="0" distR="0" wp14:anchorId="6ECAFE7C" wp14:editId="7DAB610A">
             <wp:extent cx="6006465" cy="5161280"/>
@@ -3128,7 +3436,7 @@
                     <pic:cNvPicPr/>
                   </pic:nvPicPr>
                   <pic:blipFill>
-                    <a:blip r:embed="rId13"/>
+                    <a:blip r:embed="rId15"/>
                     <a:stretch>
                       <a:fillRect/>
                     </a:stretch>
@@ -3949,6 +4257,25 @@
       <w:szCs w:val="24"/>
     </w:rPr>
   </w:style>
+  <w:style w:type="table" w:styleId="TableGrid">
+    <w:name w:val="Table Grid"/>
+    <w:basedOn w:val="TableNormal"/>
+    <w:uiPriority w:val="39"/>
+    <w:rsid w:val="00A76130"/>
+    <w:pPr>
+      <w:spacing w:after="0" w:line="240" w:lineRule="auto"/>
+    </w:pPr>
+    <w:tblPr>
+      <w:tblBorders>
+        <w:top w:val="single" w:sz="4" w:space="0" w:color="auto"/>
+        <w:left w:val="single" w:sz="4" w:space="0" w:color="auto"/>
+        <w:bottom w:val="single" w:sz="4" w:space="0" w:color="auto"/>
+        <w:right w:val="single" w:sz="4" w:space="0" w:color="auto"/>
+        <w:insideH w:val="single" w:sz="4" w:space="0" w:color="auto"/>
+        <w:insideV w:val="single" w:sz="4" w:space="0" w:color="auto"/>
+      </w:tblBorders>
+    </w:tblPr>
+  </w:style>
 </w:styles>
 </file>
 

</xml_diff>

<commit_message>
Finished Network assignment 1 turned in.
</commit_message>
<xml_diff>
--- a/CISC650-CN/Webb_Assignment1_CISC650.docx
+++ b/CISC650-CN/Webb_Assignment1_CISC650.docx
@@ -5,285 +5,11 @@
     <w:p>
       <w:pPr>
         <w:pStyle w:val="Default"/>
-      </w:pPr>
-    </w:p>
-    <w:p>
-      <w:pPr>
-        <w:pStyle w:val="Default"/>
-        <w:rPr>
-          <w:sz w:val="23"/>
-          <w:szCs w:val="23"/>
-        </w:rPr>
-      </w:pPr>
-      <w:r>
-        <w:t xml:space="preserve"> </w:t>
-      </w:r>
-      <w:r>
-        <w:rPr>
-          <w:sz w:val="23"/>
-          <w:szCs w:val="23"/>
-        </w:rPr>
-        <w:t xml:space="preserve">Nova Southeastern University </w:t>
-      </w:r>
-    </w:p>
-    <w:p>
-      <w:pPr>
-        <w:pStyle w:val="Default"/>
-        <w:rPr>
-          <w:sz w:val="23"/>
-          <w:szCs w:val="23"/>
-        </w:rPr>
-      </w:pPr>
-      <w:r>
-        <w:rPr>
-          <w:sz w:val="23"/>
-          <w:szCs w:val="23"/>
-        </w:rPr>
-        <w:t xml:space="preserve">College of Engineering and Computing </w:t>
-      </w:r>
-    </w:p>
-    <w:p>
-      <w:pPr>
-        <w:pStyle w:val="Default"/>
-        <w:rPr>
-          <w:sz w:val="28"/>
-          <w:szCs w:val="28"/>
-        </w:rPr>
-      </w:pPr>
-      <w:r>
-        <w:rPr>
-          <w:b/>
-          <w:bCs/>
-          <w:sz w:val="28"/>
-          <w:szCs w:val="28"/>
-        </w:rPr>
-        <w:t xml:space="preserve">Assignment 1 </w:t>
-      </w:r>
-    </w:p>
-    <w:p>
-      <w:pPr>
-        <w:pStyle w:val="Default"/>
-        <w:rPr>
-          <w:sz w:val="23"/>
-          <w:szCs w:val="23"/>
-        </w:rPr>
-      </w:pPr>
-      <w:r>
-        <w:rPr>
-          <w:b/>
-          <w:bCs/>
-          <w:sz w:val="23"/>
-          <w:szCs w:val="23"/>
-        </w:rPr>
-        <w:t xml:space="preserve">CISC 650 Computer Networks </w:t>
-      </w:r>
-    </w:p>
-    <w:p>
-      <w:pPr>
-        <w:pStyle w:val="Default"/>
-        <w:rPr>
-          <w:sz w:val="23"/>
-          <w:szCs w:val="23"/>
-        </w:rPr>
-      </w:pPr>
-      <w:r>
-        <w:rPr>
-          <w:sz w:val="23"/>
-          <w:szCs w:val="23"/>
-        </w:rPr>
-        <w:t xml:space="preserve">Fall 2019 </w:t>
-      </w:r>
-    </w:p>
-    <w:p>
-      <w:pPr>
-        <w:pStyle w:val="Default"/>
-        <w:rPr>
-          <w:sz w:val="23"/>
-          <w:szCs w:val="23"/>
-        </w:rPr>
-      </w:pPr>
-      <w:r>
-        <w:rPr>
-          <w:sz w:val="23"/>
-          <w:szCs w:val="23"/>
-        </w:rPr>
-        <w:t xml:space="preserve">Due Date: 9/8/2019 11:59PM ET </w:t>
-      </w:r>
-    </w:p>
-    <w:p>
-      <w:pPr>
-        <w:pStyle w:val="Default"/>
-        <w:rPr>
-          <w:sz w:val="23"/>
-          <w:szCs w:val="23"/>
-        </w:rPr>
-      </w:pPr>
-      <w:r>
-        <w:rPr>
-          <w:sz w:val="23"/>
-          <w:szCs w:val="23"/>
-        </w:rPr>
-        <w:t xml:space="preserve">Total Points: 100 </w:t>
-      </w:r>
-    </w:p>
-    <w:p>
-      <w:pPr>
-        <w:pStyle w:val="Default"/>
-        <w:rPr>
-          <w:sz w:val="23"/>
-          <w:szCs w:val="23"/>
-        </w:rPr>
-      </w:pPr>
-    </w:p>
-    <w:p>
-      <w:pPr>
-        <w:pStyle w:val="Default"/>
-        <w:rPr>
-          <w:sz w:val="23"/>
-          <w:szCs w:val="23"/>
-        </w:rPr>
-      </w:pPr>
-      <w:r>
-        <w:rPr>
-          <w:b/>
-          <w:bCs/>
-          <w:i/>
-          <w:iCs/>
-          <w:sz w:val="23"/>
-          <w:szCs w:val="23"/>
-        </w:rPr>
-        <w:t xml:space="preserve">Notes: </w:t>
-      </w:r>
-    </w:p>
-    <w:p>
-      <w:pPr>
-        <w:pStyle w:val="Default"/>
-        <w:rPr>
-          <w:sz w:val="23"/>
-          <w:szCs w:val="23"/>
-        </w:rPr>
-      </w:pPr>
-      <w:r>
-        <w:rPr>
-          <w:b/>
-          <w:bCs/>
-          <w:i/>
-          <w:iCs/>
-          <w:sz w:val="23"/>
-          <w:szCs w:val="23"/>
-        </w:rPr>
-        <w:t xml:space="preserve">1. Please include your name in EVERY document you submit. </w:t>
-      </w:r>
-    </w:p>
-    <w:p>
-      <w:pPr>
-        <w:pStyle w:val="Default"/>
-        <w:rPr>
-          <w:b/>
-          <w:bCs/>
-          <w:i/>
-          <w:iCs/>
-          <w:sz w:val="23"/>
-          <w:szCs w:val="23"/>
-        </w:rPr>
-      </w:pPr>
-      <w:r>
-        <w:rPr>
-          <w:b/>
-          <w:bCs/>
-          <w:i/>
-          <w:iCs/>
-          <w:sz w:val="23"/>
-          <w:szCs w:val="23"/>
-        </w:rPr>
-        <w:t xml:space="preserve">2. Please sign and submit the “Certification of Authorship” form (located in Blackboard) along with your solutions. </w:t>
-      </w:r>
-    </w:p>
-    <w:p>
-      <w:pPr>
-        <w:pStyle w:val="Default"/>
-        <w:rPr>
-          <w:sz w:val="23"/>
-          <w:szCs w:val="23"/>
-        </w:rPr>
-      </w:pPr>
-    </w:p>
-    <w:p>
-      <w:pPr>
-        <w:pStyle w:val="Default"/>
-        <w:rPr>
-          <w:sz w:val="23"/>
-          <w:szCs w:val="23"/>
-        </w:rPr>
-      </w:pPr>
-      <w:r>
-        <w:rPr>
-          <w:b/>
-          <w:bCs/>
-          <w:sz w:val="23"/>
-          <w:szCs w:val="23"/>
-        </w:rPr>
-        <w:t xml:space="preserve">Part 1. Textbook reading </w:t>
-      </w:r>
-    </w:p>
-    <w:p>
-      <w:pPr>
-        <w:pStyle w:val="Default"/>
-        <w:rPr>
-          <w:sz w:val="23"/>
-          <w:szCs w:val="23"/>
-        </w:rPr>
-      </w:pPr>
-      <w:r>
-        <w:rPr>
-          <w:sz w:val="23"/>
-          <w:szCs w:val="23"/>
-        </w:rPr>
-        <w:t xml:space="preserve">Chapter 1, Chapter 2 </w:t>
-      </w:r>
-    </w:p>
-    <w:p>
-      <w:pPr>
-        <w:pStyle w:val="Default"/>
-        <w:rPr>
-          <w:sz w:val="23"/>
-          <w:szCs w:val="23"/>
-        </w:rPr>
-      </w:pPr>
-      <w:r>
-        <w:rPr>
-          <w:b/>
-          <w:bCs/>
-          <w:sz w:val="23"/>
-          <w:szCs w:val="23"/>
-        </w:rPr>
-        <w:t xml:space="preserve">Part 2. Textbook questions </w:t>
-      </w:r>
-    </w:p>
-    <w:p>
-      <w:pPr>
-        <w:pStyle w:val="Default"/>
-        <w:rPr>
-          <w:sz w:val="23"/>
-          <w:szCs w:val="23"/>
-        </w:rPr>
-      </w:pPr>
-      <w:r>
-        <w:rPr>
-          <w:b/>
-          <w:bCs/>
-          <w:sz w:val="23"/>
-          <w:szCs w:val="23"/>
-        </w:rPr>
-        <w:t xml:space="preserve">Chapter 1. </w:t>
-      </w:r>
-      <w:r>
-        <w:rPr>
-          <w:sz w:val="23"/>
-          <w:szCs w:val="23"/>
-        </w:rPr>
-        <w:t xml:space="preserve">[30 points] </w:t>
-      </w:r>
+        <w:rPr>
+          <w:sz w:val="23"/>
+          <w:szCs w:val="23"/>
+        </w:rPr>
+      </w:pPr>
     </w:p>
     <w:p>
       <w:pPr>
@@ -320,7 +46,111 @@
           <w:szCs w:val="23"/>
           <w:highlight w:val="cyan"/>
         </w:rPr>
-        <w:t>- Protocols are what control the sending and receiving of information on the internet.to make sure everyone agrees on these standards the Internet Engineering Task Force is used to document these protocols through documents called request for comments. To reiterate a protocol formats and orders the communication between two entities and then acts accordingly.</w:t>
+        <w:t xml:space="preserve">- </w:t>
+      </w:r>
+      <w:r>
+        <w:rPr>
+          <w:sz w:val="23"/>
+          <w:szCs w:val="23"/>
+          <w:highlight w:val="cyan"/>
+        </w:rPr>
+        <w:t xml:space="preserve">A network </w:t>
+      </w:r>
+      <w:r>
+        <w:rPr>
+          <w:sz w:val="23"/>
+          <w:szCs w:val="23"/>
+          <w:highlight w:val="cyan"/>
+        </w:rPr>
+        <w:t>protocol formats and orders the communication between two entities and then acts accordingly.</w:t>
+      </w:r>
+      <w:r>
+        <w:rPr>
+          <w:sz w:val="23"/>
+          <w:szCs w:val="23"/>
+          <w:highlight w:val="cyan"/>
+        </w:rPr>
+        <w:t xml:space="preserve"> </w:t>
+      </w:r>
+      <w:r>
+        <w:rPr>
+          <w:sz w:val="23"/>
+          <w:szCs w:val="23"/>
+          <w:highlight w:val="cyan"/>
+        </w:rPr>
+        <w:t xml:space="preserve">Protocols are what control the sending and receiving </w:t>
+      </w:r>
+      <w:r>
+        <w:rPr>
+          <w:sz w:val="23"/>
+          <w:szCs w:val="23"/>
+          <w:highlight w:val="cyan"/>
+        </w:rPr>
+        <w:t>of information on the internet.</w:t>
+      </w:r>
+      <w:r>
+        <w:rPr>
+          <w:sz w:val="23"/>
+          <w:szCs w:val="23"/>
+          <w:highlight w:val="cyan"/>
+        </w:rPr>
+        <w:t xml:space="preserve"> </w:t>
+      </w:r>
+      <w:r>
+        <w:rPr>
+          <w:sz w:val="23"/>
+          <w:szCs w:val="23"/>
+          <w:highlight w:val="cyan"/>
+        </w:rPr>
+        <w:t>T</w:t>
+      </w:r>
+      <w:r>
+        <w:rPr>
+          <w:sz w:val="23"/>
+          <w:szCs w:val="23"/>
+          <w:highlight w:val="cyan"/>
+        </w:rPr>
+        <w:t>o make sure everyone agrees on these standards the Internet Engineering Task Force</w:t>
+      </w:r>
+      <w:r>
+        <w:rPr>
+          <w:sz w:val="23"/>
+          <w:szCs w:val="23"/>
+          <w:highlight w:val="cyan"/>
+        </w:rPr>
+        <w:t xml:space="preserve"> (IETF)</w:t>
+      </w:r>
+      <w:r>
+        <w:rPr>
+          <w:sz w:val="23"/>
+          <w:szCs w:val="23"/>
+          <w:highlight w:val="cyan"/>
+        </w:rPr>
+        <w:t xml:space="preserve"> is used to document these protocols through documents called </w:t>
+      </w:r>
+      <w:r>
+        <w:rPr>
+          <w:sz w:val="23"/>
+          <w:szCs w:val="23"/>
+          <w:highlight w:val="cyan"/>
+        </w:rPr>
+        <w:t>“</w:t>
+      </w:r>
+      <w:r>
+        <w:rPr>
+          <w:sz w:val="23"/>
+          <w:szCs w:val="23"/>
+          <w:highlight w:val="cyan"/>
+        </w:rPr>
+        <w:t>re</w:t>
+      </w:r>
+      <w:r>
+        <w:rPr>
+          <w:sz w:val="23"/>
+          <w:szCs w:val="23"/>
+          <w:highlight w:val="cyan"/>
+        </w:rPr>
+        <w:t>quest for comments” (RFC’s).</w:t>
       </w:r>
     </w:p>
     <w:p>
@@ -360,6 +190,7 @@
         <w:rPr>
           <w:sz w:val="23"/>
           <w:szCs w:val="23"/>
+          <w:highlight w:val="cyan"/>
         </w:rPr>
       </w:pPr>
       <w:r>
@@ -376,7 +207,23 @@
           <w:szCs w:val="23"/>
           <w:highlight w:val="cyan"/>
         </w:rPr>
-        <w:t>A peer to peer model is decentralized in nature, this is due to it not being dependent on dedicated centralized servers. Communications is done host to host, rather than host to server to host. A benefit of this is its self-scalability. Some disadvantages include, security, performance, and reliability.  One P2P application I have used is SKYPE. SKYPE is a tool I use every day to communicate and work with my team.</w:t>
+        <w:t xml:space="preserve">A peer to peer model is decentralized in nature, this is due to it not being dependent on dedicated centralized servers. Communications is done host to host, rather than host to server to host. A benefit of this is its self-scalability. Some disadvantages include, security, performance, and reliability.  One P2P application I have used is SKYPE. SKYPE is a tool I use every day to communicate and work with </w:t>
+      </w:r>
+      <w:r>
+        <w:rPr>
+          <w:sz w:val="23"/>
+          <w:szCs w:val="23"/>
+          <w:highlight w:val="cyan"/>
+        </w:rPr>
+        <w:t xml:space="preserve">my </w:t>
+      </w:r>
+      <w:r>
+        <w:rPr>
+          <w:sz w:val="23"/>
+          <w:szCs w:val="23"/>
+          <w:highlight w:val="cyan"/>
+        </w:rPr>
+        <w:t>team. It is P2P because communication is done host to host. Although it does use centralized servers for other tasks such as gathering network information.</w:t>
       </w:r>
     </w:p>
     <w:p>
@@ -388,6 +235,24 @@
           <w:szCs w:val="23"/>
         </w:rPr>
       </w:pPr>
+      <w:r>
+        <w:rPr>
+          <w:sz w:val="23"/>
+          <w:szCs w:val="23"/>
+          <w:highlight w:val="cyan"/>
+        </w:rPr>
+        <w:t>This is what makes it a hybrid P2P model.</w:t>
+      </w:r>
+    </w:p>
+    <w:p>
+      <w:pPr>
+        <w:pStyle w:val="Default"/>
+        <w:ind w:left="360"/>
+        <w:rPr>
+          <w:sz w:val="23"/>
+          <w:szCs w:val="23"/>
+        </w:rPr>
+      </w:pPr>
     </w:p>
     <w:p>
       <w:pPr>
@@ -461,7 +326,23 @@
           <w:szCs w:val="23"/>
           <w:highlight w:val="cyan"/>
         </w:rPr>
-        <w:t xml:space="preserve"> takes digital data and transforms them into tones to be transmitted back to the telecom </w:t>
+        <w:t xml:space="preserve"> ta</w:t>
+      </w:r>
+      <w:r>
+        <w:rPr>
+          <w:sz w:val="23"/>
+          <w:szCs w:val="23"/>
+          <w:highlight w:val="cyan"/>
+        </w:rPr>
+        <w:t xml:space="preserve">kes digital data and transforms it </w:t>
+      </w:r>
+      <w:r>
+        <w:rPr>
+          <w:sz w:val="23"/>
+          <w:szCs w:val="23"/>
+          <w:highlight w:val="cyan"/>
+        </w:rPr>
+        <w:t xml:space="preserve">into tones to be transmitted back to the telecom </w:t>
       </w:r>
       <w:r>
         <w:rPr>
@@ -485,33 +366,63 @@
           <w:szCs w:val="23"/>
           <w:highlight w:val="cyan"/>
         </w:rPr>
-        <w:t xml:space="preserve"> DSL is mainly designed for close proximity of the CO typically not being more than 5 - 10 miles away. DSL makes use of a phone line while coaxial cable networks take advantage of cable television infrastructure.</w:t>
-      </w:r>
-      <w:r>
-        <w:rPr>
-          <w:sz w:val="23"/>
-          <w:szCs w:val="23"/>
-          <w:highlight w:val="cyan"/>
-        </w:rPr>
-        <w:t xml:space="preserve"> Coaxial cable networks are typically faster but speed can be bogged down if multiple users are using it simultaneously. You can think of DSL as slower and direct while cable networks faster but </w:t>
-      </w:r>
-      <w:proofErr w:type="gramStart"/>
-      <w:r>
-        <w:rPr>
-          <w:sz w:val="23"/>
-          <w:szCs w:val="23"/>
-          <w:highlight w:val="cyan"/>
-        </w:rPr>
-        <w:t>shared</w:t>
-      </w:r>
-      <w:proofErr w:type="gramEnd"/>
-      <w:r>
-        <w:rPr>
-          <w:sz w:val="23"/>
-          <w:szCs w:val="23"/>
-          <w:highlight w:val="cyan"/>
-        </w:rPr>
-        <w:t>.</w:t>
+        <w:t xml:space="preserve"> DSL</w:t>
+      </w:r>
+      <w:r>
+        <w:rPr>
+          <w:sz w:val="23"/>
+          <w:szCs w:val="23"/>
+          <w:highlight w:val="cyan"/>
+        </w:rPr>
+        <w:t>,</w:t>
+      </w:r>
+      <w:r>
+        <w:rPr>
+          <w:sz w:val="23"/>
+          <w:szCs w:val="23"/>
+          <w:highlight w:val="cyan"/>
+        </w:rPr>
+        <w:t xml:space="preserve"> is mainly designed for close proximity of the CO typically not being more than 10 miles away. DSL makes use of a phone line while coaxial cable networks</w:t>
+      </w:r>
+      <w:r>
+        <w:rPr>
+          <w:sz w:val="23"/>
+          <w:szCs w:val="23"/>
+          <w:highlight w:val="cyan"/>
+        </w:rPr>
+        <w:t xml:space="preserve"> and</w:t>
+      </w:r>
+      <w:r>
+        <w:rPr>
+          <w:sz w:val="23"/>
+          <w:szCs w:val="23"/>
+          <w:highlight w:val="cyan"/>
+        </w:rPr>
+        <w:t xml:space="preserve"> take</w:t>
+      </w:r>
+      <w:r>
+        <w:rPr>
+          <w:sz w:val="23"/>
+          <w:szCs w:val="23"/>
+          <w:highlight w:val="cyan"/>
+        </w:rPr>
+        <w:t>s</w:t>
+      </w:r>
+      <w:r>
+        <w:rPr>
+          <w:sz w:val="23"/>
+          <w:szCs w:val="23"/>
+          <w:highlight w:val="cyan"/>
+        </w:rPr>
+        <w:t xml:space="preserve"> advantage of cable television infrastructure.</w:t>
+      </w:r>
+      <w:r>
+        <w:rPr>
+          <w:sz w:val="23"/>
+          <w:szCs w:val="23"/>
+          <w:highlight w:val="cyan"/>
+        </w:rPr>
+        <w:t xml:space="preserve"> Coaxial cable networks are typically faster but speed can be bogged down if multiple users are using it simultaneously. You can think of DSL as slower and direct while cable networks faster but shared.</w:t>
       </w:r>
     </w:p>
     <w:p>
@@ -567,18 +478,40 @@
           <w:szCs w:val="23"/>
           <w:highlight w:val="cyan"/>
         </w:rPr>
-        <w:t xml:space="preserve">- One drawback to the layering is that it may duplicate lower –layer functionality. For example, error recovery might be done in multiple layers. Another example is that two or more layers might be dependent on each other, such as a timestamp being needed that is only available in the other </w:t>
-      </w:r>
-      <w:proofErr w:type="spellStart"/>
-      <w:r>
-        <w:rPr>
-          <w:sz w:val="23"/>
-          <w:szCs w:val="23"/>
-          <w:highlight w:val="cyan"/>
-        </w:rPr>
-        <w:t>layer.This</w:t>
-      </w:r>
-      <w:proofErr w:type="spellEnd"/>
+        <w:t>- One drawback to</w:t>
+      </w:r>
+      <w:r>
+        <w:rPr>
+          <w:sz w:val="23"/>
+          <w:szCs w:val="23"/>
+          <w:highlight w:val="cyan"/>
+        </w:rPr>
+        <w:t xml:space="preserve"> layering </w:t>
+      </w:r>
+      <w:r>
+        <w:rPr>
+          <w:sz w:val="23"/>
+          <w:szCs w:val="23"/>
+          <w:highlight w:val="cyan"/>
+        </w:rPr>
+        <w:t xml:space="preserve">protocols is that it may duplicate lower </w:t>
+      </w:r>
+      <w:r>
+        <w:rPr>
+          <w:sz w:val="23"/>
+          <w:szCs w:val="23"/>
+          <w:highlight w:val="cyan"/>
+        </w:rPr>
+        <w:t xml:space="preserve">layer functionality. For example, error recovery might be done in multiple layers. Another example is that two or more layers might be dependent on each other, such as a timestamp being needed that is only available in the other </w:t>
+      </w:r>
+      <w:r>
+        <w:rPr>
+          <w:sz w:val="23"/>
+          <w:szCs w:val="23"/>
+          <w:highlight w:val="cyan"/>
+        </w:rPr>
+        <w:t>layer. This</w:t>
+      </w:r>
       <w:r>
         <w:rPr>
           <w:sz w:val="23"/>
@@ -655,16 +588,36 @@
           <w:szCs w:val="23"/>
           <w:highlight w:val="cyan"/>
         </w:rPr>
-        <w:t>size.</w:t>
-      </w:r>
-      <w:r>
-        <w:rPr>
-          <w:sz w:val="23"/>
-          <w:szCs w:val="23"/>
-          <w:highlight w:val="cyan"/>
-        </w:rPr>
-        <w:t xml:space="preserve"> Another Variable to take in account is network congestion.</w:t>
-      </w:r>
+        <w:t>size</w:t>
+      </w:r>
+      <w:r>
+        <w:rPr>
+          <w:sz w:val="23"/>
+          <w:szCs w:val="23"/>
+          <w:highlight w:val="cyan"/>
+        </w:rPr>
+        <w:t xml:space="preserve"> and R is the Rate.</w:t>
+      </w:r>
+    </w:p>
+    <w:p>
+      <w:pPr>
+        <w:pStyle w:val="Default"/>
+        <w:ind w:left="360"/>
+        <w:rPr>
+          <w:sz w:val="23"/>
+          <w:szCs w:val="23"/>
+        </w:rPr>
+      </w:pPr>
+    </w:p>
+    <w:p>
+      <w:pPr>
+        <w:pStyle w:val="Default"/>
+        <w:ind w:left="360"/>
+        <w:rPr>
+          <w:sz w:val="23"/>
+          <w:szCs w:val="23"/>
+        </w:rPr>
+      </w:pPr>
     </w:p>
     <w:p>
       <w:pPr>
@@ -703,6 +656,7 @@
           <w:sz w:val="23"/>
           <w:szCs w:val="23"/>
         </w:rPr>
+        <w:lastRenderedPageBreak/>
         <w:t xml:space="preserve">Suppose all links in a circuit-switched network use TDM with 8 slots and have a bit rate of 100Kbps. Also suppose it takes 500msec to establish an end-to-end circuit before a host starts transmission. How long does it take for Host A to transmit a file of 10,000 bits to Host B in this network? </w:t>
       </w:r>
     </w:p>
@@ -722,7 +676,87 @@
           <w:szCs w:val="23"/>
           <w:highlight w:val="cyan"/>
         </w:rPr>
-        <w:t>-Each circuit has a transmission rate of (100KBPS)/8 = 12.5 Kbps</w:t>
+        <w:t>-Each circuit has a transmission rate of (</w:t>
+      </w:r>
+      <w:r>
+        <w:rPr>
+          <w:sz w:val="23"/>
+          <w:szCs w:val="23"/>
+          <w:highlight w:val="cyan"/>
+        </w:rPr>
+        <w:t>100Kbps</w:t>
+      </w:r>
+      <w:r>
+        <w:rPr>
+          <w:sz w:val="23"/>
+          <w:szCs w:val="23"/>
+          <w:highlight w:val="cyan"/>
+        </w:rPr>
+        <w:t xml:space="preserve"> </w:t>
+      </w:r>
+      <w:r>
+        <w:rPr>
+          <w:sz w:val="23"/>
+          <w:szCs w:val="23"/>
+          <w:highlight w:val="cyan"/>
+        </w:rPr>
+        <w:t>/</w:t>
+      </w:r>
+      <w:r>
+        <w:rPr>
+          <w:sz w:val="23"/>
+          <w:szCs w:val="23"/>
+          <w:highlight w:val="cyan"/>
+        </w:rPr>
+        <w:t xml:space="preserve"> </w:t>
+      </w:r>
+      <w:r>
+        <w:rPr>
+          <w:sz w:val="23"/>
+          <w:szCs w:val="23"/>
+          <w:highlight w:val="cyan"/>
+        </w:rPr>
+        <w:t>8</w:t>
+      </w:r>
+      <w:r>
+        <w:rPr>
+          <w:sz w:val="23"/>
+          <w:szCs w:val="23"/>
+          <w:highlight w:val="cyan"/>
+        </w:rPr>
+        <w:t xml:space="preserve"> Slots)</w:t>
+      </w:r>
+      <w:r>
+        <w:rPr>
+          <w:sz w:val="23"/>
+          <w:szCs w:val="23"/>
+          <w:highlight w:val="cyan"/>
+        </w:rPr>
+        <w:t xml:space="preserve"> = </w:t>
+      </w:r>
+      <w:r>
+        <w:rPr>
+          <w:sz w:val="23"/>
+          <w:szCs w:val="23"/>
+          <w:highlight w:val="cyan"/>
+        </w:rPr>
+        <w:t>(</w:t>
+      </w:r>
+      <w:r>
+        <w:rPr>
+          <w:sz w:val="23"/>
+          <w:szCs w:val="23"/>
+          <w:highlight w:val="cyan"/>
+        </w:rPr>
+        <w:t>12.5 Kbps</w:t>
+      </w:r>
+      <w:r>
+        <w:rPr>
+          <w:sz w:val="23"/>
+          <w:szCs w:val="23"/>
+          <w:highlight w:val="cyan"/>
+        </w:rPr>
+        <w:t>).</w:t>
       </w:r>
     </w:p>
     <w:p>
@@ -741,7 +775,39 @@
           <w:szCs w:val="23"/>
           <w:highlight w:val="cyan"/>
         </w:rPr>
-        <w:t>So it takes 10,000 / 12,500 bps = .8 seconds to transmit file.</w:t>
+        <w:t xml:space="preserve">So it takes </w:t>
+      </w:r>
+      <w:r>
+        <w:rPr>
+          <w:sz w:val="23"/>
+          <w:szCs w:val="23"/>
+          <w:highlight w:val="cyan"/>
+        </w:rPr>
+        <w:t>(</w:t>
+      </w:r>
+      <w:r>
+        <w:rPr>
+          <w:sz w:val="23"/>
+          <w:szCs w:val="23"/>
+          <w:highlight w:val="cyan"/>
+        </w:rPr>
+        <w:t>10,000 / 12,500 bps</w:t>
+      </w:r>
+      <w:r>
+        <w:rPr>
+          <w:sz w:val="23"/>
+          <w:szCs w:val="23"/>
+          <w:highlight w:val="cyan"/>
+        </w:rPr>
+        <w:t>)</w:t>
+      </w:r>
+      <w:r>
+        <w:rPr>
+          <w:sz w:val="23"/>
+          <w:szCs w:val="23"/>
+          <w:highlight w:val="cyan"/>
+        </w:rPr>
+        <w:t xml:space="preserve"> = .8 seconds to transmit file.</w:t>
       </w:r>
     </w:p>
     <w:p>
@@ -754,49 +820,77 @@
           <w:highlight w:val="cyan"/>
         </w:rPr>
       </w:pPr>
-      <w:proofErr w:type="gramStart"/>
-      <w:r>
-        <w:rPr>
-          <w:sz w:val="23"/>
-          <w:szCs w:val="23"/>
-          <w:highlight w:val="cyan"/>
-        </w:rPr>
-        <w:t>plus</w:t>
-      </w:r>
-      <w:proofErr w:type="gramEnd"/>
-      <w:r>
-        <w:rPr>
-          <w:sz w:val="23"/>
-          <w:szCs w:val="23"/>
-          <w:highlight w:val="cyan"/>
-        </w:rPr>
-        <w:t xml:space="preserve"> 500 </w:t>
-      </w:r>
-      <w:proofErr w:type="spellStart"/>
-      <w:r>
-        <w:rPr>
-          <w:sz w:val="23"/>
-          <w:szCs w:val="23"/>
-          <w:highlight w:val="cyan"/>
-        </w:rPr>
-        <w:t>msec</w:t>
-      </w:r>
-      <w:proofErr w:type="spellEnd"/>
-      <w:r>
-        <w:rPr>
-          <w:sz w:val="23"/>
-          <w:szCs w:val="23"/>
-          <w:highlight w:val="cyan"/>
-        </w:rPr>
-        <w:t xml:space="preserve"> </w:t>
-      </w:r>
-      <w:r>
-        <w:rPr>
-          <w:sz w:val="23"/>
-          <w:szCs w:val="23"/>
-          <w:highlight w:val="cyan"/>
-        </w:rPr>
-        <w:t xml:space="preserve"> for establishment time. So .8sec + .5sec = 1.3 seconds.</w:t>
+      <w:r>
+        <w:rPr>
+          <w:sz w:val="23"/>
+          <w:szCs w:val="23"/>
+          <w:highlight w:val="cyan"/>
+        </w:rPr>
+        <w:t>Plus 500 m</w:t>
+      </w:r>
+      <w:r>
+        <w:rPr>
+          <w:sz w:val="23"/>
+          <w:szCs w:val="23"/>
+          <w:highlight w:val="cyan"/>
+        </w:rPr>
+        <w:t xml:space="preserve">sec for establishment time. So </w:t>
+      </w:r>
+      <w:r>
+        <w:rPr>
+          <w:sz w:val="23"/>
+          <w:szCs w:val="23"/>
+          <w:highlight w:val="cyan"/>
+        </w:rPr>
+        <w:t>(</w:t>
+      </w:r>
+      <w:r>
+        <w:rPr>
+          <w:sz w:val="23"/>
+          <w:szCs w:val="23"/>
+          <w:highlight w:val="cyan"/>
+        </w:rPr>
+        <w:t>.8sec + .5sec</w:t>
+      </w:r>
+      <w:r>
+        <w:rPr>
+          <w:sz w:val="23"/>
+          <w:szCs w:val="23"/>
+          <w:highlight w:val="cyan"/>
+        </w:rPr>
+        <w:t>)</w:t>
+      </w:r>
+      <w:r>
+        <w:rPr>
+          <w:sz w:val="23"/>
+          <w:szCs w:val="23"/>
+          <w:highlight w:val="cyan"/>
+        </w:rPr>
+        <w:t xml:space="preserve"> = </w:t>
+      </w:r>
+      <w:r>
+        <w:rPr>
+          <w:sz w:val="23"/>
+          <w:szCs w:val="23"/>
+          <w:highlight w:val="cyan"/>
+        </w:rPr>
+        <w:t>(</w:t>
+      </w:r>
+      <w:r>
+        <w:rPr>
+          <w:sz w:val="23"/>
+          <w:szCs w:val="23"/>
+          <w:highlight w:val="cyan"/>
+        </w:rPr>
+        <w:t>1.3 seconds.</w:t>
+      </w:r>
+      <w:r>
+        <w:rPr>
+          <w:sz w:val="23"/>
+          <w:szCs w:val="23"/>
+          <w:highlight w:val="cyan"/>
+        </w:rPr>
+        <w:t>)</w:t>
       </w:r>
     </w:p>
     <w:p>
@@ -892,7 +986,39 @@
           <w:szCs w:val="23"/>
           <w:highlight w:val="cyan"/>
         </w:rPr>
-        <w:t>-Skype is a P2P in regards that messages are sent directly from host-to-host without the need of an intermediary server. It is a client server in the fact that it does use servers to catalog client information such as IP addresses. So although messages are peer-to-peer other information for conducted through skype is used in a client – server fashion.</w:t>
+        <w:t xml:space="preserve">-Skype is a P2P in regards that messages are sent directly from host-to-host without the need of an </w:t>
+      </w:r>
+      <w:r>
+        <w:rPr>
+          <w:sz w:val="23"/>
+          <w:szCs w:val="23"/>
+          <w:highlight w:val="cyan"/>
+        </w:rPr>
+        <w:t>centralized</w:t>
+      </w:r>
+      <w:r>
+        <w:rPr>
+          <w:sz w:val="23"/>
+          <w:szCs w:val="23"/>
+          <w:highlight w:val="cyan"/>
+        </w:rPr>
+        <w:t xml:space="preserve"> server. It is a client server in the fact that it does use servers to catalog client information such as IP addresses. So</w:t>
+      </w:r>
+      <w:r>
+        <w:rPr>
+          <w:sz w:val="23"/>
+          <w:szCs w:val="23"/>
+          <w:highlight w:val="cyan"/>
+        </w:rPr>
+        <w:t>,</w:t>
+      </w:r>
+      <w:r>
+        <w:rPr>
+          <w:sz w:val="23"/>
+          <w:szCs w:val="23"/>
+          <w:highlight w:val="cyan"/>
+        </w:rPr>
+        <w:t xml:space="preserve"> although messages are peer-to-peer other information for conducted through skype is used in a client – server fashion.</w:t>
       </w:r>
     </w:p>
     <w:p>
@@ -929,45 +1055,112 @@
         <w:rPr>
           <w:highlight w:val="cyan"/>
         </w:rPr>
-        <w:t xml:space="preserve"> This guarantees flow control and delivery. UDP on the other hand is connectionless, it does not provide a guarantee of delivery.</w:t>
-      </w:r>
-      <w:r>
+        <w:t xml:space="preserve"> This guarantees flow control and delivery. UDP on the other hand is connectionless, it does not </w:t>
+      </w:r>
+      <w:r>
+        <w:rPr>
+          <w:highlight w:val="cyan"/>
+        </w:rPr>
+        <w:t>provide a guarantee of delivery and is typically faster but more unreliable since it does not require a 3 way handshake.</w:t>
+      </w:r>
+    </w:p>
+    <w:p>
+      <w:pPr>
+        <w:pStyle w:val="Default"/>
+      </w:pPr>
+    </w:p>
+    <w:p>
+      <w:pPr>
+        <w:pStyle w:val="Default"/>
+        <w:rPr>
+          <w:sz w:val="23"/>
+          <w:szCs w:val="23"/>
+        </w:rPr>
+      </w:pPr>
+      <w:r>
+        <w:rPr>
+          <w:sz w:val="23"/>
+          <w:szCs w:val="23"/>
+        </w:rPr>
+        <w:t xml:space="preserve">2.3 Why does the HTTP protocol run on top of TCP rather than on UDP? </w:t>
+      </w:r>
+    </w:p>
+    <w:p>
+      <w:pPr>
+        <w:pStyle w:val="Default"/>
+        <w:rPr>
+          <w:sz w:val="23"/>
+          <w:szCs w:val="23"/>
+        </w:rPr>
+      </w:pPr>
+      <w:r>
+        <w:rPr>
+          <w:sz w:val="23"/>
+          <w:szCs w:val="23"/>
+        </w:rPr>
         <w:t xml:space="preserve"> </w:t>
       </w:r>
-    </w:p>
-    <w:p>
-      <w:pPr>
-        <w:pStyle w:val="Default"/>
-      </w:pPr>
-    </w:p>
-    <w:p>
-      <w:pPr>
-        <w:pStyle w:val="Default"/>
-        <w:rPr>
-          <w:sz w:val="23"/>
-          <w:szCs w:val="23"/>
-        </w:rPr>
-      </w:pPr>
-      <w:r>
-        <w:rPr>
-          <w:sz w:val="23"/>
-          <w:szCs w:val="23"/>
-        </w:rPr>
-        <w:t xml:space="preserve">2.3 Why does the HTTP protocol run on top of TCP rather than on UDP? </w:t>
-      </w:r>
-    </w:p>
-    <w:p>
-      <w:pPr>
-        <w:pStyle w:val="Default"/>
-        <w:rPr>
-          <w:sz w:val="23"/>
-          <w:szCs w:val="23"/>
-        </w:rPr>
-      </w:pPr>
-      <w:r>
-        <w:rPr>
-          <w:sz w:val="23"/>
-          <w:szCs w:val="23"/>
+      <w:r>
+        <w:rPr>
+          <w:sz w:val="23"/>
+          <w:szCs w:val="23"/>
+          <w:highlight w:val="cyan"/>
+        </w:rPr>
+        <w:t>-HTTP uses TCP rather than UDP because TCP provides guarantee delivery and flow control. This mean</w:t>
+      </w:r>
+      <w:r>
+        <w:rPr>
+          <w:sz w:val="23"/>
+          <w:szCs w:val="23"/>
+          <w:highlight w:val="cyan"/>
+        </w:rPr>
+        <w:t>s</w:t>
+      </w:r>
+      <w:r>
+        <w:rPr>
+          <w:sz w:val="23"/>
+          <w:szCs w:val="23"/>
+          <w:highlight w:val="cyan"/>
+        </w:rPr>
+        <w:t xml:space="preserve"> HTTP does not need to do any special work for guaranteed delivery or</w:t>
+      </w:r>
+      <w:r>
+        <w:rPr>
+          <w:sz w:val="23"/>
+          <w:szCs w:val="23"/>
+          <w:highlight w:val="cyan"/>
+        </w:rPr>
+        <w:t xml:space="preserve"> for</w:t>
+      </w:r>
+      <w:r>
+        <w:rPr>
+          <w:sz w:val="23"/>
+          <w:szCs w:val="23"/>
+          <w:highlight w:val="cyan"/>
+        </w:rPr>
+        <w:t xml:space="preserve"> data</w:t>
+      </w:r>
+      <w:r>
+        <w:rPr>
+          <w:sz w:val="23"/>
+          <w:szCs w:val="23"/>
+          <w:highlight w:val="cyan"/>
+        </w:rPr>
+        <w:t xml:space="preserve"> to be </w:t>
+      </w:r>
+      <w:r>
+        <w:rPr>
+          <w:sz w:val="23"/>
+          <w:szCs w:val="23"/>
+          <w:highlight w:val="cyan"/>
+        </w:rPr>
+        <w:t>received intact.</w:t>
+      </w:r>
+      <w:r>
+        <w:rPr>
+          <w:sz w:val="23"/>
+          <w:szCs w:val="23"/>
+          <w:highlight w:val="cyan"/>
         </w:rPr>
         <w:t xml:space="preserve"> </w:t>
       </w:r>
@@ -977,39 +1170,57 @@
           <w:szCs w:val="23"/>
           <w:highlight w:val="cyan"/>
         </w:rPr>
-        <w:t>-HTTP uses TCP rather than UDP because TCP provides guarantee delivery and flow control. This mean HTTP does not need to do any special work for guaranteed delivery or</w:t>
-      </w:r>
-      <w:r>
-        <w:rPr>
-          <w:sz w:val="23"/>
-          <w:szCs w:val="23"/>
-          <w:highlight w:val="cyan"/>
-        </w:rPr>
-        <w:t xml:space="preserve"> for</w:t>
-      </w:r>
-      <w:r>
-        <w:rPr>
-          <w:sz w:val="23"/>
-          <w:szCs w:val="23"/>
-          <w:highlight w:val="cyan"/>
-        </w:rPr>
-        <w:t xml:space="preserve"> data</w:t>
-      </w:r>
-      <w:r>
-        <w:rPr>
-          <w:sz w:val="23"/>
-          <w:szCs w:val="23"/>
-          <w:highlight w:val="cyan"/>
-        </w:rPr>
-        <w:t xml:space="preserve"> to be </w:t>
-      </w:r>
-      <w:r>
-        <w:rPr>
-          <w:sz w:val="23"/>
-          <w:szCs w:val="23"/>
-          <w:highlight w:val="cyan"/>
-        </w:rPr>
-        <w:t>received intact.</w:t>
+        <w:t>This is taken care of at the lower level via TCP. If it were UDP there would be no guarantee of delivery or the information would be intact.</w:t>
+      </w:r>
+    </w:p>
+    <w:p>
+      <w:pPr>
+        <w:pStyle w:val="Default"/>
+        <w:rPr>
+          <w:sz w:val="23"/>
+          <w:szCs w:val="23"/>
+        </w:rPr>
+      </w:pPr>
+    </w:p>
+    <w:p>
+      <w:pPr>
+        <w:pStyle w:val="Default"/>
+        <w:rPr>
+          <w:sz w:val="23"/>
+          <w:szCs w:val="23"/>
+        </w:rPr>
+      </w:pPr>
+      <w:r>
+        <w:rPr>
+          <w:sz w:val="23"/>
+          <w:szCs w:val="23"/>
+        </w:rPr>
+        <w:t xml:space="preserve">2.4 Suppose you need to send one message to two different users: user1@example.com and user2@example.com. In terms of the SMTP commands, is there any difference between sending one separate message per user and sending only one message with multiple (two) recipients? Please explain. </w:t>
+      </w:r>
+    </w:p>
+    <w:p>
+      <w:pPr>
+        <w:pStyle w:val="Default"/>
+        <w:rPr>
+          <w:sz w:val="23"/>
+          <w:szCs w:val="23"/>
+        </w:rPr>
+      </w:pPr>
+      <w:r>
+        <w:rPr>
+          <w:sz w:val="23"/>
+          <w:szCs w:val="23"/>
+          <w:highlight w:val="cyan"/>
+        </w:rPr>
+        <w:t xml:space="preserve">-When sending an email to an </w:t>
+      </w:r>
+      <w:r>
+        <w:rPr>
+          <w:sz w:val="23"/>
+          <w:szCs w:val="23"/>
+          <w:highlight w:val="cyan"/>
+        </w:rPr>
+        <w:t>individual user, the SMTP commands would be Helo, Mail From, RCPT TO, DATA, and QUIT.</w:t>
       </w:r>
       <w:r>
         <w:rPr>
@@ -1025,81 +1236,132 @@
           <w:szCs w:val="23"/>
           <w:highlight w:val="cyan"/>
         </w:rPr>
-        <w:t>This is taken care of at the lower level via TCP. If it were UDP there would be no guarantee of delivery or the information would be intact.</w:t>
-      </w:r>
-    </w:p>
-    <w:p>
-      <w:pPr>
-        <w:pStyle w:val="Default"/>
-        <w:rPr>
-          <w:sz w:val="23"/>
-          <w:szCs w:val="23"/>
-        </w:rPr>
-      </w:pPr>
-    </w:p>
-    <w:p>
-      <w:pPr>
-        <w:pStyle w:val="Default"/>
-        <w:rPr>
-          <w:sz w:val="23"/>
-          <w:szCs w:val="23"/>
-        </w:rPr>
-      </w:pPr>
-      <w:r>
-        <w:rPr>
-          <w:sz w:val="23"/>
-          <w:szCs w:val="23"/>
-        </w:rPr>
-        <w:t xml:space="preserve">2.4 Suppose you need to send one message to two different users: user1@example.com and user2@example.com. In terms of the SMTP commands, is there any difference between sending one separate message per user and sending only one message with multiple (two) recipients? Please explain. </w:t>
-      </w:r>
-    </w:p>
-    <w:p>
-      <w:pPr>
-        <w:pStyle w:val="Default"/>
-        <w:rPr>
-          <w:sz w:val="23"/>
-          <w:szCs w:val="23"/>
-        </w:rPr>
-      </w:pPr>
-      <w:r>
-        <w:rPr>
-          <w:sz w:val="23"/>
-          <w:szCs w:val="23"/>
-          <w:highlight w:val="cyan"/>
-        </w:rPr>
-        <w:t xml:space="preserve">-When sending an email to an </w:t>
-      </w:r>
-      <w:r>
-        <w:rPr>
-          <w:sz w:val="23"/>
-          <w:szCs w:val="23"/>
-          <w:highlight w:val="cyan"/>
-        </w:rPr>
-        <w:t xml:space="preserve">individual user, the SMTP commands would be </w:t>
-      </w:r>
-      <w:proofErr w:type="spellStart"/>
-      <w:r>
-        <w:rPr>
-          <w:sz w:val="23"/>
-          <w:szCs w:val="23"/>
-          <w:highlight w:val="cyan"/>
-        </w:rPr>
-        <w:t>Helo</w:t>
-      </w:r>
-      <w:proofErr w:type="spellEnd"/>
-      <w:r>
-        <w:rPr>
-          <w:sz w:val="23"/>
-          <w:szCs w:val="23"/>
-          <w:highlight w:val="cyan"/>
-        </w:rPr>
-        <w:t>, Mail From, RCPT TO, DATA, and QUIT.</w:t>
-      </w:r>
-      <w:r>
-        <w:rPr>
-          <w:sz w:val="23"/>
-          <w:szCs w:val="23"/>
-          <w:highlight w:val="cyan"/>
+        <w:t xml:space="preserve">If you were to send the same email to two different </w:t>
+      </w:r>
+      <w:r>
+        <w:rPr>
+          <w:sz w:val="23"/>
+          <w:szCs w:val="23"/>
+          <w:highlight w:val="cyan"/>
+        </w:rPr>
+        <w:t>recipients on the same mail server you could send all the messages over the same TCP connection. Each message would begin with a new MAIL FROM, and would designate the end of a message with an isolated period. After all the messages were sent the QUIT command would be executed.</w:t>
+      </w:r>
+    </w:p>
+    <w:p>
+      <w:pPr>
+        <w:pStyle w:val="Default"/>
+        <w:rPr>
+          <w:sz w:val="23"/>
+          <w:szCs w:val="23"/>
+        </w:rPr>
+      </w:pPr>
+    </w:p>
+    <w:p>
+      <w:pPr>
+        <w:pStyle w:val="Default"/>
+        <w:rPr>
+          <w:sz w:val="23"/>
+          <w:szCs w:val="23"/>
+        </w:rPr>
+      </w:pPr>
+    </w:p>
+    <w:p>
+      <w:pPr>
+        <w:pStyle w:val="Default"/>
+        <w:rPr>
+          <w:sz w:val="23"/>
+          <w:szCs w:val="23"/>
+        </w:rPr>
+      </w:pPr>
+    </w:p>
+    <w:p>
+      <w:pPr>
+        <w:pStyle w:val="Default"/>
+        <w:rPr>
+          <w:sz w:val="23"/>
+          <w:szCs w:val="23"/>
+        </w:rPr>
+      </w:pPr>
+    </w:p>
+    <w:p>
+      <w:pPr>
+        <w:pStyle w:val="Default"/>
+        <w:rPr>
+          <w:sz w:val="23"/>
+          <w:szCs w:val="23"/>
+        </w:rPr>
+      </w:pPr>
+    </w:p>
+    <w:p>
+      <w:pPr>
+        <w:pStyle w:val="Default"/>
+        <w:rPr>
+          <w:sz w:val="23"/>
+          <w:szCs w:val="23"/>
+        </w:rPr>
+      </w:pPr>
+      <w:r>
+        <w:rPr>
+          <w:sz w:val="23"/>
+          <w:szCs w:val="23"/>
+        </w:rPr>
+        <w:lastRenderedPageBreak/>
+        <w:t xml:space="preserve">2.5 What are the two major types of queries for DNS name resolution? Explain. </w:t>
+      </w:r>
+    </w:p>
+    <w:p>
+      <w:pPr>
+        <w:pStyle w:val="Default"/>
+        <w:rPr>
+          <w:sz w:val="23"/>
+          <w:szCs w:val="23"/>
+        </w:rPr>
+      </w:pPr>
+      <w:r>
+        <w:rPr>
+          <w:sz w:val="23"/>
+          <w:szCs w:val="23"/>
+          <w:highlight w:val="cyan"/>
+        </w:rPr>
+        <w:t>-The two types of DNS queries are recursive and iterative. Recursive asks another DNS server to get the mappings of other servers, essentially sending the query upstream</w:t>
+      </w:r>
+      <w:r>
+        <w:rPr>
+          <w:sz w:val="23"/>
+          <w:szCs w:val="23"/>
+          <w:highlight w:val="cyan"/>
+        </w:rPr>
+        <w:t xml:space="preserve"> and when resolved this information is sent back down stream.</w:t>
+      </w:r>
+      <w:r>
+        <w:rPr>
+          <w:sz w:val="23"/>
+          <w:szCs w:val="23"/>
+          <w:highlight w:val="cyan"/>
+        </w:rPr>
+        <w:t>. While an iterative query will only have communication between the host and the server being queried keeping</w:t>
+      </w:r>
+      <w:r>
+        <w:rPr>
+          <w:sz w:val="23"/>
+          <w:szCs w:val="23"/>
+          <w:highlight w:val="cyan"/>
+        </w:rPr>
+        <w:t xml:space="preserve"> the communication between them and not upstream.</w:t>
+      </w:r>
+    </w:p>
+    <w:p>
+      <w:pPr>
+        <w:pStyle w:val="Default"/>
+        <w:rPr>
+          <w:sz w:val="23"/>
+          <w:szCs w:val="23"/>
+        </w:rPr>
+      </w:pPr>
+      <w:r>
+        <w:rPr>
+          <w:sz w:val="23"/>
+          <w:szCs w:val="23"/>
         </w:rPr>
         <w:t xml:space="preserve"> </w:t>
       </w:r>
@@ -1107,82 +1369,6 @@
         <w:rPr>
           <w:sz w:val="23"/>
           <w:szCs w:val="23"/>
-          <w:highlight w:val="cyan"/>
-        </w:rPr>
-        <w:t xml:space="preserve">If you were to send the same email to two different </w:t>
-      </w:r>
-      <w:r>
-        <w:rPr>
-          <w:sz w:val="23"/>
-          <w:szCs w:val="23"/>
-          <w:highlight w:val="cyan"/>
-        </w:rPr>
-        <w:t xml:space="preserve">recipients on the </w:t>
-      </w:r>
-      <w:r>
-        <w:rPr>
-          <w:sz w:val="23"/>
-          <w:szCs w:val="23"/>
-          <w:highlight w:val="cyan"/>
-        </w:rPr>
-        <w:lastRenderedPageBreak/>
-        <w:t>same mail server you could send all the messages over the same TCP connection. Each message would begin with a new MAIL FROM, and would designate the end of a message with an isolated period. After all the messages were sent the QUIT command would be executed.</w:t>
-      </w:r>
-    </w:p>
-    <w:p>
-      <w:pPr>
-        <w:pStyle w:val="Default"/>
-        <w:rPr>
-          <w:sz w:val="23"/>
-          <w:szCs w:val="23"/>
-        </w:rPr>
-      </w:pPr>
-    </w:p>
-    <w:p>
-      <w:pPr>
-        <w:pStyle w:val="Default"/>
-        <w:rPr>
-          <w:sz w:val="23"/>
-          <w:szCs w:val="23"/>
-        </w:rPr>
-      </w:pPr>
-      <w:r>
-        <w:rPr>
-          <w:sz w:val="23"/>
-          <w:szCs w:val="23"/>
-        </w:rPr>
-        <w:t xml:space="preserve">2.5 What are the two major types of queries for DNS name resolution? Explain. </w:t>
-      </w:r>
-    </w:p>
-    <w:p>
-      <w:pPr>
-        <w:pStyle w:val="Default"/>
-        <w:rPr>
-          <w:sz w:val="23"/>
-          <w:szCs w:val="23"/>
-        </w:rPr>
-      </w:pPr>
-      <w:r>
-        <w:rPr>
-          <w:sz w:val="23"/>
-          <w:szCs w:val="23"/>
-          <w:highlight w:val="cyan"/>
-        </w:rPr>
-        <w:t>-The two types of DNS queries are recursive and iterative. Recursive asks another DNS server to get the mappings of other servers, essentially sending the query upstream. While an iterative query will only have communication between the host and the server being queried keeping the communication between them.</w:t>
-      </w:r>
-    </w:p>
-    <w:p>
-      <w:pPr>
-        <w:pStyle w:val="Default"/>
-        <w:rPr>
-          <w:sz w:val="23"/>
-          <w:szCs w:val="23"/>
-        </w:rPr>
-      </w:pPr>
-      <w:r>
-        <w:rPr>
-          <w:sz w:val="23"/>
-          <w:szCs w:val="23"/>
         </w:rPr>
         <w:t xml:space="preserve"> </w:t>
       </w:r>
@@ -1193,173 +1379,89 @@
         </w:rPr>
         <w:t xml:space="preserve"> </w:t>
       </w:r>
-      <w:r>
-        <w:rPr>
-          <w:sz w:val="23"/>
-          <w:szCs w:val="23"/>
-        </w:rPr>
-        <w:t xml:space="preserve"> </w:t>
-      </w:r>
-    </w:p>
-    <w:p>
-      <w:pPr>
-        <w:pStyle w:val="Default"/>
-        <w:rPr>
-          <w:sz w:val="23"/>
-          <w:szCs w:val="23"/>
-        </w:rPr>
-      </w:pPr>
-      <w:r>
-        <w:rPr>
-          <w:sz w:val="23"/>
-          <w:szCs w:val="23"/>
-        </w:rPr>
-        <w:t xml:space="preserve">2.6 Install and compile the Python programs </w:t>
-      </w:r>
-      <w:proofErr w:type="spellStart"/>
-      <w:r>
-        <w:rPr>
-          <w:sz w:val="23"/>
-          <w:szCs w:val="23"/>
-        </w:rPr>
-        <w:t>TCPClient</w:t>
-      </w:r>
-      <w:proofErr w:type="spellEnd"/>
-      <w:r>
-        <w:rPr>
-          <w:sz w:val="23"/>
-          <w:szCs w:val="23"/>
-        </w:rPr>
-        <w:t xml:space="preserve"> and </w:t>
-      </w:r>
-      <w:proofErr w:type="spellStart"/>
-      <w:r>
-        <w:rPr>
-          <w:sz w:val="23"/>
-          <w:szCs w:val="23"/>
-        </w:rPr>
-        <w:t>UDPClient</w:t>
-      </w:r>
-      <w:proofErr w:type="spellEnd"/>
-      <w:r>
-        <w:rPr>
-          <w:sz w:val="23"/>
-          <w:szCs w:val="23"/>
-        </w:rPr>
-        <w:t xml:space="preserve"> (refer to Chapter 2 of the textbook) on one host and </w:t>
-      </w:r>
-      <w:proofErr w:type="spellStart"/>
-      <w:r>
-        <w:rPr>
-          <w:sz w:val="23"/>
-          <w:szCs w:val="23"/>
-        </w:rPr>
-        <w:t>TCPServer</w:t>
-      </w:r>
-      <w:proofErr w:type="spellEnd"/>
-      <w:r>
-        <w:rPr>
-          <w:sz w:val="23"/>
-          <w:szCs w:val="23"/>
-        </w:rPr>
-        <w:t xml:space="preserve"> and </w:t>
-      </w:r>
-      <w:proofErr w:type="spellStart"/>
-      <w:r>
-        <w:rPr>
-          <w:sz w:val="23"/>
-          <w:szCs w:val="23"/>
-        </w:rPr>
-        <w:t>UDPServer</w:t>
-      </w:r>
-      <w:proofErr w:type="spellEnd"/>
-      <w:r>
-        <w:rPr>
-          <w:sz w:val="23"/>
-          <w:szCs w:val="23"/>
-        </w:rPr>
-        <w:t xml:space="preserve"> on another host. </w:t>
-      </w:r>
-    </w:p>
-    <w:p>
-      <w:pPr>
-        <w:pStyle w:val="Default"/>
-        <w:rPr>
-          <w:sz w:val="23"/>
-          <w:szCs w:val="23"/>
-        </w:rPr>
-      </w:pPr>
-      <w:r>
-        <w:rPr>
-          <w:sz w:val="23"/>
-          <w:szCs w:val="23"/>
-        </w:rPr>
-        <w:t xml:space="preserve">a. Suppose you run </w:t>
-      </w:r>
-      <w:proofErr w:type="spellStart"/>
-      <w:r>
-        <w:rPr>
-          <w:sz w:val="23"/>
-          <w:szCs w:val="23"/>
-        </w:rPr>
-        <w:t>TCPClient</w:t>
-      </w:r>
-      <w:proofErr w:type="spellEnd"/>
-      <w:r>
-        <w:rPr>
-          <w:sz w:val="23"/>
-          <w:szCs w:val="23"/>
-        </w:rPr>
-        <w:t xml:space="preserve"> before you run </w:t>
-      </w:r>
-      <w:proofErr w:type="spellStart"/>
-      <w:r>
-        <w:rPr>
-          <w:sz w:val="23"/>
-          <w:szCs w:val="23"/>
-        </w:rPr>
-        <w:t>TCPServer</w:t>
-      </w:r>
-      <w:proofErr w:type="spellEnd"/>
-      <w:r>
-        <w:rPr>
-          <w:sz w:val="23"/>
-          <w:szCs w:val="23"/>
-        </w:rPr>
-        <w:t xml:space="preserve">. What happens? Why? </w:t>
-      </w:r>
-    </w:p>
-    <w:p>
-      <w:pPr>
-        <w:pStyle w:val="Default"/>
-        <w:rPr>
-          <w:sz w:val="23"/>
-          <w:szCs w:val="23"/>
-        </w:rPr>
-      </w:pPr>
-      <w:r>
-        <w:rPr>
-          <w:sz w:val="23"/>
-          <w:szCs w:val="23"/>
-          <w:highlight w:val="cyan"/>
-        </w:rPr>
-        <w:t xml:space="preserve">TCP CLIENT BEFORE SERVER </w:t>
-      </w:r>
-      <w:r>
-        <w:rPr>
-          <w:sz w:val="23"/>
-          <w:szCs w:val="23"/>
-          <w:highlight w:val="cyan"/>
-        </w:rPr>
-        <w:t>T</w:t>
-      </w:r>
-      <w:r>
-        <w:rPr>
-          <w:sz w:val="23"/>
-          <w:szCs w:val="23"/>
-          <w:highlight w:val="cyan"/>
-        </w:rPr>
-        <w:t>imeout</w:t>
+    </w:p>
+    <w:p>
+      <w:pPr>
+        <w:pStyle w:val="Default"/>
+        <w:rPr>
+          <w:sz w:val="23"/>
+          <w:szCs w:val="23"/>
+        </w:rPr>
+      </w:pPr>
+      <w:r>
+        <w:rPr>
+          <w:sz w:val="23"/>
+          <w:szCs w:val="23"/>
+        </w:rPr>
+        <w:t xml:space="preserve">2.6 Install and compile the Python programs TCPClient and UDPClient (refer to Chapter 2 of the textbook) on one host and TCPServer and UDPServer on another host. </w:t>
+      </w:r>
+    </w:p>
+    <w:p>
+      <w:pPr>
+        <w:pStyle w:val="Default"/>
+        <w:rPr>
+          <w:sz w:val="23"/>
+          <w:szCs w:val="23"/>
+        </w:rPr>
+      </w:pPr>
+    </w:p>
+    <w:p>
+      <w:pPr>
+        <w:pStyle w:val="Default"/>
+        <w:rPr>
+          <w:sz w:val="23"/>
+          <w:szCs w:val="23"/>
+        </w:rPr>
+      </w:pPr>
+      <w:r>
+        <w:rPr>
+          <w:sz w:val="23"/>
+          <w:szCs w:val="23"/>
+        </w:rPr>
+        <w:t xml:space="preserve">a. Suppose you run TCPClient before you run TCPServer. What happens? Why? </w:t>
+      </w:r>
+    </w:p>
+    <w:p>
+      <w:pPr>
+        <w:pStyle w:val="Default"/>
+        <w:rPr>
+          <w:sz w:val="23"/>
+          <w:szCs w:val="23"/>
+          <w:highlight w:val="cyan"/>
+        </w:rPr>
+      </w:pPr>
+      <w:r>
+        <w:rPr>
+          <w:sz w:val="23"/>
+          <w:szCs w:val="23"/>
+          <w:highlight w:val="cyan"/>
+        </w:rPr>
+        <w:t>-</w:t>
+      </w:r>
+      <w:r>
+        <w:rPr>
+          <w:sz w:val="23"/>
+          <w:szCs w:val="23"/>
+          <w:highlight w:val="cyan"/>
+        </w:rPr>
+        <w:t>If you run the TCPClient before the TCPServer you will get an Exception for a Connection being timed out. This is because your server is not running for the initial request to respond back to.</w:t>
+      </w:r>
+    </w:p>
+    <w:p>
+      <w:pPr>
+        <w:pStyle w:val="Default"/>
+        <w:rPr>
+          <w:sz w:val="23"/>
+          <w:szCs w:val="23"/>
+        </w:rPr>
+      </w:pPr>
+      <w:r>
+        <w:rPr>
+          <w:sz w:val="23"/>
+          <w:szCs w:val="23"/>
+          <w:highlight w:val="cyan"/>
+        </w:rPr>
+        <w:t>Since TCP is connection oriented the initial request sends out a SYN packet, and in this case never receives the responding SYN/ACK flags from the server.</w:t>
       </w:r>
     </w:p>
     <w:p>
@@ -1390,7 +1492,7 @@
                     <pic:cNvPicPr/>
                   </pic:nvPicPr>
                   <pic:blipFill>
-                    <a:blip r:embed="rId5"/>
+                    <a:blip r:embed="rId7"/>
                     <a:stretch>
                       <a:fillRect/>
                     </a:stretch>
@@ -1523,7 +1625,6 @@
           <w:sz w:val="23"/>
           <w:szCs w:val="23"/>
         </w:rPr>
-        <w:lastRenderedPageBreak/>
         <w:t>b</w:t>
       </w:r>
       <w:r>
@@ -1531,59 +1632,81 @@
           <w:sz w:val="23"/>
           <w:szCs w:val="23"/>
         </w:rPr>
-        <w:t xml:space="preserve">. Suppose you run </w:t>
-      </w:r>
-      <w:proofErr w:type="spellStart"/>
-      <w:r>
-        <w:rPr>
-          <w:sz w:val="23"/>
-          <w:szCs w:val="23"/>
-        </w:rPr>
-        <w:t>UDPClient</w:t>
-      </w:r>
-      <w:proofErr w:type="spellEnd"/>
-      <w:r>
-        <w:rPr>
-          <w:sz w:val="23"/>
-          <w:szCs w:val="23"/>
-        </w:rPr>
-        <w:t xml:space="preserve"> before you run </w:t>
-      </w:r>
-      <w:proofErr w:type="spellStart"/>
-      <w:r>
-        <w:rPr>
-          <w:sz w:val="23"/>
-          <w:szCs w:val="23"/>
-        </w:rPr>
-        <w:t>UDPServer</w:t>
-      </w:r>
-      <w:proofErr w:type="spellEnd"/>
-      <w:r>
-        <w:rPr>
-          <w:sz w:val="23"/>
-          <w:szCs w:val="23"/>
-        </w:rPr>
-        <w:t xml:space="preserve">. What happens? Why? </w:t>
-      </w:r>
-    </w:p>
-    <w:p>
-      <w:pPr>
-        <w:pStyle w:val="Default"/>
-        <w:rPr>
-          <w:sz w:val="23"/>
-          <w:szCs w:val="23"/>
-        </w:rPr>
-      </w:pPr>
-      <w:proofErr w:type="gramStart"/>
-      <w:r>
-        <w:rPr>
-          <w:sz w:val="23"/>
-          <w:szCs w:val="23"/>
-          <w:highlight w:val="cyan"/>
-        </w:rPr>
-        <w:t>nothing</w:t>
-      </w:r>
-      <w:proofErr w:type="gramEnd"/>
+        <w:t xml:space="preserve">. Suppose you run UDPClient before you run UDPServer. What happens? Why? </w:t>
+      </w:r>
+    </w:p>
+    <w:p>
+      <w:pPr>
+        <w:pStyle w:val="Default"/>
+        <w:rPr>
+          <w:sz w:val="23"/>
+          <w:szCs w:val="23"/>
+        </w:rPr>
+      </w:pPr>
+      <w:r>
+        <w:rPr>
+          <w:sz w:val="23"/>
+          <w:szCs w:val="23"/>
+          <w:highlight w:val="cyan"/>
+        </w:rPr>
+        <w:t>-</w:t>
+      </w:r>
+      <w:r>
+        <w:rPr>
+          <w:sz w:val="23"/>
+          <w:szCs w:val="23"/>
+          <w:highlight w:val="cyan"/>
+        </w:rPr>
+        <w:t>When running UDPClient before UDPServer you never get an error</w:t>
+      </w:r>
+      <w:r>
+        <w:rPr>
+          <w:sz w:val="23"/>
+          <w:szCs w:val="23"/>
+          <w:highlight w:val="cyan"/>
+        </w:rPr>
+        <w:t xml:space="preserve"> or exception</w:t>
+      </w:r>
+      <w:r>
+        <w:rPr>
+          <w:sz w:val="23"/>
+          <w:szCs w:val="23"/>
+          <w:highlight w:val="cyan"/>
+        </w:rPr>
+        <w:t>.</w:t>
+      </w:r>
+      <w:r>
+        <w:rPr>
+          <w:sz w:val="23"/>
+          <w:szCs w:val="23"/>
+          <w:highlight w:val="cyan"/>
+        </w:rPr>
+        <w:t xml:space="preserve"> </w:t>
+      </w:r>
+      <w:r>
+        <w:rPr>
+          <w:sz w:val="23"/>
+          <w:szCs w:val="23"/>
+          <w:highlight w:val="cyan"/>
+        </w:rPr>
+        <w:t>Only a blank console.</w:t>
+      </w:r>
+      <w:r>
+        <w:rPr>
+          <w:sz w:val="23"/>
+          <w:szCs w:val="23"/>
+          <w:highlight w:val="cyan"/>
+        </w:rPr>
+        <w:t xml:space="preserve"> </w:t>
+      </w:r>
+      <w:r>
+        <w:rPr>
+          <w:sz w:val="23"/>
+          <w:szCs w:val="23"/>
+          <w:highlight w:val="cyan"/>
+        </w:rPr>
+        <w:t>This is because UPD is connectionless and does not rely on a response. It simply broadcasts out hoping for a response. In this case there is none since our server is not running listening for requests. UDP does not guarantee delivery that is why there is no connection timed out exception.</w:t>
+      </w:r>
     </w:p>
     <w:p>
       <w:pPr>
@@ -1613,7 +1736,7 @@
                     <pic:cNvPicPr/>
                   </pic:nvPicPr>
                   <pic:blipFill>
-                    <a:blip r:embed="rId6"/>
+                    <a:blip r:embed="rId8"/>
                     <a:stretch>
                       <a:fillRect/>
                     </a:stretch>
@@ -1642,11 +1765,84 @@
           <w:szCs w:val="23"/>
         </w:rPr>
       </w:pPr>
-      <w:r>
-        <w:rPr>
-          <w:sz w:val="23"/>
-          <w:szCs w:val="23"/>
-        </w:rPr>
+    </w:p>
+    <w:p>
+      <w:pPr>
+        <w:pStyle w:val="Default"/>
+        <w:rPr>
+          <w:sz w:val="23"/>
+          <w:szCs w:val="23"/>
+        </w:rPr>
+      </w:pPr>
+    </w:p>
+    <w:p>
+      <w:pPr>
+        <w:pStyle w:val="Default"/>
+        <w:rPr>
+          <w:sz w:val="23"/>
+          <w:szCs w:val="23"/>
+        </w:rPr>
+      </w:pPr>
+    </w:p>
+    <w:p>
+      <w:pPr>
+        <w:pStyle w:val="Default"/>
+        <w:rPr>
+          <w:sz w:val="23"/>
+          <w:szCs w:val="23"/>
+        </w:rPr>
+      </w:pPr>
+    </w:p>
+    <w:p>
+      <w:pPr>
+        <w:pStyle w:val="Default"/>
+        <w:rPr>
+          <w:sz w:val="23"/>
+          <w:szCs w:val="23"/>
+        </w:rPr>
+      </w:pPr>
+    </w:p>
+    <w:p>
+      <w:pPr>
+        <w:pStyle w:val="Default"/>
+        <w:rPr>
+          <w:sz w:val="23"/>
+          <w:szCs w:val="23"/>
+        </w:rPr>
+      </w:pPr>
+    </w:p>
+    <w:p>
+      <w:pPr>
+        <w:pStyle w:val="Default"/>
+        <w:rPr>
+          <w:sz w:val="23"/>
+          <w:szCs w:val="23"/>
+        </w:rPr>
+      </w:pPr>
+    </w:p>
+    <w:p>
+      <w:pPr>
+        <w:pStyle w:val="Default"/>
+        <w:rPr>
+          <w:sz w:val="23"/>
+          <w:szCs w:val="23"/>
+        </w:rPr>
+      </w:pPr>
+    </w:p>
+    <w:p>
+      <w:pPr>
+        <w:pStyle w:val="Default"/>
+        <w:rPr>
+          <w:sz w:val="23"/>
+          <w:szCs w:val="23"/>
+        </w:rPr>
+      </w:pPr>
+      <w:r>
+        <w:rPr>
+          <w:sz w:val="23"/>
+          <w:szCs w:val="23"/>
+        </w:rPr>
+        <w:lastRenderedPageBreak/>
         <w:t xml:space="preserve">c. What happens if you use different port numbers for the client and server sides? </w:t>
       </w:r>
     </w:p>
@@ -1682,14 +1878,16 @@
               <w:rPr>
                 <w:sz w:val="23"/>
                 <w:szCs w:val="23"/>
+                <w:highlight w:val="cyan"/>
               </w:rPr>
             </w:pPr>
             <w:r>
               <w:rPr>
                 <w:sz w:val="23"/>
                 <w:szCs w:val="23"/>
+                <w:highlight w:val="cyan"/>
               </w:rPr>
-              <w:t>Time out</w:t>
+              <w:t>TCP – You get a connection timed out because they are listening on different ports and the server never replies to the initial request.</w:t>
             </w:r>
           </w:p>
         </w:tc>
@@ -1703,14 +1901,48 @@
               <w:rPr>
                 <w:sz w:val="23"/>
                 <w:szCs w:val="23"/>
+                <w:highlight w:val="cyan"/>
               </w:rPr>
             </w:pPr>
             <w:r>
               <w:rPr>
                 <w:sz w:val="23"/>
                 <w:szCs w:val="23"/>
+                <w:highlight w:val="cyan"/>
               </w:rPr>
-              <w:t>nothing</w:t>
+              <w:t xml:space="preserve">UDP- </w:t>
+            </w:r>
+            <w:r>
+              <w:rPr>
+                <w:sz w:val="23"/>
+                <w:szCs w:val="23"/>
+                <w:highlight w:val="cyan"/>
+              </w:rPr>
+              <w:t>You get a b</w:t>
+            </w:r>
+            <w:r>
+              <w:rPr>
+                <w:sz w:val="23"/>
+                <w:szCs w:val="23"/>
+                <w:highlight w:val="cyan"/>
+              </w:rPr>
+              <w:t xml:space="preserve">lank console, UDP never knows if its request gets answered. In this case it doesn’t because the server is listening on a different port and </w:t>
+            </w:r>
+            <w:r>
+              <w:rPr>
+                <w:sz w:val="23"/>
+                <w:szCs w:val="23"/>
+                <w:highlight w:val="cyan"/>
+              </w:rPr>
+              <w:t>cannot</w:t>
+            </w:r>
+            <w:r>
+              <w:rPr>
+                <w:sz w:val="23"/>
+                <w:szCs w:val="23"/>
+                <w:highlight w:val="cyan"/>
+              </w:rPr>
+              <w:t xml:space="preserve"> hear the initial request.</w:t>
             </w:r>
           </w:p>
         </w:tc>
@@ -1732,7 +1964,6 @@
               <w:rPr>
                 <w:noProof/>
               </w:rPr>
-              <w:lastRenderedPageBreak/>
               <w:drawing>
                 <wp:inline distT="0" distB="0" distL="0" distR="0" wp14:anchorId="1F6D9A5D" wp14:editId="29075AAD">
                   <wp:extent cx="2676525" cy="3156237"/>
@@ -1749,7 +1980,7 @@
                           <pic:cNvPicPr/>
                         </pic:nvPicPr>
                         <pic:blipFill>
-                          <a:blip r:embed="rId7"/>
+                          <a:blip r:embed="rId9"/>
                           <a:stretch>
                             <a:fillRect/>
                           </a:stretch>
@@ -1803,7 +2034,7 @@
                           <pic:cNvPicPr/>
                         </pic:nvPicPr>
                         <pic:blipFill>
-                          <a:blip r:embed="rId8"/>
+                          <a:blip r:embed="rId10"/>
                           <a:stretch>
                             <a:fillRect/>
                           </a:stretch>
@@ -1979,6 +2210,114 @@
           <w:szCs w:val="23"/>
         </w:rPr>
       </w:pPr>
+    </w:p>
+    <w:p>
+      <w:pPr>
+        <w:pStyle w:val="Default"/>
+        <w:rPr>
+          <w:sz w:val="23"/>
+          <w:szCs w:val="23"/>
+        </w:rPr>
+      </w:pPr>
+    </w:p>
+    <w:p>
+      <w:pPr>
+        <w:pStyle w:val="Default"/>
+        <w:rPr>
+          <w:sz w:val="23"/>
+          <w:szCs w:val="23"/>
+        </w:rPr>
+      </w:pPr>
+    </w:p>
+    <w:p>
+      <w:pPr>
+        <w:pStyle w:val="Default"/>
+        <w:rPr>
+          <w:sz w:val="23"/>
+          <w:szCs w:val="23"/>
+        </w:rPr>
+      </w:pPr>
+    </w:p>
+    <w:p>
+      <w:pPr>
+        <w:pStyle w:val="Default"/>
+        <w:rPr>
+          <w:sz w:val="23"/>
+          <w:szCs w:val="23"/>
+        </w:rPr>
+      </w:pPr>
+    </w:p>
+    <w:p>
+      <w:pPr>
+        <w:pStyle w:val="Default"/>
+        <w:rPr>
+          <w:sz w:val="23"/>
+          <w:szCs w:val="23"/>
+        </w:rPr>
+      </w:pPr>
+    </w:p>
+    <w:p>
+      <w:pPr>
+        <w:pStyle w:val="Default"/>
+        <w:rPr>
+          <w:sz w:val="23"/>
+          <w:szCs w:val="23"/>
+        </w:rPr>
+      </w:pPr>
+    </w:p>
+    <w:p>
+      <w:pPr>
+        <w:pStyle w:val="Default"/>
+        <w:rPr>
+          <w:sz w:val="23"/>
+          <w:szCs w:val="23"/>
+        </w:rPr>
+      </w:pPr>
+    </w:p>
+    <w:p>
+      <w:pPr>
+        <w:pStyle w:val="Default"/>
+        <w:rPr>
+          <w:sz w:val="23"/>
+          <w:szCs w:val="23"/>
+        </w:rPr>
+      </w:pPr>
+    </w:p>
+    <w:p>
+      <w:pPr>
+        <w:pStyle w:val="Default"/>
+        <w:rPr>
+          <w:sz w:val="23"/>
+          <w:szCs w:val="23"/>
+        </w:rPr>
+      </w:pPr>
+    </w:p>
+    <w:p>
+      <w:pPr>
+        <w:pStyle w:val="Default"/>
+        <w:rPr>
+          <w:sz w:val="23"/>
+          <w:szCs w:val="23"/>
+        </w:rPr>
+      </w:pPr>
+    </w:p>
+    <w:p>
+      <w:pPr>
+        <w:pStyle w:val="Default"/>
+        <w:rPr>
+          <w:sz w:val="23"/>
+          <w:szCs w:val="23"/>
+        </w:rPr>
+      </w:pPr>
+    </w:p>
+    <w:p>
+      <w:pPr>
+        <w:pStyle w:val="Default"/>
+        <w:rPr>
+          <w:sz w:val="23"/>
+          <w:szCs w:val="23"/>
+        </w:rPr>
+      </w:pPr>
       <w:r>
         <w:rPr>
           <w:b/>
@@ -1986,6 +2325,7 @@
           <w:sz w:val="23"/>
           <w:szCs w:val="23"/>
         </w:rPr>
+        <w:lastRenderedPageBreak/>
         <w:t xml:space="preserve">Part 3. Practical assignment </w:t>
       </w:r>
       <w:r>
@@ -2009,23 +2349,7 @@
           <w:sz w:val="23"/>
           <w:szCs w:val="23"/>
         </w:rPr>
-        <w:t>See the instructions in the “Wireshark_Intro.pdf” file for details on how to download and run a powerful network monitoring tool (</w:t>
-      </w:r>
-      <w:proofErr w:type="spellStart"/>
-      <w:r>
-        <w:rPr>
-          <w:sz w:val="23"/>
-          <w:szCs w:val="23"/>
-        </w:rPr>
-        <w:t>a.k.a</w:t>
-      </w:r>
-      <w:proofErr w:type="spellEnd"/>
-      <w:r>
-        <w:rPr>
-          <w:sz w:val="23"/>
-          <w:szCs w:val="23"/>
-        </w:rPr>
-        <w:t xml:space="preserve"> network sniffer) – Wireshark. Answer the questions listed in the file based on your experience with Wireshark. Please include necessary screenshots in your submission.</w:t>
+        <w:t>See the instructions in the “Wireshark_Intro.pdf” file for details on how to download and run a powerful network monitoring tool (a.k.a network sniffer) – Wireshark. Answer the questions listed in the file based on your experience with Wireshark. Please include necessary screenshots in your submission.</w:t>
       </w:r>
     </w:p>
     <w:p>
@@ -2074,23 +2398,13 @@
           <w:szCs w:val="24"/>
         </w:rPr>
       </w:pPr>
-      <w:proofErr w:type="gramStart"/>
-      <w:r>
-        <w:rPr>
-          <w:rFonts w:ascii="TimesNewRomanPSMT" w:hAnsi="TimesNewRomanPSMT" w:cs="TimesNewRomanPSMT"/>
-          <w:sz w:val="24"/>
-          <w:szCs w:val="24"/>
-        </w:rPr>
-        <w:t>packet-listing</w:t>
-      </w:r>
-      <w:proofErr w:type="gramEnd"/>
-      <w:r>
-        <w:rPr>
-          <w:rFonts w:ascii="TimesNewRomanPSMT" w:hAnsi="TimesNewRomanPSMT" w:cs="TimesNewRomanPSMT"/>
-          <w:sz w:val="24"/>
-          <w:szCs w:val="24"/>
-        </w:rPr>
-        <w:t xml:space="preserve"> window in step 7 above.</w:t>
+      <w:r>
+        <w:rPr>
+          <w:rFonts w:ascii="TimesNewRomanPSMT" w:hAnsi="TimesNewRomanPSMT" w:cs="TimesNewRomanPSMT"/>
+          <w:sz w:val="24"/>
+          <w:szCs w:val="24"/>
+        </w:rPr>
+        <w:t>packet-listing window in step 7 above.</w:t>
       </w:r>
     </w:p>
     <w:p>
@@ -2146,160 +2460,6 @@
             <wp:extent cx="6006465" cy="227330"/>
             <wp:effectExtent l="0" t="0" r="0" b="1270"/>
             <wp:docPr id="1" name="Picture 1"/>
-            <wp:cNvGraphicFramePr>
-              <a:graphicFrameLocks xmlns:a="http://schemas.openxmlformats.org/drawingml/2006/main" noChangeAspect="1"/>
-            </wp:cNvGraphicFramePr>
-            <a:graphic xmlns:a="http://schemas.openxmlformats.org/drawingml/2006/main">
-              <a:graphicData uri="http://schemas.openxmlformats.org/drawingml/2006/picture">
-                <pic:pic xmlns:pic="http://schemas.openxmlformats.org/drawingml/2006/picture">
-                  <pic:nvPicPr>
-                    <pic:cNvPr id="1" name=""/>
-                    <pic:cNvPicPr/>
-                  </pic:nvPicPr>
-                  <pic:blipFill>
-                    <a:blip r:embed="rId9"/>
-                    <a:stretch>
-                      <a:fillRect/>
-                    </a:stretch>
-                  </pic:blipFill>
-                  <pic:spPr>
-                    <a:xfrm>
-                      <a:off x="0" y="0"/>
-                      <a:ext cx="6006465" cy="227330"/>
-                    </a:xfrm>
-                    <a:prstGeom prst="rect">
-                      <a:avLst/>
-                    </a:prstGeom>
-                  </pic:spPr>
-                </pic:pic>
-              </a:graphicData>
-            </a:graphic>
-          </wp:inline>
-        </w:drawing>
-      </w:r>
-    </w:p>
-    <w:p>
-      <w:pPr>
-        <w:autoSpaceDE w:val="0"/>
-        <w:autoSpaceDN w:val="0"/>
-        <w:adjustRightInd w:val="0"/>
-        <w:spacing w:after="0" w:line="240" w:lineRule="auto"/>
-        <w:jc w:val="center"/>
-        <w:rPr>
-          <w:rFonts w:ascii="TimesNewRomanPSMT" w:hAnsi="TimesNewRomanPSMT" w:cs="TimesNewRomanPSMT"/>
-          <w:sz w:val="24"/>
-          <w:szCs w:val="24"/>
-        </w:rPr>
-      </w:pPr>
-      <w:r>
-        <w:rPr>
-          <w:rFonts w:ascii="TimesNewRomanPSMT" w:hAnsi="TimesNewRomanPSMT" w:cs="TimesNewRomanPSMT"/>
-          <w:sz w:val="24"/>
-          <w:szCs w:val="24"/>
-          <w:highlight w:val="cyan"/>
-        </w:rPr>
-        <w:t>2-TCP</w:t>
-      </w:r>
-    </w:p>
-    <w:p>
-      <w:pPr>
-        <w:autoSpaceDE w:val="0"/>
-        <w:autoSpaceDN w:val="0"/>
-        <w:adjustRightInd w:val="0"/>
-        <w:spacing w:after="0" w:line="240" w:lineRule="auto"/>
-        <w:jc w:val="center"/>
-        <w:rPr>
-          <w:rFonts w:ascii="TimesNewRomanPSMT" w:hAnsi="TimesNewRomanPSMT" w:cs="TimesNewRomanPSMT"/>
-          <w:sz w:val="24"/>
-          <w:szCs w:val="24"/>
-        </w:rPr>
-      </w:pPr>
-      <w:r>
-        <w:rPr>
-          <w:noProof/>
-        </w:rPr>
-        <w:drawing>
-          <wp:inline distT="0" distB="0" distL="0" distR="0" wp14:anchorId="7150C701" wp14:editId="4751AA44">
-            <wp:extent cx="6006465" cy="301625"/>
-            <wp:effectExtent l="0" t="0" r="0" b="3175"/>
-            <wp:docPr id="2" name="Picture 2"/>
-            <wp:cNvGraphicFramePr>
-              <a:graphicFrameLocks xmlns:a="http://schemas.openxmlformats.org/drawingml/2006/main" noChangeAspect="1"/>
-            </wp:cNvGraphicFramePr>
-            <a:graphic xmlns:a="http://schemas.openxmlformats.org/drawingml/2006/main">
-              <a:graphicData uri="http://schemas.openxmlformats.org/drawingml/2006/picture">
-                <pic:pic xmlns:pic="http://schemas.openxmlformats.org/drawingml/2006/picture">
-                  <pic:nvPicPr>
-                    <pic:cNvPr id="1" name=""/>
-                    <pic:cNvPicPr/>
-                  </pic:nvPicPr>
-                  <pic:blipFill>
-                    <a:blip r:embed="rId10"/>
-                    <a:stretch>
-                      <a:fillRect/>
-                    </a:stretch>
-                  </pic:blipFill>
-                  <pic:spPr>
-                    <a:xfrm>
-                      <a:off x="0" y="0"/>
-                      <a:ext cx="6006465" cy="301625"/>
-                    </a:xfrm>
-                    <a:prstGeom prst="rect">
-                      <a:avLst/>
-                    </a:prstGeom>
-                  </pic:spPr>
-                </pic:pic>
-              </a:graphicData>
-            </a:graphic>
-          </wp:inline>
-        </w:drawing>
-      </w:r>
-    </w:p>
-    <w:p>
-      <w:pPr>
-        <w:autoSpaceDE w:val="0"/>
-        <w:autoSpaceDN w:val="0"/>
-        <w:adjustRightInd w:val="0"/>
-        <w:spacing w:after="0" w:line="240" w:lineRule="auto"/>
-        <w:jc w:val="center"/>
-        <w:rPr>
-          <w:rFonts w:ascii="TimesNewRomanPSMT" w:hAnsi="TimesNewRomanPSMT" w:cs="TimesNewRomanPSMT"/>
-          <w:sz w:val="24"/>
-          <w:szCs w:val="24"/>
-        </w:rPr>
-      </w:pPr>
-      <w:r>
-        <w:rPr>
-          <w:rFonts w:ascii="TimesNewRomanPSMT" w:hAnsi="TimesNewRomanPSMT" w:cs="TimesNewRomanPSMT"/>
-          <w:sz w:val="24"/>
-          <w:szCs w:val="24"/>
-          <w:highlight w:val="cyan"/>
-        </w:rPr>
-        <w:t>3-HTTP</w:t>
-      </w:r>
-    </w:p>
-    <w:p>
-      <w:pPr>
-        <w:autoSpaceDE w:val="0"/>
-        <w:autoSpaceDN w:val="0"/>
-        <w:adjustRightInd w:val="0"/>
-        <w:spacing w:after="0" w:line="240" w:lineRule="auto"/>
-        <w:jc w:val="center"/>
-        <w:rPr>
-          <w:rFonts w:ascii="TimesNewRomanPSMT" w:hAnsi="TimesNewRomanPSMT" w:cs="TimesNewRomanPSMT"/>
-          <w:sz w:val="24"/>
-          <w:szCs w:val="24"/>
-        </w:rPr>
-      </w:pPr>
-      <w:r>
-        <w:rPr>
-          <w:noProof/>
-        </w:rPr>
-        <w:drawing>
-          <wp:inline distT="0" distB="0" distL="0" distR="0" wp14:anchorId="2AE1BEED" wp14:editId="30883332">
-            <wp:extent cx="6006465" cy="287655"/>
-            <wp:effectExtent l="0" t="0" r="0" b="0"/>
-            <wp:docPr id="3" name="Picture 3"/>
             <wp:cNvGraphicFramePr>
               <a:graphicFrameLocks xmlns:a="http://schemas.openxmlformats.org/drawingml/2006/main" noChangeAspect="1"/>
             </wp:cNvGraphicFramePr>
@@ -2319,7 +2479,7 @@
                   <pic:spPr>
                     <a:xfrm>
                       <a:off x="0" y="0"/>
-                      <a:ext cx="6006465" cy="287655"/>
+                      <a:ext cx="6006465" cy="227330"/>
                     </a:xfrm>
                     <a:prstGeom prst="rect">
                       <a:avLst/>
@@ -2338,163 +2498,22 @@
         <w:autoSpaceDN w:val="0"/>
         <w:adjustRightInd w:val="0"/>
         <w:spacing w:after="0" w:line="240" w:lineRule="auto"/>
-        <w:rPr>
-          <w:rFonts w:ascii="TimesNewRomanPSMT" w:hAnsi="TimesNewRomanPSMT" w:cs="TimesNewRomanPSMT"/>
-          <w:sz w:val="24"/>
-          <w:szCs w:val="24"/>
-        </w:rPr>
-      </w:pPr>
-    </w:p>
-    <w:p>
-      <w:pPr>
-        <w:autoSpaceDE w:val="0"/>
-        <w:autoSpaceDN w:val="0"/>
-        <w:adjustRightInd w:val="0"/>
-        <w:spacing w:after="0" w:line="240" w:lineRule="auto"/>
-        <w:rPr>
-          <w:rFonts w:ascii="TimesNewRomanPSMT" w:hAnsi="TimesNewRomanPSMT" w:cs="TimesNewRomanPSMT"/>
-          <w:sz w:val="24"/>
-          <w:szCs w:val="24"/>
-        </w:rPr>
-      </w:pPr>
-    </w:p>
-    <w:p>
-      <w:pPr>
-        <w:autoSpaceDE w:val="0"/>
-        <w:autoSpaceDN w:val="0"/>
-        <w:adjustRightInd w:val="0"/>
-        <w:spacing w:after="0" w:line="240" w:lineRule="auto"/>
-        <w:rPr>
-          <w:rFonts w:ascii="TimesNewRomanPSMT" w:hAnsi="TimesNewRomanPSMT" w:cs="TimesNewRomanPSMT"/>
-          <w:sz w:val="24"/>
-          <w:szCs w:val="24"/>
-        </w:rPr>
-      </w:pPr>
-    </w:p>
-    <w:p>
-      <w:pPr>
-        <w:autoSpaceDE w:val="0"/>
-        <w:autoSpaceDN w:val="0"/>
-        <w:adjustRightInd w:val="0"/>
-        <w:spacing w:after="0" w:line="240" w:lineRule="auto"/>
-        <w:rPr>
-          <w:rFonts w:ascii="TimesNewRomanPSMT" w:hAnsi="TimesNewRomanPSMT" w:cs="TimesNewRomanPSMT"/>
-          <w:sz w:val="24"/>
-          <w:szCs w:val="24"/>
-        </w:rPr>
-      </w:pPr>
-    </w:p>
-    <w:p>
-      <w:pPr>
-        <w:autoSpaceDE w:val="0"/>
-        <w:autoSpaceDN w:val="0"/>
-        <w:adjustRightInd w:val="0"/>
-        <w:spacing w:after="0" w:line="240" w:lineRule="auto"/>
-        <w:rPr>
-          <w:rFonts w:ascii="TimesNewRomanPSMT" w:hAnsi="TimesNewRomanPSMT" w:cs="TimesNewRomanPSMT"/>
-          <w:sz w:val="24"/>
-          <w:szCs w:val="24"/>
-        </w:rPr>
-      </w:pPr>
-      <w:r>
-        <w:rPr>
-          <w:rFonts w:ascii="TimesNewRomanPSMT" w:hAnsi="TimesNewRomanPSMT" w:cs="TimesNewRomanPSMT"/>
-          <w:sz w:val="24"/>
-          <w:szCs w:val="24"/>
-        </w:rPr>
-        <w:t xml:space="preserve">2. How long did it take from when the HTTP GET message was sent until the </w:t>
-      </w:r>
-      <w:proofErr w:type="gramStart"/>
-      <w:r>
-        <w:rPr>
-          <w:rFonts w:ascii="TimesNewRomanPSMT" w:hAnsi="TimesNewRomanPSMT" w:cs="TimesNewRomanPSMT"/>
-          <w:sz w:val="24"/>
-          <w:szCs w:val="24"/>
-        </w:rPr>
-        <w:t>HTTP</w:t>
-      </w:r>
-      <w:proofErr w:type="gramEnd"/>
-    </w:p>
-    <w:p>
-      <w:pPr>
-        <w:autoSpaceDE w:val="0"/>
-        <w:autoSpaceDN w:val="0"/>
-        <w:adjustRightInd w:val="0"/>
-        <w:spacing w:after="0" w:line="240" w:lineRule="auto"/>
-        <w:rPr>
-          <w:rFonts w:ascii="TimesNewRomanPSMT" w:hAnsi="TimesNewRomanPSMT" w:cs="TimesNewRomanPSMT"/>
-          <w:sz w:val="24"/>
-          <w:szCs w:val="24"/>
-        </w:rPr>
-      </w:pPr>
-      <w:r>
-        <w:rPr>
-          <w:rFonts w:ascii="TimesNewRomanPSMT" w:hAnsi="TimesNewRomanPSMT" w:cs="TimesNewRomanPSMT"/>
-          <w:sz w:val="24"/>
-          <w:szCs w:val="24"/>
-        </w:rPr>
-        <w:t>OK reply was received? (By default, the value of the Time column in the packet</w:t>
-      </w:r>
-      <w:r>
-        <w:rPr>
-          <w:rFonts w:ascii="TimesNewRomanPSMT" w:hAnsi="TimesNewRomanPSMT" w:cs="TimesNewRomanPSMT"/>
-          <w:sz w:val="24"/>
-          <w:szCs w:val="24"/>
-        </w:rPr>
-        <w:t xml:space="preserve"> </w:t>
-      </w:r>
-      <w:r>
-        <w:rPr>
-          <w:rFonts w:ascii="TimesNewRomanPSMT" w:hAnsi="TimesNewRomanPSMT" w:cs="TimesNewRomanPSMT"/>
-          <w:sz w:val="24"/>
-          <w:szCs w:val="24"/>
-        </w:rPr>
-        <w:t>listing</w:t>
-      </w:r>
-    </w:p>
-    <w:p>
-      <w:pPr>
-        <w:autoSpaceDE w:val="0"/>
-        <w:autoSpaceDN w:val="0"/>
-        <w:adjustRightInd w:val="0"/>
-        <w:spacing w:after="0" w:line="240" w:lineRule="auto"/>
-        <w:rPr>
-          <w:rFonts w:ascii="TimesNewRomanPSMT" w:hAnsi="TimesNewRomanPSMT" w:cs="TimesNewRomanPSMT"/>
-          <w:sz w:val="24"/>
-          <w:szCs w:val="24"/>
-        </w:rPr>
-      </w:pPr>
-      <w:proofErr w:type="gramStart"/>
-      <w:r>
-        <w:rPr>
-          <w:rFonts w:ascii="TimesNewRomanPSMT" w:hAnsi="TimesNewRomanPSMT" w:cs="TimesNewRomanPSMT"/>
-          <w:sz w:val="24"/>
-          <w:szCs w:val="24"/>
-        </w:rPr>
-        <w:t>window</w:t>
-      </w:r>
-      <w:proofErr w:type="gramEnd"/>
-      <w:r>
-        <w:rPr>
-          <w:rFonts w:ascii="TimesNewRomanPSMT" w:hAnsi="TimesNewRomanPSMT" w:cs="TimesNewRomanPSMT"/>
-          <w:sz w:val="24"/>
-          <w:szCs w:val="24"/>
-        </w:rPr>
-        <w:t xml:space="preserve"> is the amount of time, in seconds, since Wireshark tracing began.</w:t>
-      </w:r>
-    </w:p>
-    <w:p>
-      <w:pPr>
-        <w:autoSpaceDE w:val="0"/>
-        <w:autoSpaceDN w:val="0"/>
-        <w:adjustRightInd w:val="0"/>
-        <w:spacing w:after="0" w:line="240" w:lineRule="auto"/>
-        <w:rPr>
-          <w:rFonts w:ascii="TimesNewRomanPSMT" w:hAnsi="TimesNewRomanPSMT" w:cs="TimesNewRomanPSMT"/>
-          <w:sz w:val="24"/>
-          <w:szCs w:val="24"/>
-        </w:rPr>
-      </w:pPr>
+        <w:jc w:val="center"/>
+        <w:rPr>
+          <w:rFonts w:ascii="TimesNewRomanPSMT" w:hAnsi="TimesNewRomanPSMT" w:cs="TimesNewRomanPSMT"/>
+          <w:sz w:val="24"/>
+          <w:szCs w:val="24"/>
+        </w:rPr>
+      </w:pPr>
+      <w:r>
+        <w:rPr>
+          <w:rFonts w:ascii="TimesNewRomanPSMT" w:hAnsi="TimesNewRomanPSMT" w:cs="TimesNewRomanPSMT"/>
+          <w:sz w:val="24"/>
+          <w:szCs w:val="24"/>
+          <w:highlight w:val="cyan"/>
+        </w:rPr>
+        <w:t>2-TCP</w:t>
+      </w:r>
     </w:p>
     <w:p>
       <w:pPr>
@@ -2511,35 +2530,13 @@
       </w:pPr>
       <w:r>
         <w:rPr>
-          <w:rFonts w:ascii="TimesNewRomanPSMT" w:hAnsi="TimesNewRomanPSMT" w:cs="TimesNewRomanPSMT"/>
-          <w:sz w:val="24"/>
-          <w:szCs w:val="24"/>
-          <w:highlight w:val="cyan"/>
-        </w:rPr>
-        <w:t>Less than a second, about .04767 of a second.</w:t>
-      </w:r>
-    </w:p>
-    <w:p>
-      <w:pPr>
-        <w:autoSpaceDE w:val="0"/>
-        <w:autoSpaceDN w:val="0"/>
-        <w:adjustRightInd w:val="0"/>
-        <w:spacing w:after="0" w:line="240" w:lineRule="auto"/>
-        <w:rPr>
-          <w:rFonts w:ascii="TimesNewRomanPSMT" w:hAnsi="TimesNewRomanPSMT" w:cs="TimesNewRomanPSMT"/>
-          <w:sz w:val="24"/>
-          <w:szCs w:val="24"/>
-        </w:rPr>
-      </w:pPr>
-      <w:r>
-        <w:rPr>
           <w:noProof/>
         </w:rPr>
         <w:drawing>
-          <wp:inline distT="0" distB="0" distL="0" distR="0" wp14:anchorId="04E2AAFB" wp14:editId="69881F5A">
-            <wp:extent cx="6210074" cy="581025"/>
-            <wp:effectExtent l="0" t="0" r="635" b="0"/>
-            <wp:docPr id="4" name="Picture 4"/>
+          <wp:inline distT="0" distB="0" distL="0" distR="0" wp14:anchorId="7150C701" wp14:editId="4751AA44">
+            <wp:extent cx="6006465" cy="301625"/>
+            <wp:effectExtent l="0" t="0" r="0" b="3175"/>
+            <wp:docPr id="2" name="Picture 2"/>
             <wp:cNvGraphicFramePr>
               <a:graphicFrameLocks xmlns:a="http://schemas.openxmlformats.org/drawingml/2006/main" noChangeAspect="1"/>
             </wp:cNvGraphicFramePr>
@@ -2559,7 +2556,7 @@
                   <pic:spPr>
                     <a:xfrm>
                       <a:off x="0" y="0"/>
-                      <a:ext cx="6322489" cy="591543"/>
+                      <a:ext cx="6006465" cy="301625"/>
                     </a:xfrm>
                     <a:prstGeom prst="rect">
                       <a:avLst/>
@@ -2578,73 +2575,21 @@
         <w:autoSpaceDN w:val="0"/>
         <w:adjustRightInd w:val="0"/>
         <w:spacing w:after="0" w:line="240" w:lineRule="auto"/>
-        <w:rPr>
-          <w:rFonts w:ascii="TimesNewRomanPSMT" w:hAnsi="TimesNewRomanPSMT" w:cs="TimesNewRomanPSMT"/>
-          <w:sz w:val="24"/>
-          <w:szCs w:val="24"/>
-        </w:rPr>
-      </w:pPr>
-    </w:p>
-    <w:p>
-      <w:pPr>
-        <w:autoSpaceDE w:val="0"/>
-        <w:autoSpaceDN w:val="0"/>
-        <w:adjustRightInd w:val="0"/>
-        <w:spacing w:after="0" w:line="240" w:lineRule="auto"/>
-        <w:rPr>
-          <w:rFonts w:ascii="TimesNewRomanPSMT" w:hAnsi="TimesNewRomanPSMT" w:cs="TimesNewRomanPSMT"/>
-          <w:sz w:val="24"/>
-          <w:szCs w:val="24"/>
-        </w:rPr>
-      </w:pPr>
-      <w:r>
-        <w:rPr>
-          <w:rFonts w:ascii="TimesNewRomanPSMT" w:hAnsi="TimesNewRomanPSMT" w:cs="TimesNewRomanPSMT"/>
-          <w:sz w:val="24"/>
-          <w:szCs w:val="24"/>
-        </w:rPr>
-        <w:t xml:space="preserve">3. What is the Internet address of the gaia.cs.umass.edu (also known as </w:t>
-      </w:r>
-      <w:proofErr w:type="spellStart"/>
-      <w:proofErr w:type="gramStart"/>
-      <w:r>
-        <w:rPr>
-          <w:rFonts w:ascii="TimesNewRomanPSMT" w:hAnsi="TimesNewRomanPSMT" w:cs="TimesNewRomanPSMT"/>
-          <w:sz w:val="24"/>
-          <w:szCs w:val="24"/>
-        </w:rPr>
-        <w:t>wwwnet</w:t>
-      </w:r>
-      <w:proofErr w:type="spellEnd"/>
-      <w:r>
-        <w:rPr>
-          <w:rFonts w:ascii="TimesNewRomanPSMT" w:hAnsi="TimesNewRomanPSMT" w:cs="TimesNewRomanPSMT"/>
-          <w:sz w:val="24"/>
-          <w:szCs w:val="24"/>
-        </w:rPr>
-        <w:t>.</w:t>
-      </w:r>
-      <w:proofErr w:type="gramEnd"/>
-    </w:p>
-    <w:p>
-      <w:pPr>
-        <w:autoSpaceDE w:val="0"/>
-        <w:autoSpaceDN w:val="0"/>
-        <w:adjustRightInd w:val="0"/>
-        <w:spacing w:after="0" w:line="240" w:lineRule="auto"/>
-        <w:rPr>
-          <w:rFonts w:ascii="TimesNewRomanPSMT" w:hAnsi="TimesNewRomanPSMT" w:cs="TimesNewRomanPSMT"/>
-          <w:sz w:val="24"/>
-          <w:szCs w:val="24"/>
-        </w:rPr>
-      </w:pPr>
-      <w:r>
-        <w:rPr>
-          <w:rFonts w:ascii="TimesNewRomanPSMT" w:hAnsi="TimesNewRomanPSMT" w:cs="TimesNewRomanPSMT"/>
-          <w:sz w:val="24"/>
-          <w:szCs w:val="24"/>
-        </w:rPr>
-        <w:t>cs.umass.edu)? What is the Internet address of your computer?</w:t>
+        <w:jc w:val="center"/>
+        <w:rPr>
+          <w:rFonts w:ascii="TimesNewRomanPSMT" w:hAnsi="TimesNewRomanPSMT" w:cs="TimesNewRomanPSMT"/>
+          <w:sz w:val="24"/>
+          <w:szCs w:val="24"/>
+        </w:rPr>
+      </w:pPr>
+      <w:r>
+        <w:rPr>
+          <w:rFonts w:ascii="TimesNewRomanPSMT" w:hAnsi="TimesNewRomanPSMT" w:cs="TimesNewRomanPSMT"/>
+          <w:sz w:val="24"/>
+          <w:szCs w:val="24"/>
+          <w:highlight w:val="cyan"/>
+        </w:rPr>
+        <w:t>3-HTTP</w:t>
       </w:r>
     </w:p>
     <w:p>
@@ -2662,101 +2607,13 @@
       </w:pPr>
       <w:r>
         <w:rPr>
-          <w:rFonts w:ascii="TimesNewRomanPSMT" w:hAnsi="TimesNewRomanPSMT" w:cs="TimesNewRomanPSMT"/>
-          <w:sz w:val="24"/>
-          <w:szCs w:val="24"/>
-          <w:highlight w:val="cyan"/>
-        </w:rPr>
-        <w:t>My local address is 192.168.1.5 and the address or Gaia is 128.119.245.12</w:t>
-      </w:r>
-    </w:p>
-    <w:p>
-      <w:pPr>
-        <w:autoSpaceDE w:val="0"/>
-        <w:autoSpaceDN w:val="0"/>
-        <w:adjustRightInd w:val="0"/>
-        <w:spacing w:after="0" w:line="240" w:lineRule="auto"/>
-        <w:rPr>
-          <w:rFonts w:ascii="TimesNewRomanPSMT" w:hAnsi="TimesNewRomanPSMT" w:cs="TimesNewRomanPSMT"/>
-          <w:sz w:val="24"/>
-          <w:szCs w:val="24"/>
-        </w:rPr>
-      </w:pPr>
-      <w:r>
-        <w:rPr>
           <w:noProof/>
         </w:rPr>
         <w:drawing>
-          <wp:inline distT="0" distB="0" distL="0" distR="0" wp14:anchorId="64973085" wp14:editId="172D46C5">
-            <wp:extent cx="6006465" cy="562012"/>
-            <wp:effectExtent l="0" t="0" r="0" b="9525"/>
-            <wp:docPr id="6" name="Picture 6"/>
-            <wp:cNvGraphicFramePr>
-              <a:graphicFrameLocks xmlns:a="http://schemas.openxmlformats.org/drawingml/2006/main" noChangeAspect="1"/>
-            </wp:cNvGraphicFramePr>
-            <a:graphic xmlns:a="http://schemas.openxmlformats.org/drawingml/2006/main">
-              <a:graphicData uri="http://schemas.openxmlformats.org/drawingml/2006/picture">
-                <pic:pic xmlns:pic="http://schemas.openxmlformats.org/drawingml/2006/picture">
-                  <pic:nvPicPr>
-                    <pic:cNvPr id="1" name=""/>
-                    <pic:cNvPicPr/>
-                  </pic:nvPicPr>
-                  <pic:blipFill>
-                    <a:blip r:embed="rId12"/>
-                    <a:stretch>
-                      <a:fillRect/>
-                    </a:stretch>
-                  </pic:blipFill>
-                  <pic:spPr>
-                    <a:xfrm>
-                      <a:off x="0" y="0"/>
-                      <a:ext cx="6006465" cy="562012"/>
-                    </a:xfrm>
-                    <a:prstGeom prst="rect">
-                      <a:avLst/>
-                    </a:prstGeom>
-                  </pic:spPr>
-                </pic:pic>
-              </a:graphicData>
-            </a:graphic>
-          </wp:inline>
-        </w:drawing>
-      </w:r>
-    </w:p>
-    <w:p>
-      <w:pPr>
-        <w:autoSpaceDE w:val="0"/>
-        <w:autoSpaceDN w:val="0"/>
-        <w:adjustRightInd w:val="0"/>
-        <w:spacing w:after="0" w:line="240" w:lineRule="auto"/>
-        <w:rPr>
-          <w:rFonts w:ascii="TimesNewRomanPSMT" w:hAnsi="TimesNewRomanPSMT" w:cs="TimesNewRomanPSMT"/>
-          <w:sz w:val="24"/>
-          <w:szCs w:val="24"/>
-        </w:rPr>
-      </w:pPr>
-    </w:p>
-    <w:p>
-      <w:pPr>
-        <w:autoSpaceDE w:val="0"/>
-        <w:autoSpaceDN w:val="0"/>
-        <w:adjustRightInd w:val="0"/>
-        <w:spacing w:after="0" w:line="240" w:lineRule="auto"/>
-        <w:rPr>
-          <w:rFonts w:ascii="TimesNewRomanPSMT" w:hAnsi="TimesNewRomanPSMT" w:cs="TimesNewRomanPSMT"/>
-          <w:sz w:val="24"/>
-          <w:szCs w:val="24"/>
-        </w:rPr>
-      </w:pPr>
-      <w:r>
-        <w:rPr>
-          <w:noProof/>
-        </w:rPr>
-        <w:drawing>
-          <wp:inline distT="0" distB="0" distL="0" distR="0" wp14:anchorId="1876A96E" wp14:editId="17A50C3B">
-            <wp:extent cx="2495550" cy="981075"/>
-            <wp:effectExtent l="0" t="0" r="0" b="9525"/>
-            <wp:docPr id="8" name="Picture 8"/>
+          <wp:inline distT="0" distB="0" distL="0" distR="0" wp14:anchorId="2AE1BEED" wp14:editId="30883332">
+            <wp:extent cx="6006465" cy="287655"/>
+            <wp:effectExtent l="0" t="0" r="0" b="0"/>
+            <wp:docPr id="3" name="Picture 3"/>
             <wp:cNvGraphicFramePr>
               <a:graphicFrameLocks xmlns:a="http://schemas.openxmlformats.org/drawingml/2006/main" noChangeAspect="1"/>
             </wp:cNvGraphicFramePr>
@@ -2776,7 +2633,7 @@
                   <pic:spPr>
                     <a:xfrm>
                       <a:off x="0" y="0"/>
-                      <a:ext cx="2495550" cy="981075"/>
+                      <a:ext cx="6006465" cy="287655"/>
                     </a:xfrm>
                     <a:prstGeom prst="rect">
                       <a:avLst/>
@@ -2801,15 +2658,182 @@
           <w:szCs w:val="24"/>
         </w:rPr>
       </w:pPr>
+    </w:p>
+    <w:p>
+      <w:pPr>
+        <w:autoSpaceDE w:val="0"/>
+        <w:autoSpaceDN w:val="0"/>
+        <w:adjustRightInd w:val="0"/>
+        <w:spacing w:after="0" w:line="240" w:lineRule="auto"/>
+        <w:rPr>
+          <w:rFonts w:ascii="TimesNewRomanPSMT" w:hAnsi="TimesNewRomanPSMT" w:cs="TimesNewRomanPSMT"/>
+          <w:sz w:val="24"/>
+          <w:szCs w:val="24"/>
+        </w:rPr>
+      </w:pPr>
+    </w:p>
+    <w:p>
+      <w:pPr>
+        <w:autoSpaceDE w:val="0"/>
+        <w:autoSpaceDN w:val="0"/>
+        <w:adjustRightInd w:val="0"/>
+        <w:spacing w:after="0" w:line="240" w:lineRule="auto"/>
+        <w:rPr>
+          <w:rFonts w:ascii="TimesNewRomanPSMT" w:hAnsi="TimesNewRomanPSMT" w:cs="TimesNewRomanPSMT"/>
+          <w:sz w:val="24"/>
+          <w:szCs w:val="24"/>
+        </w:rPr>
+      </w:pPr>
+    </w:p>
+    <w:p>
+      <w:pPr>
+        <w:autoSpaceDE w:val="0"/>
+        <w:autoSpaceDN w:val="0"/>
+        <w:adjustRightInd w:val="0"/>
+        <w:spacing w:after="0" w:line="240" w:lineRule="auto"/>
+        <w:rPr>
+          <w:rFonts w:ascii="TimesNewRomanPSMT" w:hAnsi="TimesNewRomanPSMT" w:cs="TimesNewRomanPSMT"/>
+          <w:sz w:val="24"/>
+          <w:szCs w:val="24"/>
+        </w:rPr>
+      </w:pPr>
+    </w:p>
+    <w:p>
+      <w:pPr>
+        <w:autoSpaceDE w:val="0"/>
+        <w:autoSpaceDN w:val="0"/>
+        <w:adjustRightInd w:val="0"/>
+        <w:spacing w:after="0" w:line="240" w:lineRule="auto"/>
+        <w:rPr>
+          <w:rFonts w:ascii="TimesNewRomanPSMT" w:hAnsi="TimesNewRomanPSMT" w:cs="TimesNewRomanPSMT"/>
+          <w:sz w:val="24"/>
+          <w:szCs w:val="24"/>
+        </w:rPr>
+      </w:pPr>
+      <w:r>
+        <w:rPr>
+          <w:rFonts w:ascii="TimesNewRomanPSMT" w:hAnsi="TimesNewRomanPSMT" w:cs="TimesNewRomanPSMT"/>
+          <w:sz w:val="24"/>
+          <w:szCs w:val="24"/>
+        </w:rPr>
+        <w:t>2. How long did it take from when the HTTP GET message was sent until the HTTP</w:t>
+      </w:r>
+    </w:p>
+    <w:p>
+      <w:pPr>
+        <w:autoSpaceDE w:val="0"/>
+        <w:autoSpaceDN w:val="0"/>
+        <w:adjustRightInd w:val="0"/>
+        <w:spacing w:after="0" w:line="240" w:lineRule="auto"/>
+        <w:rPr>
+          <w:rFonts w:ascii="TimesNewRomanPSMT" w:hAnsi="TimesNewRomanPSMT" w:cs="TimesNewRomanPSMT"/>
+          <w:sz w:val="24"/>
+          <w:szCs w:val="24"/>
+        </w:rPr>
+      </w:pPr>
+      <w:r>
+        <w:rPr>
+          <w:rFonts w:ascii="TimesNewRomanPSMT" w:hAnsi="TimesNewRomanPSMT" w:cs="TimesNewRomanPSMT"/>
+          <w:sz w:val="24"/>
+          <w:szCs w:val="24"/>
+        </w:rPr>
+        <w:t>OK reply was received? (By default, the value of the Time column in the packet</w:t>
+      </w:r>
+      <w:r>
+        <w:rPr>
+          <w:rFonts w:ascii="TimesNewRomanPSMT" w:hAnsi="TimesNewRomanPSMT" w:cs="TimesNewRomanPSMT"/>
+          <w:sz w:val="24"/>
+          <w:szCs w:val="24"/>
+        </w:rPr>
+        <w:t xml:space="preserve"> </w:t>
+      </w:r>
+      <w:r>
+        <w:rPr>
+          <w:rFonts w:ascii="TimesNewRomanPSMT" w:hAnsi="TimesNewRomanPSMT" w:cs="TimesNewRomanPSMT"/>
+          <w:sz w:val="24"/>
+          <w:szCs w:val="24"/>
+        </w:rPr>
+        <w:t>listing</w:t>
+      </w:r>
+    </w:p>
+    <w:p>
+      <w:pPr>
+        <w:autoSpaceDE w:val="0"/>
+        <w:autoSpaceDN w:val="0"/>
+        <w:adjustRightInd w:val="0"/>
+        <w:spacing w:after="0" w:line="240" w:lineRule="auto"/>
+        <w:rPr>
+          <w:rFonts w:ascii="TimesNewRomanPSMT" w:hAnsi="TimesNewRomanPSMT" w:cs="TimesNewRomanPSMT"/>
+          <w:sz w:val="24"/>
+          <w:szCs w:val="24"/>
+        </w:rPr>
+      </w:pPr>
+      <w:r>
+        <w:rPr>
+          <w:rFonts w:ascii="TimesNewRomanPSMT" w:hAnsi="TimesNewRomanPSMT" w:cs="TimesNewRomanPSMT"/>
+          <w:sz w:val="24"/>
+          <w:szCs w:val="24"/>
+        </w:rPr>
+        <w:t>window is the amount of time, in seconds, since Wireshark tracing began.</w:t>
+      </w:r>
+    </w:p>
+    <w:p>
+      <w:pPr>
+        <w:autoSpaceDE w:val="0"/>
+        <w:autoSpaceDN w:val="0"/>
+        <w:adjustRightInd w:val="0"/>
+        <w:spacing w:after="0" w:line="240" w:lineRule="auto"/>
+        <w:rPr>
+          <w:rFonts w:ascii="TimesNewRomanPSMT" w:hAnsi="TimesNewRomanPSMT" w:cs="TimesNewRomanPSMT"/>
+          <w:sz w:val="24"/>
+          <w:szCs w:val="24"/>
+        </w:rPr>
+      </w:pPr>
+    </w:p>
+    <w:p>
+      <w:pPr>
+        <w:autoSpaceDE w:val="0"/>
+        <w:autoSpaceDN w:val="0"/>
+        <w:adjustRightInd w:val="0"/>
+        <w:spacing w:after="0" w:line="240" w:lineRule="auto"/>
+        <w:jc w:val="center"/>
+        <w:rPr>
+          <w:rFonts w:ascii="TimesNewRomanPSMT" w:hAnsi="TimesNewRomanPSMT" w:cs="TimesNewRomanPSMT"/>
+          <w:sz w:val="24"/>
+          <w:szCs w:val="24"/>
+        </w:rPr>
+      </w:pPr>
+      <w:r>
+        <w:rPr>
+          <w:rFonts w:ascii="TimesNewRomanPSMT" w:hAnsi="TimesNewRomanPSMT" w:cs="TimesNewRomanPSMT"/>
+          <w:sz w:val="24"/>
+          <w:szCs w:val="24"/>
+          <w:highlight w:val="cyan"/>
+        </w:rPr>
+        <w:t>Less than a second, about .04767 of a second.</w:t>
+      </w:r>
+    </w:p>
+    <w:p>
+      <w:pPr>
+        <w:autoSpaceDE w:val="0"/>
+        <w:autoSpaceDN w:val="0"/>
+        <w:adjustRightInd w:val="0"/>
+        <w:spacing w:after="0" w:line="240" w:lineRule="auto"/>
+        <w:rPr>
+          <w:rFonts w:ascii="TimesNewRomanPSMT" w:hAnsi="TimesNewRomanPSMT" w:cs="TimesNewRomanPSMT"/>
+          <w:sz w:val="24"/>
+          <w:szCs w:val="24"/>
+        </w:rPr>
+      </w:pPr>
       <w:r>
         <w:rPr>
           <w:noProof/>
         </w:rPr>
         <w:drawing>
-          <wp:inline distT="0" distB="0" distL="0" distR="0" wp14:anchorId="235B4C4F" wp14:editId="5DEAD8B1">
-            <wp:extent cx="4629150" cy="1400175"/>
-            <wp:effectExtent l="0" t="0" r="0" b="9525"/>
-            <wp:docPr id="7" name="Picture 7"/>
+          <wp:inline distT="0" distB="0" distL="0" distR="0" wp14:anchorId="04E2AAFB" wp14:editId="69881F5A">
+            <wp:extent cx="6210074" cy="581025"/>
+            <wp:effectExtent l="0" t="0" r="635" b="0"/>
+            <wp:docPr id="4" name="Picture 4"/>
             <wp:cNvGraphicFramePr>
               <a:graphicFrameLocks xmlns:a="http://schemas.openxmlformats.org/drawingml/2006/main" noChangeAspect="1"/>
             </wp:cNvGraphicFramePr>
@@ -2829,7 +2853,7 @@
                   <pic:spPr>
                     <a:xfrm>
                       <a:off x="0" y="0"/>
-                      <a:ext cx="4629150" cy="1400175"/>
+                      <a:ext cx="6322489" cy="591543"/>
                     </a:xfrm>
                     <a:prstGeom prst="rect">
                       <a:avLst/>
@@ -2867,6 +2891,14 @@
           <w:szCs w:val="24"/>
         </w:rPr>
       </w:pPr>
+      <w:r>
+        <w:rPr>
+          <w:rFonts w:ascii="TimesNewRomanPSMT" w:hAnsi="TimesNewRomanPSMT" w:cs="TimesNewRomanPSMT"/>
+          <w:sz w:val="24"/>
+          <w:szCs w:val="24"/>
+        </w:rPr>
+        <w:t>3. What is the Internet address of the gaia.cs.umass.edu (also known as wwwnet.</w:t>
+      </w:r>
     </w:p>
     <w:p>
       <w:pPr>
@@ -2880,6 +2912,14 @@
           <w:szCs w:val="24"/>
         </w:rPr>
       </w:pPr>
+      <w:r>
+        <w:rPr>
+          <w:rFonts w:ascii="TimesNewRomanPSMT" w:hAnsi="TimesNewRomanPSMT" w:cs="TimesNewRomanPSMT"/>
+          <w:sz w:val="24"/>
+          <w:szCs w:val="24"/>
+        </w:rPr>
+        <w:t>cs.umass.edu)? What is the Internet address of your computer?</w:t>
+      </w:r>
     </w:p>
     <w:p>
       <w:pPr>
@@ -2887,12 +2927,22 @@
         <w:autoSpaceDN w:val="0"/>
         <w:adjustRightInd w:val="0"/>
         <w:spacing w:after="0" w:line="240" w:lineRule="auto"/>
-        <w:rPr>
-          <w:rFonts w:ascii="TimesNewRomanPSMT" w:hAnsi="TimesNewRomanPSMT" w:cs="TimesNewRomanPSMT"/>
-          <w:sz w:val="24"/>
-          <w:szCs w:val="24"/>
-        </w:rPr>
-      </w:pPr>
+        <w:jc w:val="center"/>
+        <w:rPr>
+          <w:rFonts w:ascii="TimesNewRomanPSMT" w:hAnsi="TimesNewRomanPSMT" w:cs="TimesNewRomanPSMT"/>
+          <w:sz w:val="24"/>
+          <w:szCs w:val="24"/>
+        </w:rPr>
+      </w:pPr>
+      <w:r>
+        <w:rPr>
+          <w:rFonts w:ascii="TimesNewRomanPSMT" w:hAnsi="TimesNewRomanPSMT" w:cs="TimesNewRomanPSMT"/>
+          <w:sz w:val="24"/>
+          <w:szCs w:val="24"/>
+          <w:highlight w:val="cyan"/>
+        </w:rPr>
+        <w:t>My local address is 192.168.1.5 and the address or Gaia is 128.119.245.12</w:t>
+      </w:r>
     </w:p>
     <w:p>
       <w:pPr>
@@ -2906,6 +2956,46 @@
           <w:szCs w:val="24"/>
         </w:rPr>
       </w:pPr>
+      <w:r>
+        <w:rPr>
+          <w:noProof/>
+        </w:rPr>
+        <w:drawing>
+          <wp:inline distT="0" distB="0" distL="0" distR="0" wp14:anchorId="64973085" wp14:editId="172D46C5">
+            <wp:extent cx="6006465" cy="562012"/>
+            <wp:effectExtent l="0" t="0" r="0" b="9525"/>
+            <wp:docPr id="6" name="Picture 6"/>
+            <wp:cNvGraphicFramePr>
+              <a:graphicFrameLocks xmlns:a="http://schemas.openxmlformats.org/drawingml/2006/main" noChangeAspect="1"/>
+            </wp:cNvGraphicFramePr>
+            <a:graphic xmlns:a="http://schemas.openxmlformats.org/drawingml/2006/main">
+              <a:graphicData uri="http://schemas.openxmlformats.org/drawingml/2006/picture">
+                <pic:pic xmlns:pic="http://schemas.openxmlformats.org/drawingml/2006/picture">
+                  <pic:nvPicPr>
+                    <pic:cNvPr id="1" name=""/>
+                    <pic:cNvPicPr/>
+                  </pic:nvPicPr>
+                  <pic:blipFill>
+                    <a:blip r:embed="rId14"/>
+                    <a:stretch>
+                      <a:fillRect/>
+                    </a:stretch>
+                  </pic:blipFill>
+                  <pic:spPr>
+                    <a:xfrm>
+                      <a:off x="0" y="0"/>
+                      <a:ext cx="6006465" cy="562012"/>
+                    </a:xfrm>
+                    <a:prstGeom prst="rect">
+                      <a:avLst/>
+                    </a:prstGeom>
+                  </pic:spPr>
+                </pic:pic>
+              </a:graphicData>
+            </a:graphic>
+          </wp:inline>
+        </w:drawing>
+      </w:r>
     </w:p>
     <w:p>
       <w:pPr>
@@ -2933,6 +3023,136 @@
         </w:rPr>
       </w:pPr>
     </w:p>
+    <w:tbl>
+      <w:tblPr>
+        <w:tblStyle w:val="TableGrid"/>
+        <w:tblW w:w="0" w:type="auto"/>
+        <w:tblLook w:val="04A0" w:firstRow="1" w:lastRow="0" w:firstColumn="1" w:lastColumn="0" w:noHBand="0" w:noVBand="1"/>
+      </w:tblPr>
+      <w:tblGrid>
+        <w:gridCol w:w="4146"/>
+        <w:gridCol w:w="5286"/>
+      </w:tblGrid>
+      <w:tr>
+        <w:trPr>
+          <w:trHeight w:val="848"/>
+        </w:trPr>
+        <w:tc>
+          <w:tcPr>
+            <w:tcW w:w="2185" w:type="dxa"/>
+          </w:tcPr>
+          <w:p>
+            <w:pPr>
+              <w:autoSpaceDE w:val="0"/>
+              <w:autoSpaceDN w:val="0"/>
+              <w:adjustRightInd w:val="0"/>
+              <w:rPr>
+                <w:rFonts w:ascii="TimesNewRomanPSMT" w:hAnsi="TimesNewRomanPSMT" w:cs="TimesNewRomanPSMT"/>
+                <w:sz w:val="24"/>
+                <w:szCs w:val="24"/>
+              </w:rPr>
+            </w:pPr>
+            <w:r>
+              <w:rPr>
+                <w:noProof/>
+              </w:rPr>
+              <w:drawing>
+                <wp:inline distT="0" distB="0" distL="0" distR="0" wp14:anchorId="6474AD63" wp14:editId="6B2C90BE">
+                  <wp:extent cx="2495550" cy="981075"/>
+                  <wp:effectExtent l="0" t="0" r="0" b="9525"/>
+                  <wp:docPr id="8" name="Picture 8"/>
+                  <wp:cNvGraphicFramePr>
+                    <a:graphicFrameLocks xmlns:a="http://schemas.openxmlformats.org/drawingml/2006/main" noChangeAspect="1"/>
+                  </wp:cNvGraphicFramePr>
+                  <a:graphic xmlns:a="http://schemas.openxmlformats.org/drawingml/2006/main">
+                    <a:graphicData uri="http://schemas.openxmlformats.org/drawingml/2006/picture">
+                      <pic:pic xmlns:pic="http://schemas.openxmlformats.org/drawingml/2006/picture">
+                        <pic:nvPicPr>
+                          <pic:cNvPr id="1" name=""/>
+                          <pic:cNvPicPr/>
+                        </pic:nvPicPr>
+                        <pic:blipFill>
+                          <a:blip r:embed="rId15"/>
+                          <a:stretch>
+                            <a:fillRect/>
+                          </a:stretch>
+                        </pic:blipFill>
+                        <pic:spPr>
+                          <a:xfrm>
+                            <a:off x="0" y="0"/>
+                            <a:ext cx="2495550" cy="981075"/>
+                          </a:xfrm>
+                          <a:prstGeom prst="rect">
+                            <a:avLst/>
+                          </a:prstGeom>
+                        </pic:spPr>
+                      </pic:pic>
+                    </a:graphicData>
+                  </a:graphic>
+                </wp:inline>
+              </w:drawing>
+            </w:r>
+          </w:p>
+        </w:tc>
+        <w:tc>
+          <w:tcPr>
+            <w:tcW w:w="3934" w:type="dxa"/>
+          </w:tcPr>
+          <w:p>
+            <w:pPr>
+              <w:autoSpaceDE w:val="0"/>
+              <w:autoSpaceDN w:val="0"/>
+              <w:adjustRightInd w:val="0"/>
+              <w:rPr>
+                <w:rFonts w:ascii="TimesNewRomanPSMT" w:hAnsi="TimesNewRomanPSMT" w:cs="TimesNewRomanPSMT"/>
+                <w:sz w:val="24"/>
+                <w:szCs w:val="24"/>
+              </w:rPr>
+            </w:pPr>
+            <w:r>
+              <w:rPr>
+                <w:noProof/>
+              </w:rPr>
+              <w:drawing>
+                <wp:inline distT="0" distB="0" distL="0" distR="0" wp14:anchorId="709715D1" wp14:editId="6F2CE6EA">
+                  <wp:extent cx="3212063" cy="971550"/>
+                  <wp:effectExtent l="0" t="0" r="7620" b="0"/>
+                  <wp:docPr id="7" name="Picture 7"/>
+                  <wp:cNvGraphicFramePr>
+                    <a:graphicFrameLocks xmlns:a="http://schemas.openxmlformats.org/drawingml/2006/main" noChangeAspect="1"/>
+                  </wp:cNvGraphicFramePr>
+                  <a:graphic xmlns:a="http://schemas.openxmlformats.org/drawingml/2006/main">
+                    <a:graphicData uri="http://schemas.openxmlformats.org/drawingml/2006/picture">
+                      <pic:pic xmlns:pic="http://schemas.openxmlformats.org/drawingml/2006/picture">
+                        <pic:nvPicPr>
+                          <pic:cNvPr id="1" name=""/>
+                          <pic:cNvPicPr/>
+                        </pic:nvPicPr>
+                        <pic:blipFill>
+                          <a:blip r:embed="rId16"/>
+                          <a:stretch>
+                            <a:fillRect/>
+                          </a:stretch>
+                        </pic:blipFill>
+                        <pic:spPr>
+                          <a:xfrm>
+                            <a:off x="0" y="0"/>
+                            <a:ext cx="3259146" cy="985791"/>
+                          </a:xfrm>
+                          <a:prstGeom prst="rect">
+                            <a:avLst/>
+                          </a:prstGeom>
+                        </pic:spPr>
+                      </pic:pic>
+                    </a:graphicData>
+                  </a:graphic>
+                </wp:inline>
+              </w:drawing>
+            </w:r>
+          </w:p>
+        </w:tc>
+      </w:tr>
+    </w:tbl>
     <w:p>
       <w:pPr>
         <w:autoSpaceDE w:val="0"/>
@@ -2997,6 +3217,14 @@
           <w:szCs w:val="24"/>
         </w:rPr>
       </w:pPr>
+      <w:r>
+        <w:rPr>
+          <w:rFonts w:ascii="TimesNewRomanPSMT" w:hAnsi="TimesNewRomanPSMT" w:cs="TimesNewRomanPSMT"/>
+          <w:sz w:val="24"/>
+          <w:szCs w:val="24"/>
+        </w:rPr>
+        <w:t>4. Print the two HTTP messages (GET and OK) referred to in question 2 above. To</w:t>
+      </w:r>
     </w:p>
     <w:p>
       <w:pPr>
@@ -3010,6 +3238,50 @@
           <w:szCs w:val="24"/>
         </w:rPr>
       </w:pPr>
+      <w:r>
+        <w:rPr>
+          <w:rFonts w:ascii="TimesNewRomanPSMT" w:hAnsi="TimesNewRomanPSMT" w:cs="TimesNewRomanPSMT"/>
+          <w:sz w:val="24"/>
+          <w:szCs w:val="24"/>
+        </w:rPr>
+        <w:t xml:space="preserve">do so, select </w:t>
+      </w:r>
+      <w:r>
+        <w:rPr>
+          <w:rFonts w:ascii="TimesNewRomanPS-ItalicMT" w:hAnsi="TimesNewRomanPS-ItalicMT" w:cs="TimesNewRomanPS-ItalicMT"/>
+          <w:i/>
+          <w:iCs/>
+          <w:sz w:val="24"/>
+          <w:szCs w:val="24"/>
+        </w:rPr>
+        <w:t xml:space="preserve">Print </w:t>
+      </w:r>
+      <w:r>
+        <w:rPr>
+          <w:rFonts w:ascii="TimesNewRomanPSMT" w:hAnsi="TimesNewRomanPSMT" w:cs="TimesNewRomanPSMT"/>
+          <w:sz w:val="24"/>
+          <w:szCs w:val="24"/>
+        </w:rPr>
+        <w:t xml:space="preserve">from the Wireshark </w:t>
+      </w:r>
+      <w:r>
+        <w:rPr>
+          <w:rFonts w:ascii="TimesNewRomanPS-ItalicMT" w:hAnsi="TimesNewRomanPS-ItalicMT" w:cs="TimesNewRomanPS-ItalicMT"/>
+          <w:i/>
+          <w:iCs/>
+          <w:sz w:val="24"/>
+          <w:szCs w:val="24"/>
+        </w:rPr>
+        <w:t xml:space="preserve">File </w:t>
+      </w:r>
+      <w:r>
+        <w:rPr>
+          <w:rFonts w:ascii="TimesNewRomanPSMT" w:hAnsi="TimesNewRomanPSMT" w:cs="TimesNewRomanPSMT"/>
+          <w:sz w:val="24"/>
+          <w:szCs w:val="24"/>
+        </w:rPr>
+        <w:t>command menu, and select the</w:t>
+      </w:r>
     </w:p>
     <w:p>
       <w:pPr>
@@ -3023,252 +3295,13 @@
           <w:szCs w:val="24"/>
         </w:rPr>
       </w:pPr>
-    </w:p>
-    <w:p>
-      <w:pPr>
-        <w:autoSpaceDE w:val="0"/>
-        <w:autoSpaceDN w:val="0"/>
-        <w:adjustRightInd w:val="0"/>
-        <w:spacing w:after="0" w:line="240" w:lineRule="auto"/>
-        <w:rPr>
-          <w:rFonts w:ascii="TimesNewRomanPSMT" w:hAnsi="TimesNewRomanPSMT" w:cs="TimesNewRomanPSMT"/>
-          <w:sz w:val="24"/>
-          <w:szCs w:val="24"/>
-        </w:rPr>
-      </w:pPr>
-    </w:p>
-    <w:p>
-      <w:pPr>
-        <w:autoSpaceDE w:val="0"/>
-        <w:autoSpaceDN w:val="0"/>
-        <w:adjustRightInd w:val="0"/>
-        <w:spacing w:after="0" w:line="240" w:lineRule="auto"/>
-        <w:rPr>
-          <w:rFonts w:ascii="TimesNewRomanPSMT" w:hAnsi="TimesNewRomanPSMT" w:cs="TimesNewRomanPSMT"/>
-          <w:sz w:val="24"/>
-          <w:szCs w:val="24"/>
-        </w:rPr>
-      </w:pPr>
-    </w:p>
-    <w:p>
-      <w:pPr>
-        <w:autoSpaceDE w:val="0"/>
-        <w:autoSpaceDN w:val="0"/>
-        <w:adjustRightInd w:val="0"/>
-        <w:spacing w:after="0" w:line="240" w:lineRule="auto"/>
-        <w:rPr>
-          <w:rFonts w:ascii="TimesNewRomanPSMT" w:hAnsi="TimesNewRomanPSMT" w:cs="TimesNewRomanPSMT"/>
-          <w:sz w:val="24"/>
-          <w:szCs w:val="24"/>
-        </w:rPr>
-      </w:pPr>
-    </w:p>
-    <w:p>
-      <w:pPr>
-        <w:autoSpaceDE w:val="0"/>
-        <w:autoSpaceDN w:val="0"/>
-        <w:adjustRightInd w:val="0"/>
-        <w:spacing w:after="0" w:line="240" w:lineRule="auto"/>
-        <w:rPr>
-          <w:rFonts w:ascii="TimesNewRomanPSMT" w:hAnsi="TimesNewRomanPSMT" w:cs="TimesNewRomanPSMT"/>
-          <w:sz w:val="24"/>
-          <w:szCs w:val="24"/>
-        </w:rPr>
-      </w:pPr>
-    </w:p>
-    <w:p>
-      <w:pPr>
-        <w:autoSpaceDE w:val="0"/>
-        <w:autoSpaceDN w:val="0"/>
-        <w:adjustRightInd w:val="0"/>
-        <w:spacing w:after="0" w:line="240" w:lineRule="auto"/>
-        <w:rPr>
-          <w:rFonts w:ascii="TimesNewRomanPSMT" w:hAnsi="TimesNewRomanPSMT" w:cs="TimesNewRomanPSMT"/>
-          <w:sz w:val="24"/>
-          <w:szCs w:val="24"/>
-        </w:rPr>
-      </w:pPr>
-    </w:p>
-    <w:p>
-      <w:pPr>
-        <w:autoSpaceDE w:val="0"/>
-        <w:autoSpaceDN w:val="0"/>
-        <w:adjustRightInd w:val="0"/>
-        <w:spacing w:after="0" w:line="240" w:lineRule="auto"/>
-        <w:rPr>
-          <w:rFonts w:ascii="TimesNewRomanPSMT" w:hAnsi="TimesNewRomanPSMT" w:cs="TimesNewRomanPSMT"/>
-          <w:sz w:val="24"/>
-          <w:szCs w:val="24"/>
-        </w:rPr>
-      </w:pPr>
-    </w:p>
-    <w:p>
-      <w:pPr>
-        <w:autoSpaceDE w:val="0"/>
-        <w:autoSpaceDN w:val="0"/>
-        <w:adjustRightInd w:val="0"/>
-        <w:spacing w:after="0" w:line="240" w:lineRule="auto"/>
-        <w:rPr>
-          <w:rFonts w:ascii="TimesNewRomanPSMT" w:hAnsi="TimesNewRomanPSMT" w:cs="TimesNewRomanPSMT"/>
-          <w:sz w:val="24"/>
-          <w:szCs w:val="24"/>
-        </w:rPr>
-      </w:pPr>
-    </w:p>
-    <w:p>
-      <w:pPr>
-        <w:autoSpaceDE w:val="0"/>
-        <w:autoSpaceDN w:val="0"/>
-        <w:adjustRightInd w:val="0"/>
-        <w:spacing w:after="0" w:line="240" w:lineRule="auto"/>
-        <w:rPr>
-          <w:rFonts w:ascii="TimesNewRomanPSMT" w:hAnsi="TimesNewRomanPSMT" w:cs="TimesNewRomanPSMT"/>
-          <w:sz w:val="24"/>
-          <w:szCs w:val="24"/>
-        </w:rPr>
-      </w:pPr>
-    </w:p>
-    <w:p>
-      <w:pPr>
-        <w:autoSpaceDE w:val="0"/>
-        <w:autoSpaceDN w:val="0"/>
-        <w:adjustRightInd w:val="0"/>
-        <w:spacing w:after="0" w:line="240" w:lineRule="auto"/>
-        <w:rPr>
-          <w:rFonts w:ascii="TimesNewRomanPSMT" w:hAnsi="TimesNewRomanPSMT" w:cs="TimesNewRomanPSMT"/>
-          <w:sz w:val="24"/>
-          <w:szCs w:val="24"/>
-        </w:rPr>
-      </w:pPr>
-    </w:p>
-    <w:p>
-      <w:pPr>
-        <w:autoSpaceDE w:val="0"/>
-        <w:autoSpaceDN w:val="0"/>
-        <w:adjustRightInd w:val="0"/>
-        <w:spacing w:after="0" w:line="240" w:lineRule="auto"/>
-        <w:rPr>
-          <w:rFonts w:ascii="TimesNewRomanPSMT" w:hAnsi="TimesNewRomanPSMT" w:cs="TimesNewRomanPSMT"/>
-          <w:sz w:val="24"/>
-          <w:szCs w:val="24"/>
-        </w:rPr>
-      </w:pPr>
-    </w:p>
-    <w:p>
-      <w:pPr>
-        <w:autoSpaceDE w:val="0"/>
-        <w:autoSpaceDN w:val="0"/>
-        <w:adjustRightInd w:val="0"/>
-        <w:spacing w:after="0" w:line="240" w:lineRule="auto"/>
-        <w:rPr>
-          <w:rFonts w:ascii="TimesNewRomanPSMT" w:hAnsi="TimesNewRomanPSMT" w:cs="TimesNewRomanPSMT"/>
-          <w:sz w:val="24"/>
-          <w:szCs w:val="24"/>
-        </w:rPr>
-      </w:pPr>
-    </w:p>
-    <w:p>
-      <w:pPr>
-        <w:autoSpaceDE w:val="0"/>
-        <w:autoSpaceDN w:val="0"/>
-        <w:adjustRightInd w:val="0"/>
-        <w:spacing w:after="0" w:line="240" w:lineRule="auto"/>
-        <w:rPr>
-          <w:rFonts w:ascii="TimesNewRomanPSMT" w:hAnsi="TimesNewRomanPSMT" w:cs="TimesNewRomanPSMT"/>
-          <w:sz w:val="24"/>
-          <w:szCs w:val="24"/>
-        </w:rPr>
-      </w:pPr>
-    </w:p>
-    <w:p>
-      <w:pPr>
-        <w:autoSpaceDE w:val="0"/>
-        <w:autoSpaceDN w:val="0"/>
-        <w:adjustRightInd w:val="0"/>
-        <w:spacing w:after="0" w:line="240" w:lineRule="auto"/>
-        <w:rPr>
-          <w:rFonts w:ascii="TimesNewRomanPSMT" w:hAnsi="TimesNewRomanPSMT" w:cs="TimesNewRomanPSMT"/>
-          <w:sz w:val="24"/>
-          <w:szCs w:val="24"/>
-        </w:rPr>
-      </w:pPr>
-    </w:p>
-    <w:p>
-      <w:pPr>
-        <w:autoSpaceDE w:val="0"/>
-        <w:autoSpaceDN w:val="0"/>
-        <w:adjustRightInd w:val="0"/>
-        <w:spacing w:after="0" w:line="240" w:lineRule="auto"/>
-        <w:rPr>
-          <w:rFonts w:ascii="TimesNewRomanPSMT" w:hAnsi="TimesNewRomanPSMT" w:cs="TimesNewRomanPSMT"/>
-          <w:sz w:val="24"/>
-          <w:szCs w:val="24"/>
-        </w:rPr>
-      </w:pPr>
-    </w:p>
-    <w:p>
-      <w:pPr>
-        <w:autoSpaceDE w:val="0"/>
-        <w:autoSpaceDN w:val="0"/>
-        <w:adjustRightInd w:val="0"/>
-        <w:spacing w:after="0" w:line="240" w:lineRule="auto"/>
-        <w:rPr>
-          <w:rFonts w:ascii="TimesNewRomanPSMT" w:hAnsi="TimesNewRomanPSMT" w:cs="TimesNewRomanPSMT"/>
-          <w:sz w:val="24"/>
-          <w:szCs w:val="24"/>
-        </w:rPr>
-      </w:pPr>
-    </w:p>
-    <w:p>
-      <w:pPr>
-        <w:autoSpaceDE w:val="0"/>
-        <w:autoSpaceDN w:val="0"/>
-        <w:adjustRightInd w:val="0"/>
-        <w:spacing w:after="0" w:line="240" w:lineRule="auto"/>
-        <w:rPr>
-          <w:rFonts w:ascii="TimesNewRomanPSMT" w:hAnsi="TimesNewRomanPSMT" w:cs="TimesNewRomanPSMT"/>
-          <w:sz w:val="24"/>
-          <w:szCs w:val="24"/>
-        </w:rPr>
-      </w:pPr>
-      <w:r>
-        <w:rPr>
-          <w:rFonts w:ascii="TimesNewRomanPSMT" w:hAnsi="TimesNewRomanPSMT" w:cs="TimesNewRomanPSMT"/>
-          <w:sz w:val="24"/>
-          <w:szCs w:val="24"/>
-        </w:rPr>
-        <w:t>4. Print the two HTTP messages (GET and OK) referred to in question 2 above. To</w:t>
-      </w:r>
-    </w:p>
-    <w:p>
-      <w:pPr>
-        <w:autoSpaceDE w:val="0"/>
-        <w:autoSpaceDN w:val="0"/>
-        <w:adjustRightInd w:val="0"/>
-        <w:spacing w:after="0" w:line="240" w:lineRule="auto"/>
-        <w:rPr>
-          <w:rFonts w:ascii="TimesNewRomanPSMT" w:hAnsi="TimesNewRomanPSMT" w:cs="TimesNewRomanPSMT"/>
-          <w:sz w:val="24"/>
-          <w:szCs w:val="24"/>
-        </w:rPr>
-      </w:pPr>
-      <w:proofErr w:type="gramStart"/>
-      <w:r>
-        <w:rPr>
-          <w:rFonts w:ascii="TimesNewRomanPSMT" w:hAnsi="TimesNewRomanPSMT" w:cs="TimesNewRomanPSMT"/>
-          <w:sz w:val="24"/>
-          <w:szCs w:val="24"/>
-        </w:rPr>
-        <w:t>do</w:t>
-      </w:r>
-      <w:proofErr w:type="gramEnd"/>
-      <w:r>
-        <w:rPr>
-          <w:rFonts w:ascii="TimesNewRomanPSMT" w:hAnsi="TimesNewRomanPSMT" w:cs="TimesNewRomanPSMT"/>
-          <w:sz w:val="24"/>
-          <w:szCs w:val="24"/>
-        </w:rPr>
-        <w:t xml:space="preserve"> so, select </w:t>
+      <w:r>
+        <w:rPr>
+          <w:rFonts w:ascii="TimesNewRomanPSMT" w:hAnsi="TimesNewRomanPSMT" w:cs="TimesNewRomanPSMT"/>
+          <w:sz w:val="24"/>
+          <w:szCs w:val="24"/>
+        </w:rPr>
+        <w:t>“</w:t>
       </w:r>
       <w:r>
         <w:rPr>
@@ -3278,15 +3311,15 @@
           <w:sz w:val="24"/>
           <w:szCs w:val="24"/>
         </w:rPr>
-        <w:t xml:space="preserve">Print </w:t>
-      </w:r>
-      <w:r>
-        <w:rPr>
-          <w:rFonts w:ascii="TimesNewRomanPSMT" w:hAnsi="TimesNewRomanPSMT" w:cs="TimesNewRomanPSMT"/>
-          <w:sz w:val="24"/>
-          <w:szCs w:val="24"/>
-        </w:rPr>
-        <w:t xml:space="preserve">from the Wireshark </w:t>
+        <w:t xml:space="preserve">Selected Packet Only” </w:t>
+      </w:r>
+      <w:r>
+        <w:rPr>
+          <w:rFonts w:ascii="TimesNewRomanPSMT" w:hAnsi="TimesNewRomanPSMT" w:cs="TimesNewRomanPSMT"/>
+          <w:sz w:val="24"/>
+          <w:szCs w:val="24"/>
+        </w:rPr>
+        <w:t xml:space="preserve">and </w:t>
       </w:r>
       <w:r>
         <w:rPr>
@@ -3296,85 +3329,6 @@
           <w:sz w:val="24"/>
           <w:szCs w:val="24"/>
         </w:rPr>
-        <w:t xml:space="preserve">File </w:t>
-      </w:r>
-      <w:r>
-        <w:rPr>
-          <w:rFonts w:ascii="TimesNewRomanPSMT" w:hAnsi="TimesNewRomanPSMT" w:cs="TimesNewRomanPSMT"/>
-          <w:sz w:val="24"/>
-          <w:szCs w:val="24"/>
-        </w:rPr>
-        <w:t>command menu, and select the</w:t>
-      </w:r>
-    </w:p>
-    <w:p>
-      <w:pPr>
-        <w:autoSpaceDE w:val="0"/>
-        <w:autoSpaceDN w:val="0"/>
-        <w:adjustRightInd w:val="0"/>
-        <w:spacing w:after="0" w:line="240" w:lineRule="auto"/>
-        <w:rPr>
-          <w:rFonts w:ascii="TimesNewRomanPSMT" w:hAnsi="TimesNewRomanPSMT" w:cs="TimesNewRomanPSMT"/>
-          <w:sz w:val="24"/>
-          <w:szCs w:val="24"/>
-        </w:rPr>
-      </w:pPr>
-      <w:r>
-        <w:rPr>
-          <w:rFonts w:ascii="TimesNewRomanPSMT" w:hAnsi="TimesNewRomanPSMT" w:cs="TimesNewRomanPSMT"/>
-          <w:sz w:val="24"/>
-          <w:szCs w:val="24"/>
-        </w:rPr>
-        <w:t>“</w:t>
-      </w:r>
-      <w:r>
-        <w:rPr>
-          <w:rFonts w:ascii="TimesNewRomanPS-ItalicMT" w:hAnsi="TimesNewRomanPS-ItalicMT" w:cs="TimesNewRomanPS-ItalicMT"/>
-          <w:i/>
-          <w:iCs/>
-          <w:sz w:val="24"/>
-          <w:szCs w:val="24"/>
-        </w:rPr>
-        <w:t xml:space="preserve">Selected Packet </w:t>
-      </w:r>
-      <w:proofErr w:type="gramStart"/>
-      <w:r>
-        <w:rPr>
-          <w:rFonts w:ascii="TimesNewRomanPS-ItalicMT" w:hAnsi="TimesNewRomanPS-ItalicMT" w:cs="TimesNewRomanPS-ItalicMT"/>
-          <w:i/>
-          <w:iCs/>
-          <w:sz w:val="24"/>
-          <w:szCs w:val="24"/>
-        </w:rPr>
-        <w:t>Only</w:t>
-      </w:r>
-      <w:proofErr w:type="gramEnd"/>
-      <w:r>
-        <w:rPr>
-          <w:rFonts w:ascii="TimesNewRomanPS-ItalicMT" w:hAnsi="TimesNewRomanPS-ItalicMT" w:cs="TimesNewRomanPS-ItalicMT"/>
-          <w:i/>
-          <w:iCs/>
-          <w:sz w:val="24"/>
-          <w:szCs w:val="24"/>
-        </w:rPr>
-        <w:t xml:space="preserve">” </w:t>
-      </w:r>
-      <w:r>
-        <w:rPr>
-          <w:rFonts w:ascii="TimesNewRomanPSMT" w:hAnsi="TimesNewRomanPSMT" w:cs="TimesNewRomanPSMT"/>
-          <w:sz w:val="24"/>
-          <w:szCs w:val="24"/>
-        </w:rPr>
-        <w:t xml:space="preserve">and </w:t>
-      </w:r>
-      <w:r>
-        <w:rPr>
-          <w:rFonts w:ascii="TimesNewRomanPS-ItalicMT" w:hAnsi="TimesNewRomanPS-ItalicMT" w:cs="TimesNewRomanPS-ItalicMT"/>
-          <w:i/>
-          <w:iCs/>
-          <w:sz w:val="24"/>
-          <w:szCs w:val="24"/>
-        </w:rPr>
         <w:t xml:space="preserve">“Print as displayed” </w:t>
       </w:r>
       <w:r>
@@ -3402,24 +3356,10 @@
         </w:rPr>
         <w:t>OK.</w:t>
       </w:r>
-    </w:p>
-    <w:p>
-      <w:pPr>
-        <w:rPr>
-          <w:rFonts w:ascii="TimesNewRomanPSMT" w:hAnsi="TimesNewRomanPSMT" w:cs="TimesNewRomanPSMT"/>
-          <w:sz w:val="24"/>
-          <w:szCs w:val="24"/>
-        </w:rPr>
-      </w:pPr>
-      <w:bookmarkStart w:id="0" w:name="_GoBack"/>
-      <w:bookmarkEnd w:id="0"/>
-    </w:p>
-    <w:p>
       <w:r>
         <w:rPr>
           <w:noProof/>
         </w:rPr>
-        <w:lastRenderedPageBreak/>
         <w:drawing>
           <wp:inline distT="0" distB="0" distL="0" distR="0" wp14:anchorId="6ECAFE7C" wp14:editId="7DAB610A">
             <wp:extent cx="6006465" cy="5161280"/>
@@ -3436,7 +3376,7 @@
                     <pic:cNvPicPr/>
                   </pic:nvPicPr>
                   <pic:blipFill>
-                    <a:blip r:embed="rId15"/>
+                    <a:blip r:embed="rId17"/>
                     <a:stretch>
                       <a:fillRect/>
                     </a:stretch>
@@ -3457,7 +3397,293 @@
         </w:drawing>
       </w:r>
     </w:p>
+    <w:p>
+      <w:pPr>
+        <w:rPr>
+          <w:rFonts w:ascii="TimesNewRomanPSMT" w:hAnsi="TimesNewRomanPSMT" w:cs="TimesNewRomanPSMT"/>
+          <w:sz w:val="24"/>
+          <w:szCs w:val="24"/>
+        </w:rPr>
+      </w:pPr>
+    </w:p>
+    <w:p>
+      <w:pPr>
+        <w:rPr>
+          <w:rFonts w:ascii="TimesNewRomanPSMT" w:hAnsi="TimesNewRomanPSMT" w:cs="TimesNewRomanPSMT"/>
+          <w:sz w:val="24"/>
+          <w:szCs w:val="24"/>
+        </w:rPr>
+      </w:pPr>
+    </w:p>
+    <w:p>
+      <w:pPr>
+        <w:rPr>
+          <w:rFonts w:ascii="TimesNewRomanPSMT" w:hAnsi="TimesNewRomanPSMT" w:cs="TimesNewRomanPSMT"/>
+          <w:sz w:val="24"/>
+          <w:szCs w:val="24"/>
+        </w:rPr>
+      </w:pPr>
+    </w:p>
+    <w:p>
+      <w:pPr>
+        <w:rPr>
+          <w:rFonts w:ascii="TimesNewRomanPSMT" w:hAnsi="TimesNewRomanPSMT" w:cs="TimesNewRomanPSMT"/>
+          <w:sz w:val="24"/>
+          <w:szCs w:val="24"/>
+        </w:rPr>
+      </w:pPr>
+    </w:p>
+    <w:p>
+      <w:pPr>
+        <w:rPr>
+          <w:rFonts w:ascii="TimesNewRomanPSMT" w:hAnsi="TimesNewRomanPSMT" w:cs="TimesNewRomanPSMT"/>
+          <w:sz w:val="24"/>
+          <w:szCs w:val="24"/>
+        </w:rPr>
+      </w:pPr>
+    </w:p>
+    <w:p>
+      <w:pPr>
+        <w:jc w:val="center"/>
+        <w:rPr>
+          <w:rFonts w:cstheme="minorHAnsi"/>
+          <w:sz w:val="24"/>
+          <w:szCs w:val="24"/>
+        </w:rPr>
+      </w:pPr>
+      <w:r>
+        <w:rPr>
+          <w:rFonts w:cstheme="minorHAnsi"/>
+          <w:noProof/>
+          <w:sz w:val="24"/>
+          <w:szCs w:val="24"/>
+        </w:rPr>
+        <w:lastRenderedPageBreak/>
+        <w:drawing>
+          <wp:inline distT="0" distB="0" distL="0" distR="0" wp14:anchorId="6B6E0E9B" wp14:editId="78333289">
+            <wp:extent cx="3040380" cy="533400"/>
+            <wp:effectExtent l="0" t="0" r="7620" b="0"/>
+            <wp:docPr id="5" name="Picture 5" descr="https://nsu.widencollective.com/thumbnail/fa2313e5-2fff-49bc-9b45-65dff3645c27/av/2048px/NSUFlorida-CEC-Horizontal-Blue.png?t=1534944530136&amp;s=21063a04061e67adeed61db861001108dba58906"/>
+            <wp:cNvGraphicFramePr>
+              <a:graphicFrameLocks xmlns:a="http://schemas.openxmlformats.org/drawingml/2006/main" noChangeAspect="1"/>
+            </wp:cNvGraphicFramePr>
+            <a:graphic xmlns:a="http://schemas.openxmlformats.org/drawingml/2006/main">
+              <a:graphicData uri="http://schemas.openxmlformats.org/drawingml/2006/picture">
+                <pic:pic xmlns:pic="http://schemas.openxmlformats.org/drawingml/2006/picture">
+                  <pic:nvPicPr>
+                    <pic:cNvPr id="0" name="Picture 1" descr="https://nsu.widencollective.com/thumbnail/fa2313e5-2fff-49bc-9b45-65dff3645c27/av/2048px/NSUFlorida-CEC-Horizontal-Blue.png?t=1534944530136&amp;s=21063a04061e67adeed61db861001108dba58906"/>
+                    <pic:cNvPicPr>
+                      <a:picLocks noChangeAspect="1" noChangeArrowheads="1"/>
+                    </pic:cNvPicPr>
+                  </pic:nvPicPr>
+                  <pic:blipFill>
+                    <a:blip r:embed="rId18" cstate="print">
+                      <a:extLst>
+                        <a:ext uri="{28A0092B-C50C-407E-A947-70E740481C1C}">
+                          <a14:useLocalDpi xmlns:a14="http://schemas.microsoft.com/office/drawing/2010/main" val="0"/>
+                        </a:ext>
+                      </a:extLst>
+                    </a:blip>
+                    <a:srcRect/>
+                    <a:stretch>
+                      <a:fillRect/>
+                    </a:stretch>
+                  </pic:blipFill>
+                  <pic:spPr bwMode="auto">
+                    <a:xfrm>
+                      <a:off x="0" y="0"/>
+                      <a:ext cx="3040380" cy="533400"/>
+                    </a:xfrm>
+                    <a:prstGeom prst="rect">
+                      <a:avLst/>
+                    </a:prstGeom>
+                    <a:noFill/>
+                    <a:ln>
+                      <a:noFill/>
+                    </a:ln>
+                  </pic:spPr>
+                </pic:pic>
+              </a:graphicData>
+            </a:graphic>
+          </wp:inline>
+        </w:drawing>
+      </w:r>
+    </w:p>
+    <w:p>
+      <w:pPr>
+        <w:jc w:val="center"/>
+        <w:rPr>
+          <w:rFonts w:cstheme="minorHAnsi"/>
+          <w:sz w:val="24"/>
+          <w:szCs w:val="24"/>
+        </w:rPr>
+      </w:pPr>
+    </w:p>
+    <w:p>
+      <w:pPr>
+        <w:rPr>
+          <w:rFonts w:cstheme="minorHAnsi"/>
+          <w:sz w:val="24"/>
+          <w:szCs w:val="24"/>
+        </w:rPr>
+      </w:pPr>
+      <w:r>
+        <w:rPr>
+          <w:rFonts w:cstheme="minorHAnsi"/>
+          <w:sz w:val="24"/>
+          <w:szCs w:val="24"/>
+        </w:rPr>
+        <w:t xml:space="preserve">Submitted to: Professor </w:t>
+      </w:r>
+      <w:r>
+        <w:rPr>
+          <w:rFonts w:cstheme="minorHAnsi"/>
+          <w:sz w:val="24"/>
+          <w:szCs w:val="24"/>
+        </w:rPr>
+        <w:t>Wei Li</w:t>
+      </w:r>
+    </w:p>
+    <w:p>
+      <w:pPr>
+        <w:rPr>
+          <w:rFonts w:cstheme="minorHAnsi"/>
+          <w:sz w:val="24"/>
+          <w:szCs w:val="24"/>
+        </w:rPr>
+      </w:pPr>
+      <w:r>
+        <w:rPr>
+          <w:rFonts w:cstheme="minorHAnsi"/>
+          <w:sz w:val="24"/>
+          <w:szCs w:val="24"/>
+        </w:rPr>
+        <w:t>Student’s Name:  Eric Webb</w:t>
+      </w:r>
+    </w:p>
+    <w:p>
+      <w:pPr>
+        <w:rPr>
+          <w:rFonts w:cstheme="minorHAnsi"/>
+          <w:sz w:val="24"/>
+          <w:szCs w:val="24"/>
+        </w:rPr>
+      </w:pPr>
+      <w:r>
+        <w:rPr>
+          <w:rFonts w:cstheme="minorHAnsi"/>
+          <w:sz w:val="24"/>
+          <w:szCs w:val="24"/>
+        </w:rPr>
+        <w:t xml:space="preserve">Date of Assignment:  </w:t>
+      </w:r>
+      <w:r>
+        <w:rPr>
+          <w:rFonts w:eastAsia="Times New Roman" w:cstheme="minorHAnsi"/>
+          <w:bCs/>
+          <w:sz w:val="24"/>
+          <w:szCs w:val="24"/>
+        </w:rPr>
+        <w:t>09/</w:t>
+      </w:r>
+      <w:r>
+        <w:rPr>
+          <w:rFonts w:eastAsia="Times New Roman" w:cstheme="minorHAnsi"/>
+          <w:bCs/>
+          <w:sz w:val="24"/>
+          <w:szCs w:val="24"/>
+        </w:rPr>
+        <w:t>8/2019</w:t>
+      </w:r>
+      <w:bookmarkStart w:id="0" w:name="_GoBack"/>
+      <w:bookmarkEnd w:id="0"/>
+    </w:p>
+    <w:p>
+      <w:pPr>
+        <w:rPr>
+          <w:rFonts w:eastAsia="Times New Roman" w:cstheme="minorHAnsi"/>
+          <w:bCs/>
+          <w:sz w:val="24"/>
+          <w:szCs w:val="24"/>
+        </w:rPr>
+      </w:pPr>
+      <w:r>
+        <w:rPr>
+          <w:rFonts w:cstheme="minorHAnsi"/>
+          <w:sz w:val="24"/>
+          <w:szCs w:val="24"/>
+        </w:rPr>
+        <w:t xml:space="preserve">Title of Assignment:  </w:t>
+      </w:r>
+      <w:r>
+        <w:rPr>
+          <w:rFonts w:eastAsia="Times New Roman" w:cstheme="minorHAnsi"/>
+          <w:bCs/>
+          <w:sz w:val="24"/>
+          <w:szCs w:val="24"/>
+        </w:rPr>
+        <w:t>Assignment No. 1</w:t>
+      </w:r>
+    </w:p>
+    <w:p>
+      <w:pPr>
+        <w:rPr>
+          <w:rFonts w:cstheme="minorHAnsi"/>
+          <w:sz w:val="24"/>
+          <w:szCs w:val="24"/>
+        </w:rPr>
+      </w:pPr>
+      <w:r>
+        <w:rPr>
+          <w:rFonts w:cstheme="minorHAnsi"/>
+          <w:sz w:val="24"/>
+          <w:szCs w:val="24"/>
+        </w:rPr>
+        <w:t>Certification of Authorship:</w:t>
+      </w:r>
+      <w:r>
+        <w:rPr>
+          <w:rFonts w:cstheme="minorHAnsi"/>
+          <w:sz w:val="24"/>
+          <w:szCs w:val="24"/>
+        </w:rPr>
+        <w:tab/>
+        <w:t>I hereby certify that I am the author of this document and that any assistance I received in its preparation is fully acknowledged and disclosed in the document. I have also cited all sources from which I obtained data, ideas, or words that are copied directly or paraphrased in the document. Sources are properly credited according to accepted standards for professional publications. I also certify that this paper was prepared by me for this course.</w:t>
+      </w:r>
+    </w:p>
+    <w:p>
+      <w:pPr>
+        <w:rPr>
+          <w:rFonts w:cstheme="minorHAnsi"/>
+          <w:sz w:val="24"/>
+          <w:szCs w:val="24"/>
+        </w:rPr>
+      </w:pPr>
+    </w:p>
+    <w:p>
+      <w:pPr>
+        <w:outlineLvl w:val="0"/>
+        <w:rPr>
+          <w:rFonts w:cstheme="minorHAnsi"/>
+          <w:sz w:val="24"/>
+          <w:szCs w:val="24"/>
+        </w:rPr>
+      </w:pPr>
+      <w:bookmarkStart w:id="1" w:name="_Toc13999734"/>
+      <w:r>
+        <w:rPr>
+          <w:rFonts w:cstheme="minorHAnsi"/>
+          <w:sz w:val="24"/>
+          <w:szCs w:val="24"/>
+        </w:rPr>
+        <w:t>Student's Signature: ERIC WEBB</w:t>
+      </w:r>
+      <w:bookmarkEnd w:id="1"/>
+    </w:p>
+    <w:p/>
     <w:sectPr>
+      <w:headerReference w:type="default" r:id="rId19"/>
+      <w:footerReference w:type="default" r:id="rId20"/>
       <w:pgSz w:w="12240" w:h="16340"/>
       <w:pgMar w:top="1865" w:right="1212" w:bottom="1440" w:left="1569" w:header="720" w:footer="720" w:gutter="0"/>
       <w:cols w:space="720"/>
@@ -3465,6 +3691,178 @@
     </w:sectPr>
   </w:body>
 </w:document>
+</file>
+
+<file path=word/endnotes.xml><?xml version="1.0" encoding="utf-8"?>
+<w:endnotes xmlns:wpc="http://schemas.microsoft.com/office/word/2010/wordprocessingCanvas" xmlns:mc="http://schemas.openxmlformats.org/markup-compatibility/2006" xmlns:o="urn:schemas-microsoft-com:office:office" xmlns:r="http://schemas.openxmlformats.org/officeDocument/2006/relationships" xmlns:m="http://schemas.openxmlformats.org/officeDocument/2006/math" xmlns:v="urn:schemas-microsoft-com:vml" xmlns:wp14="http://schemas.microsoft.com/office/word/2010/wordprocessingDrawing" xmlns:wp="http://schemas.openxmlformats.org/drawingml/2006/wordprocessingDrawing" xmlns:w10="urn:schemas-microsoft-com:office:word" xmlns:w="http://schemas.openxmlformats.org/wordprocessingml/2006/main" xmlns:w14="http://schemas.microsoft.com/office/word/2010/wordml" xmlns:w15="http://schemas.microsoft.com/office/word/2012/wordml" xmlns:wpg="http://schemas.microsoft.com/office/word/2010/wordprocessingGroup" xmlns:wpi="http://schemas.microsoft.com/office/word/2010/wordprocessingInk" xmlns:wne="http://schemas.microsoft.com/office/word/2006/wordml" xmlns:wps="http://schemas.microsoft.com/office/word/2010/wordprocessingShape" mc:Ignorable="w14 w15 wp14">
+  <w:endnote w:type="separator" w:id="-1">
+    <w:p>
+      <w:pPr>
+        <w:spacing w:after="0" w:line="240" w:lineRule="auto"/>
+      </w:pPr>
+      <w:r>
+        <w:separator/>
+      </w:r>
+    </w:p>
+  </w:endnote>
+  <w:endnote w:type="continuationSeparator" w:id="0">
+    <w:p>
+      <w:pPr>
+        <w:spacing w:after="0" w:line="240" w:lineRule="auto"/>
+      </w:pPr>
+      <w:r>
+        <w:continuationSeparator/>
+      </w:r>
+    </w:p>
+  </w:endnote>
+</w:endnotes>
+</file>
+
+<file path=word/footer1.xml><?xml version="1.0" encoding="utf-8"?>
+<w:ftr xmlns:wpc="http://schemas.microsoft.com/office/word/2010/wordprocessingCanvas" xmlns:mc="http://schemas.openxmlformats.org/markup-compatibility/2006" xmlns:o="urn:schemas-microsoft-com:office:office" xmlns:r="http://schemas.openxmlformats.org/officeDocument/2006/relationships" xmlns:m="http://schemas.openxmlformats.org/officeDocument/2006/math" xmlns:v="urn:schemas-microsoft-com:vml" xmlns:wp14="http://schemas.microsoft.com/office/word/2010/wordprocessingDrawing" xmlns:wp="http://schemas.openxmlformats.org/drawingml/2006/wordprocessingDrawing" xmlns:w10="urn:schemas-microsoft-com:office:word" xmlns:w="http://schemas.openxmlformats.org/wordprocessingml/2006/main" xmlns:w14="http://schemas.microsoft.com/office/word/2010/wordml" xmlns:w15="http://schemas.microsoft.com/office/word/2012/wordml" xmlns:wpg="http://schemas.microsoft.com/office/word/2010/wordprocessingGroup" xmlns:wpi="http://schemas.microsoft.com/office/word/2010/wordprocessingInk" xmlns:wne="http://schemas.microsoft.com/office/word/2006/wordml" xmlns:wps="http://schemas.microsoft.com/office/word/2010/wordprocessingShape" mc:Ignorable="w14 w15 wp14">
+  <w:p>
+    <w:pPr>
+      <w:pStyle w:val="Footer"/>
+    </w:pPr>
+    <w:r>
+      <w:tab/>
+    </w:r>
+    <w:r>
+      <w:tab/>
+    </w:r>
+  </w:p>
+</w:ftr>
+</file>
+
+<file path=word/footnotes.xml><?xml version="1.0" encoding="utf-8"?>
+<w:footnotes xmlns:wpc="http://schemas.microsoft.com/office/word/2010/wordprocessingCanvas" xmlns:mc="http://schemas.openxmlformats.org/markup-compatibility/2006" xmlns:o="urn:schemas-microsoft-com:office:office" xmlns:r="http://schemas.openxmlformats.org/officeDocument/2006/relationships" xmlns:m="http://schemas.openxmlformats.org/officeDocument/2006/math" xmlns:v="urn:schemas-microsoft-com:vml" xmlns:wp14="http://schemas.microsoft.com/office/word/2010/wordprocessingDrawing" xmlns:wp="http://schemas.openxmlformats.org/drawingml/2006/wordprocessingDrawing" xmlns:w10="urn:schemas-microsoft-com:office:word" xmlns:w="http://schemas.openxmlformats.org/wordprocessingml/2006/main" xmlns:w14="http://schemas.microsoft.com/office/word/2010/wordml" xmlns:w15="http://schemas.microsoft.com/office/word/2012/wordml" xmlns:wpg="http://schemas.microsoft.com/office/word/2010/wordprocessingGroup" xmlns:wpi="http://schemas.microsoft.com/office/word/2010/wordprocessingInk" xmlns:wne="http://schemas.microsoft.com/office/word/2006/wordml" xmlns:wps="http://schemas.microsoft.com/office/word/2010/wordprocessingShape" mc:Ignorable="w14 w15 wp14">
+  <w:footnote w:type="separator" w:id="-1">
+    <w:p>
+      <w:pPr>
+        <w:spacing w:after="0" w:line="240" w:lineRule="auto"/>
+      </w:pPr>
+      <w:r>
+        <w:separator/>
+      </w:r>
+    </w:p>
+  </w:footnote>
+  <w:footnote w:type="continuationSeparator" w:id="0">
+    <w:p>
+      <w:pPr>
+        <w:spacing w:after="0" w:line="240" w:lineRule="auto"/>
+      </w:pPr>
+      <w:r>
+        <w:continuationSeparator/>
+      </w:r>
+    </w:p>
+  </w:footnote>
+</w:footnotes>
+</file>
+
+<file path=word/header1.xml><?xml version="1.0" encoding="utf-8"?>
+<w:hdr xmlns:wpc="http://schemas.microsoft.com/office/word/2010/wordprocessingCanvas" xmlns:mc="http://schemas.openxmlformats.org/markup-compatibility/2006" xmlns:o="urn:schemas-microsoft-com:office:office" xmlns:r="http://schemas.openxmlformats.org/officeDocument/2006/relationships" xmlns:m="http://schemas.openxmlformats.org/officeDocument/2006/math" xmlns:v="urn:schemas-microsoft-com:vml" xmlns:wp14="http://schemas.microsoft.com/office/word/2010/wordprocessingDrawing" xmlns:wp="http://schemas.openxmlformats.org/drawingml/2006/wordprocessingDrawing" xmlns:w10="urn:schemas-microsoft-com:office:word" xmlns:w="http://schemas.openxmlformats.org/wordprocessingml/2006/main" xmlns:w14="http://schemas.microsoft.com/office/word/2010/wordml" xmlns:w15="http://schemas.microsoft.com/office/word/2012/wordml" xmlns:wpg="http://schemas.microsoft.com/office/word/2010/wordprocessingGroup" xmlns:wpi="http://schemas.microsoft.com/office/word/2010/wordprocessingInk" xmlns:wne="http://schemas.microsoft.com/office/word/2006/wordml" xmlns:wps="http://schemas.microsoft.com/office/word/2010/wordprocessingShape" mc:Ignorable="w14 w15 wp14">
+  <w:p>
+    <w:pPr>
+      <w:pStyle w:val="Default"/>
+      <w:jc w:val="center"/>
+      <w:rPr>
+        <w:sz w:val="23"/>
+        <w:szCs w:val="23"/>
+      </w:rPr>
+    </w:pPr>
+    <w:r>
+      <w:rPr>
+        <w:sz w:val="23"/>
+        <w:szCs w:val="23"/>
+      </w:rPr>
+      <w:t>ERICWEBB</w:t>
+    </w:r>
+  </w:p>
+  <w:p>
+    <w:pPr>
+      <w:pStyle w:val="Default"/>
+      <w:jc w:val="center"/>
+      <w:rPr>
+        <w:sz w:val="23"/>
+        <w:szCs w:val="23"/>
+      </w:rPr>
+    </w:pPr>
+    <w:r>
+      <w:rPr>
+        <w:sz w:val="23"/>
+        <w:szCs w:val="23"/>
+      </w:rPr>
+      <w:t>Nova Southeastern University</w:t>
+    </w:r>
+  </w:p>
+  <w:p>
+    <w:pPr>
+      <w:pStyle w:val="Default"/>
+      <w:jc w:val="center"/>
+      <w:rPr>
+        <w:sz w:val="23"/>
+        <w:szCs w:val="23"/>
+      </w:rPr>
+    </w:pPr>
+    <w:r>
+      <w:rPr>
+        <w:sz w:val="23"/>
+        <w:szCs w:val="23"/>
+      </w:rPr>
+      <w:t>College of Engineering and Computing</w:t>
+    </w:r>
+  </w:p>
+  <w:p>
+    <w:pPr>
+      <w:pStyle w:val="Default"/>
+      <w:jc w:val="center"/>
+      <w:rPr>
+        <w:sz w:val="23"/>
+        <w:szCs w:val="23"/>
+      </w:rPr>
+    </w:pPr>
+    <w:r>
+      <w:rPr>
+        <w:b/>
+        <w:bCs/>
+        <w:sz w:val="28"/>
+        <w:szCs w:val="28"/>
+      </w:rPr>
+      <w:t>Assignment 1-</w:t>
+    </w:r>
+    <w:r>
+      <w:rPr>
+        <w:b/>
+        <w:bCs/>
+        <w:sz w:val="23"/>
+        <w:szCs w:val="23"/>
+      </w:rPr>
+      <w:t>CISC 650 Computer Networks</w:t>
+    </w:r>
+  </w:p>
+  <w:p>
+    <w:pPr>
+      <w:pStyle w:val="Default"/>
+      <w:jc w:val="center"/>
+      <w:rPr>
+        <w:sz w:val="23"/>
+        <w:szCs w:val="23"/>
+      </w:rPr>
+    </w:pPr>
+    <w:r>
+      <w:rPr>
+        <w:sz w:val="23"/>
+        <w:szCs w:val="23"/>
+      </w:rPr>
+      <w:t>Due Date: 9/8/2019 11:59PM ET</w:t>
+    </w:r>
+  </w:p>
+  <w:p>
+    <w:pPr>
+      <w:pStyle w:val="Header"/>
+    </w:pPr>
+  </w:p>
+</w:hdr>
 </file>
 
 <file path=word/numbering.xml><?xml version="1.0" encoding="utf-8"?>
@@ -4276,6 +4674,50 @@
       </w:tblBorders>
     </w:tblPr>
   </w:style>
+  <w:style w:type="paragraph" w:styleId="Header">
+    <w:name w:val="header"/>
+    <w:basedOn w:val="Normal"/>
+    <w:link w:val="HeaderChar"/>
+    <w:uiPriority w:val="99"/>
+    <w:unhideWhenUsed/>
+    <w:rsid w:val="003E18CC"/>
+    <w:pPr>
+      <w:tabs>
+        <w:tab w:val="center" w:pos="4680"/>
+        <w:tab w:val="right" w:pos="9360"/>
+      </w:tabs>
+      <w:spacing w:after="0" w:line="240" w:lineRule="auto"/>
+    </w:pPr>
+  </w:style>
+  <w:style w:type="character" w:customStyle="1" w:styleId="HeaderChar">
+    <w:name w:val="Header Char"/>
+    <w:basedOn w:val="DefaultParagraphFont"/>
+    <w:link w:val="Header"/>
+    <w:uiPriority w:val="99"/>
+    <w:rsid w:val="003E18CC"/>
+  </w:style>
+  <w:style w:type="paragraph" w:styleId="Footer">
+    <w:name w:val="footer"/>
+    <w:basedOn w:val="Normal"/>
+    <w:link w:val="FooterChar"/>
+    <w:uiPriority w:val="99"/>
+    <w:unhideWhenUsed/>
+    <w:rsid w:val="003E18CC"/>
+    <w:pPr>
+      <w:tabs>
+        <w:tab w:val="center" w:pos="4680"/>
+        <w:tab w:val="right" w:pos="9360"/>
+      </w:tabs>
+      <w:spacing w:after="0" w:line="240" w:lineRule="auto"/>
+    </w:pPr>
+  </w:style>
+  <w:style w:type="character" w:customStyle="1" w:styleId="FooterChar">
+    <w:name w:val="Footer Char"/>
+    <w:basedOn w:val="DefaultParagraphFont"/>
+    <w:link w:val="Footer"/>
+    <w:uiPriority w:val="99"/>
+    <w:rsid w:val="003E18CC"/>
+  </w:style>
 </w:styles>
 </file>
 

</xml_diff>